<commit_message>
Add new module (Rules Bonus Pack)
</commit_message>
<xml_diff>
--- a/3.- Implementación/Web/Módulos Instalados en Drupal.docx
+++ b/3.- Implementación/Web/Módulos Instalados en Drupal.docx
@@ -611,6 +611,88 @@
           </w:p>
         </w:tc>
       </w:tr>
+      <w:tr>
+        <w:tc>
+          <w:tcPr>
+            <w:tcW w:w="3791" w:type="dxa"/>
+            <w:tcMar>
+              <w:top w:w="100" w:type="dxa"/>
+              <w:left w:w="100" w:type="dxa"/>
+              <w:bottom w:w="100" w:type="dxa"/>
+              <w:right w:w="100" w:type="dxa"/>
+            </w:tcMar>
+          </w:tcPr>
+          <w:p>
+            <w:pPr>
+              <w:pStyle w:val="Normal1"/>
+              <w:spacing w:line="240" w:lineRule="auto"/>
+            </w:pPr>
+            <w:r>
+              <w:t>Añadido el módulo 17</w:t>
+            </w:r>
+          </w:p>
+        </w:tc>
+        <w:tc>
+          <w:tcPr>
+            <w:tcW w:w="1417" w:type="dxa"/>
+            <w:tcMar>
+              <w:top w:w="100" w:type="dxa"/>
+              <w:left w:w="100" w:type="dxa"/>
+              <w:bottom w:w="100" w:type="dxa"/>
+              <w:right w:w="100" w:type="dxa"/>
+            </w:tcMar>
+          </w:tcPr>
+          <w:p>
+            <w:pPr>
+              <w:pStyle w:val="Normal1"/>
+              <w:spacing w:line="240" w:lineRule="auto"/>
+            </w:pPr>
+            <w:r>
+              <w:t>21/04/2014</w:t>
+            </w:r>
+          </w:p>
+        </w:tc>
+        <w:tc>
+          <w:tcPr>
+            <w:tcW w:w="2694" w:type="dxa"/>
+            <w:tcMar>
+              <w:top w:w="100" w:type="dxa"/>
+              <w:left w:w="100" w:type="dxa"/>
+              <w:bottom w:w="100" w:type="dxa"/>
+              <w:right w:w="100" w:type="dxa"/>
+            </w:tcMar>
+          </w:tcPr>
+          <w:p>
+            <w:pPr>
+              <w:pStyle w:val="Normal1"/>
+              <w:spacing w:line="240" w:lineRule="auto"/>
+            </w:pPr>
+            <w:r>
+              <w:t>Irene Núñez de Arenas</w:t>
+            </w:r>
+          </w:p>
+        </w:tc>
+        <w:tc>
+          <w:tcPr>
+            <w:tcW w:w="1128" w:type="dxa"/>
+            <w:tcMar>
+              <w:top w:w="100" w:type="dxa"/>
+              <w:left w:w="100" w:type="dxa"/>
+              <w:bottom w:w="100" w:type="dxa"/>
+              <w:right w:w="100" w:type="dxa"/>
+            </w:tcMar>
+          </w:tcPr>
+          <w:p>
+            <w:pPr>
+              <w:pStyle w:val="Normal1"/>
+              <w:spacing w:line="240" w:lineRule="auto"/>
+            </w:pPr>
+            <w:r>
+              <w:t>1.5</w:t>
+            </w:r>
+          </w:p>
+        </w:tc>
+      </w:tr>
     </w:tbl>
     <w:p>
       <w:pPr>
@@ -670,7 +752,7 @@
       <w:r>
         <w:fldChar w:fldCharType="separate"/>
       </w:r>
-      <w:hyperlink w:anchor="_Toc385801794" w:history="1">
+      <w:hyperlink w:anchor="_Toc385806603" w:history="1">
         <w:r>
           <w:rPr>
             <w:rStyle w:val="Hipervnculo"/>
@@ -714,7 +796,7 @@
             <w:noProof/>
             <w:webHidden/>
           </w:rPr>
-          <w:instrText xml:space="preserve"> PAGEREF _Toc385801794 \h </w:instrText>
+          <w:instrText xml:space="preserve"> PAGEREF _Toc385806603 \h </w:instrText>
         </w:r>
         <w:r>
           <w:rPr>
@@ -756,7 +838,7 @@
           <w:noProof/>
         </w:rPr>
       </w:pPr>
-      <w:hyperlink w:anchor="_Toc385801795" w:history="1">
+      <w:hyperlink w:anchor="_Toc385806604" w:history="1">
         <w:r>
           <w:rPr>
             <w:rStyle w:val="Hipervnculo"/>
@@ -800,7 +882,7 @@
             <w:noProof/>
             <w:webHidden/>
           </w:rPr>
-          <w:instrText xml:space="preserve"> PAGEREF _Toc385801795 \h </w:instrText>
+          <w:instrText xml:space="preserve"> PAGEREF _Toc385806604 \h </w:instrText>
         </w:r>
         <w:r>
           <w:rPr>
@@ -842,7 +924,7 @@
           <w:noProof/>
         </w:rPr>
       </w:pPr>
-      <w:hyperlink w:anchor="_Toc385801796" w:history="1">
+      <w:hyperlink w:anchor="_Toc385806605" w:history="1">
         <w:r>
           <w:rPr>
             <w:rStyle w:val="Hipervnculo"/>
@@ -886,7 +968,7 @@
             <w:noProof/>
             <w:webHidden/>
           </w:rPr>
-          <w:instrText xml:space="preserve"> PAGEREF _Toc385801796 \h </w:instrText>
+          <w:instrText xml:space="preserve"> PAGEREF _Toc385806605 \h </w:instrText>
         </w:r>
         <w:r>
           <w:rPr>
@@ -928,7 +1010,7 @@
           <w:noProof/>
         </w:rPr>
       </w:pPr>
-      <w:hyperlink w:anchor="_Toc385801797" w:history="1">
+      <w:hyperlink w:anchor="_Toc385806606" w:history="1">
         <w:r>
           <w:rPr>
             <w:rStyle w:val="Hipervnculo"/>
@@ -972,7 +1054,7 @@
             <w:noProof/>
             <w:webHidden/>
           </w:rPr>
-          <w:instrText xml:space="preserve"> PAGEREF _Toc385801797 \h </w:instrText>
+          <w:instrText xml:space="preserve"> PAGEREF _Toc385806606 \h </w:instrText>
         </w:r>
         <w:r>
           <w:rPr>
@@ -1014,7 +1096,7 @@
           <w:noProof/>
         </w:rPr>
       </w:pPr>
-      <w:hyperlink w:anchor="_Toc385801798" w:history="1">
+      <w:hyperlink w:anchor="_Toc385806607" w:history="1">
         <w:r>
           <w:rPr>
             <w:rStyle w:val="Hipervnculo"/>
@@ -1058,7 +1140,7 @@
             <w:noProof/>
             <w:webHidden/>
           </w:rPr>
-          <w:instrText xml:space="preserve"> PAGEREF _Toc385801798 \h </w:instrText>
+          <w:instrText xml:space="preserve"> PAGEREF _Toc385806607 \h </w:instrText>
         </w:r>
         <w:r>
           <w:rPr>
@@ -1100,7 +1182,7 @@
           <w:noProof/>
         </w:rPr>
       </w:pPr>
-      <w:hyperlink w:anchor="_Toc385801799" w:history="1">
+      <w:hyperlink w:anchor="_Toc385806608" w:history="1">
         <w:r>
           <w:rPr>
             <w:rStyle w:val="Hipervnculo"/>
@@ -1144,7 +1226,7 @@
             <w:noProof/>
             <w:webHidden/>
           </w:rPr>
-          <w:instrText xml:space="preserve"> PAGEREF _Toc385801799 \h </w:instrText>
+          <w:instrText xml:space="preserve"> PAGEREF _Toc385806608 \h </w:instrText>
         </w:r>
         <w:r>
           <w:rPr>
@@ -1186,7 +1268,7 @@
           <w:noProof/>
         </w:rPr>
       </w:pPr>
-      <w:hyperlink w:anchor="_Toc385801800" w:history="1">
+      <w:hyperlink w:anchor="_Toc385806609" w:history="1">
         <w:r>
           <w:rPr>
             <w:rStyle w:val="Hipervnculo"/>
@@ -1230,7 +1312,7 @@
             <w:noProof/>
             <w:webHidden/>
           </w:rPr>
-          <w:instrText xml:space="preserve"> PAGEREF _Toc385801800 \h </w:instrText>
+          <w:instrText xml:space="preserve"> PAGEREF _Toc385806609 \h </w:instrText>
         </w:r>
         <w:r>
           <w:rPr>
@@ -1272,7 +1354,7 @@
           <w:noProof/>
         </w:rPr>
       </w:pPr>
-      <w:hyperlink w:anchor="_Toc385801801" w:history="1">
+      <w:hyperlink w:anchor="_Toc385806610" w:history="1">
         <w:r>
           <w:rPr>
             <w:rStyle w:val="Hipervnculo"/>
@@ -1316,7 +1398,7 @@
             <w:noProof/>
             <w:webHidden/>
           </w:rPr>
-          <w:instrText xml:space="preserve"> PAGEREF _Toc385801801 \h </w:instrText>
+          <w:instrText xml:space="preserve"> PAGEREF _Toc385806610 \h </w:instrText>
         </w:r>
         <w:r>
           <w:rPr>
@@ -1358,7 +1440,7 @@
           <w:noProof/>
         </w:rPr>
       </w:pPr>
-      <w:hyperlink w:anchor="_Toc385801802" w:history="1">
+      <w:hyperlink w:anchor="_Toc385806611" w:history="1">
         <w:r>
           <w:rPr>
             <w:rStyle w:val="Hipervnculo"/>
@@ -1402,7 +1484,7 @@
             <w:noProof/>
             <w:webHidden/>
           </w:rPr>
-          <w:instrText xml:space="preserve"> PAGEREF _Toc385801802 \h </w:instrText>
+          <w:instrText xml:space="preserve"> PAGEREF _Toc385806611 \h </w:instrText>
         </w:r>
         <w:r>
           <w:rPr>
@@ -1444,7 +1526,7 @@
           <w:noProof/>
         </w:rPr>
       </w:pPr>
-      <w:hyperlink w:anchor="_Toc385801803" w:history="1">
+      <w:hyperlink w:anchor="_Toc385806612" w:history="1">
         <w:r>
           <w:rPr>
             <w:rStyle w:val="Hipervnculo"/>
@@ -1488,7 +1570,7 @@
             <w:noProof/>
             <w:webHidden/>
           </w:rPr>
-          <w:instrText xml:space="preserve"> PAGEREF _Toc385801803 \h </w:instrText>
+          <w:instrText xml:space="preserve"> PAGEREF _Toc385806612 \h </w:instrText>
         </w:r>
         <w:r>
           <w:rPr>
@@ -1530,7 +1612,7 @@
           <w:noProof/>
         </w:rPr>
       </w:pPr>
-      <w:hyperlink w:anchor="_Toc385801804" w:history="1">
+      <w:hyperlink w:anchor="_Toc385806613" w:history="1">
         <w:r>
           <w:rPr>
             <w:rStyle w:val="Hipervnculo"/>
@@ -1574,7 +1656,7 @@
             <w:noProof/>
             <w:webHidden/>
           </w:rPr>
-          <w:instrText xml:space="preserve"> PAGEREF _Toc385801804 \h </w:instrText>
+          <w:instrText xml:space="preserve"> PAGEREF _Toc385806613 \h </w:instrText>
         </w:r>
         <w:r>
           <w:rPr>
@@ -1616,7 +1698,7 @@
           <w:noProof/>
         </w:rPr>
       </w:pPr>
-      <w:hyperlink w:anchor="_Toc385801805" w:history="1">
+      <w:hyperlink w:anchor="_Toc385806614" w:history="1">
         <w:r>
           <w:rPr>
             <w:rStyle w:val="Hipervnculo"/>
@@ -1660,7 +1742,7 @@
             <w:noProof/>
             <w:webHidden/>
           </w:rPr>
-          <w:instrText xml:space="preserve"> PAGEREF _Toc385801805 \h </w:instrText>
+          <w:instrText xml:space="preserve"> PAGEREF _Toc385806614 \h </w:instrText>
         </w:r>
         <w:r>
           <w:rPr>
@@ -1702,7 +1784,7 @@
           <w:noProof/>
         </w:rPr>
       </w:pPr>
-      <w:hyperlink w:anchor="_Toc385801806" w:history="1">
+      <w:hyperlink w:anchor="_Toc385806615" w:history="1">
         <w:r>
           <w:rPr>
             <w:rStyle w:val="Hipervnculo"/>
@@ -1746,7 +1828,7 @@
             <w:noProof/>
             <w:webHidden/>
           </w:rPr>
-          <w:instrText xml:space="preserve"> PAGEREF _Toc385801806 \h </w:instrText>
+          <w:instrText xml:space="preserve"> PAGEREF _Toc385806615 \h </w:instrText>
         </w:r>
         <w:r>
           <w:rPr>
@@ -1788,7 +1870,7 @@
           <w:noProof/>
         </w:rPr>
       </w:pPr>
-      <w:hyperlink w:anchor="_Toc385801807" w:history="1">
+      <w:hyperlink w:anchor="_Toc385806616" w:history="1">
         <w:r>
           <w:rPr>
             <w:rStyle w:val="Hipervnculo"/>
@@ -1832,7 +1914,7 @@
             <w:noProof/>
             <w:webHidden/>
           </w:rPr>
-          <w:instrText xml:space="preserve"> PAGEREF _Toc385801807 \h </w:instrText>
+          <w:instrText xml:space="preserve"> PAGEREF _Toc385806616 \h </w:instrText>
         </w:r>
         <w:r>
           <w:rPr>
@@ -1874,7 +1956,7 @@
           <w:noProof/>
         </w:rPr>
       </w:pPr>
-      <w:hyperlink w:anchor="_Toc385801808" w:history="1">
+      <w:hyperlink w:anchor="_Toc385806617" w:history="1">
         <w:r>
           <w:rPr>
             <w:rStyle w:val="Hipervnculo"/>
@@ -1918,7 +2000,7 @@
             <w:noProof/>
             <w:webHidden/>
           </w:rPr>
-          <w:instrText xml:space="preserve"> PAGEREF _Toc385801808 \h </w:instrText>
+          <w:instrText xml:space="preserve"> PAGEREF _Toc385806617 \h </w:instrText>
         </w:r>
         <w:r>
           <w:rPr>
@@ -1960,7 +2042,7 @@
           <w:noProof/>
         </w:rPr>
       </w:pPr>
-      <w:hyperlink w:anchor="_Toc385801809" w:history="1">
+      <w:hyperlink w:anchor="_Toc385806618" w:history="1">
         <w:r>
           <w:rPr>
             <w:rStyle w:val="Hipervnculo"/>
@@ -2004,7 +2086,93 @@
             <w:noProof/>
             <w:webHidden/>
           </w:rPr>
-          <w:instrText xml:space="preserve"> PAGEREF _Toc385801809 \h </w:instrText>
+          <w:instrText xml:space="preserve"> PAGEREF _Toc385806618 \h </w:instrText>
+        </w:r>
+        <w:r>
+          <w:rPr>
+            <w:noProof/>
+            <w:webHidden/>
+          </w:rPr>
+        </w:r>
+        <w:r>
+          <w:rPr>
+            <w:noProof/>
+            <w:webHidden/>
+          </w:rPr>
+          <w:fldChar w:fldCharType="separate"/>
+        </w:r>
+        <w:r>
+          <w:rPr>
+            <w:noProof/>
+            <w:webHidden/>
+          </w:rPr>
+          <w:t>7</w:t>
+        </w:r>
+        <w:r>
+          <w:rPr>
+            <w:noProof/>
+            <w:webHidden/>
+          </w:rPr>
+          <w:fldChar w:fldCharType="end"/>
+        </w:r>
+      </w:hyperlink>
+    </w:p>
+    <w:p>
+      <w:pPr>
+        <w:pStyle w:val="TDC1"/>
+        <w:tabs>
+          <w:tab w:val="left" w:pos="660"/>
+          <w:tab w:val="right" w:leader="dot" w:pos="9016"/>
+        </w:tabs>
+        <w:rPr>
+          <w:noProof/>
+        </w:rPr>
+      </w:pPr>
+      <w:hyperlink w:anchor="_Toc385806619" w:history="1">
+        <w:r>
+          <w:rPr>
+            <w:rStyle w:val="Hipervnculo"/>
+            <w:rFonts w:ascii="Arial" w:hAnsi="Arial" w:cs="Arial"/>
+            <w:b/>
+            <w:noProof/>
+          </w:rPr>
+          <w:t>17.</w:t>
+        </w:r>
+        <w:r>
+          <w:rPr>
+            <w:noProof/>
+          </w:rPr>
+          <w:tab/>
+        </w:r>
+        <w:r>
+          <w:rPr>
+            <w:rStyle w:val="Hipervnculo"/>
+            <w:rFonts w:ascii="Arial" w:hAnsi="Arial" w:cs="Arial"/>
+            <w:b/>
+            <w:noProof/>
+          </w:rPr>
+          <w:t>Rules Bonus Pack</w:t>
+        </w:r>
+        <w:r>
+          <w:rPr>
+            <w:noProof/>
+            <w:webHidden/>
+          </w:rPr>
+          <w:tab/>
+        </w:r>
+        <w:r>
+          <w:rPr>
+            <w:noProof/>
+            <w:webHidden/>
+          </w:rPr>
+          <w:fldChar w:fldCharType="begin"/>
+        </w:r>
+        <w:r>
+          <w:rPr>
+            <w:noProof/>
+            <w:webHidden/>
+          </w:rPr>
+          <w:instrText xml:space="preserve"> PAGEREF _Toc385806619 \h </w:instrText>
         </w:r>
         <w:r>
           <w:rPr>
@@ -2087,7 +2255,7 @@
         </w:rPr>
       </w:pPr>
       <w:bookmarkStart w:id="3" w:name="h.mugttcrf0awe" w:colFirst="0" w:colLast="0"/>
-      <w:bookmarkStart w:id="4" w:name="_Toc385801794"/>
+      <w:bookmarkStart w:id="4" w:name="_Toc385806603"/>
       <w:bookmarkEnd w:id="3"/>
       <w:r>
         <w:rPr>
@@ -2150,7 +2318,7 @@
         </w:rPr>
       </w:pPr>
       <w:bookmarkStart w:id="5" w:name="h.zdgghz9uivil" w:colFirst="0" w:colLast="0"/>
-      <w:bookmarkStart w:id="6" w:name="_Toc385801795"/>
+      <w:bookmarkStart w:id="6" w:name="_Toc385806604"/>
       <w:bookmarkEnd w:id="5"/>
       <w:r>
         <w:rPr>
@@ -2215,7 +2383,7 @@
         </w:rPr>
       </w:pPr>
       <w:bookmarkStart w:id="7" w:name="h.gcv5d7jg97xg" w:colFirst="0" w:colLast="0"/>
-      <w:bookmarkStart w:id="8" w:name="_Toc385801796"/>
+      <w:bookmarkStart w:id="8" w:name="_Toc385806605"/>
       <w:bookmarkEnd w:id="7"/>
       <w:r>
         <w:rPr>
@@ -2307,7 +2475,7 @@
         </w:rPr>
       </w:pPr>
       <w:bookmarkStart w:id="9" w:name="h.dlxjzmn4suae" w:colFirst="0" w:colLast="0"/>
-      <w:bookmarkStart w:id="10" w:name="_Toc385801797"/>
+      <w:bookmarkStart w:id="10" w:name="_Toc385806606"/>
       <w:bookmarkEnd w:id="9"/>
       <w:r>
         <w:rPr>
@@ -2376,7 +2544,7 @@
         </w:rPr>
       </w:pPr>
       <w:bookmarkStart w:id="11" w:name="h.kd5nthdzfxq0" w:colFirst="0" w:colLast="0"/>
-      <w:bookmarkStart w:id="12" w:name="_Toc385801798"/>
+      <w:bookmarkStart w:id="12" w:name="_Toc385806607"/>
       <w:bookmarkEnd w:id="11"/>
       <w:r>
         <w:rPr>
@@ -2450,7 +2618,7 @@
           <w:sz w:val="28"/>
         </w:rPr>
       </w:pPr>
-      <w:bookmarkStart w:id="13" w:name="_Toc385801799"/>
+      <w:bookmarkStart w:id="13" w:name="_Toc385806608"/>
       <w:r>
         <w:rPr>
           <w:rFonts w:ascii="Arial" w:hAnsi="Arial" w:cs="Arial"/>
@@ -2541,7 +2709,7 @@
           <w:sz w:val="28"/>
         </w:rPr>
       </w:pPr>
-      <w:bookmarkStart w:id="14" w:name="_Toc385801800"/>
+      <w:bookmarkStart w:id="14" w:name="_Toc385806609"/>
       <w:r>
         <w:rPr>
           <w:rFonts w:ascii="Arial" w:hAnsi="Arial" w:cs="Arial"/>
@@ -2781,7 +2949,7 @@
           <w:sz w:val="28"/>
         </w:rPr>
       </w:pPr>
-      <w:bookmarkStart w:id="15" w:name="_Toc385801801"/>
+      <w:bookmarkStart w:id="15" w:name="_Toc385806610"/>
       <w:r>
         <w:rPr>
           <w:rFonts w:ascii="Arial" w:hAnsi="Arial" w:cs="Arial"/>
@@ -2915,7 +3083,7 @@
           <w:sz w:val="28"/>
         </w:rPr>
       </w:pPr>
-      <w:bookmarkStart w:id="16" w:name="_Toc385801802"/>
+      <w:bookmarkStart w:id="16" w:name="_Toc385806611"/>
       <w:r>
         <w:rPr>
           <w:rFonts w:ascii="Arial" w:hAnsi="Arial" w:cs="Arial"/>
@@ -2992,7 +3160,7 @@
           <w:sz w:val="28"/>
         </w:rPr>
       </w:pPr>
-      <w:bookmarkStart w:id="17" w:name="_Toc385801803"/>
+      <w:bookmarkStart w:id="17" w:name="_Toc385806612"/>
       <w:r>
         <w:rPr>
           <w:rFonts w:ascii="Arial" w:hAnsi="Arial" w:cs="Arial"/>
@@ -3088,7 +3256,7 @@
           <w:sz w:val="28"/>
         </w:rPr>
       </w:pPr>
-      <w:bookmarkStart w:id="18" w:name="_Toc385801804"/>
+      <w:bookmarkStart w:id="18" w:name="_Toc385806613"/>
       <w:r>
         <w:rPr>
           <w:rFonts w:ascii="Arial" w:hAnsi="Arial" w:cs="Arial"/>
@@ -3155,7 +3323,7 @@
           <w:szCs w:val="28"/>
         </w:rPr>
       </w:pPr>
-      <w:bookmarkStart w:id="19" w:name="_Toc385801805"/>
+      <w:bookmarkStart w:id="19" w:name="_Toc385806614"/>
       <w:r>
         <w:rPr>
           <w:rFonts w:ascii="Arial" w:hAnsi="Arial" w:cs="Arial"/>
@@ -3242,7 +3410,7 @@
         </w:rPr>
       </w:pPr>
       <w:bookmarkStart w:id="20" w:name="_Toc383687591"/>
-      <w:bookmarkStart w:id="21" w:name="_Toc385801806"/>
+      <w:bookmarkStart w:id="21" w:name="_Toc385806615"/>
       <w:r>
         <w:rPr>
           <w:rFonts w:ascii="Arial" w:hAnsi="Arial" w:cs="Arial"/>
@@ -3321,7 +3489,7 @@
           <w:szCs w:val="28"/>
         </w:rPr>
       </w:pPr>
-      <w:bookmarkStart w:id="22" w:name="_Toc385801807"/>
+      <w:bookmarkStart w:id="22" w:name="_Toc385806616"/>
       <w:r>
         <w:rPr>
           <w:rFonts w:ascii="Arial" w:hAnsi="Arial" w:cs="Arial"/>
@@ -3391,7 +3559,7 @@
           <w:szCs w:val="28"/>
         </w:rPr>
       </w:pPr>
-      <w:bookmarkStart w:id="23" w:name="_Toc385801808"/>
+      <w:bookmarkStart w:id="23" w:name="_Toc385806617"/>
       <w:r>
         <w:rPr>
           <w:rFonts w:ascii="Arial" w:hAnsi="Arial" w:cs="Arial"/>
@@ -3471,7 +3639,7 @@
           <w:szCs w:val="28"/>
         </w:rPr>
       </w:pPr>
-      <w:bookmarkStart w:id="24" w:name="_Toc385801809"/>
+      <w:bookmarkStart w:id="24" w:name="_Toc385806618"/>
       <w:r>
         <w:rPr>
           <w:rFonts w:ascii="Arial" w:hAnsi="Arial" w:cs="Arial"/>
@@ -3530,17 +3698,109 @@
     </w:p>
     <w:p>
       <w:pPr>
-        <w:pStyle w:val="Normal1"/>
-      </w:pPr>
-    </w:p>
-    <w:p>
-      <w:pPr>
-        <w:pStyle w:val="Normal1"/>
+        <w:pStyle w:val="Ttulo1"/>
+        <w:numPr>
+          <w:ilvl w:val="0"/>
+          <w:numId w:val="1"/>
+        </w:numPr>
+        <w:spacing w:line="240" w:lineRule="auto"/>
+        <w:ind w:hanging="294"/>
+        <w:rPr>
+          <w:rFonts w:ascii="Arial" w:hAnsi="Arial" w:cs="Arial"/>
+          <w:b/>
+          <w:color w:val="741B47"/>
+          <w:sz w:val="28"/>
+          <w:szCs w:val="28"/>
+        </w:rPr>
+      </w:pPr>
+      <w:bookmarkStart w:id="26" w:name="_Toc385806619"/>
+      <w:r>
+        <w:rPr>
+          <w:rFonts w:ascii="Arial" w:hAnsi="Arial" w:cs="Arial"/>
+          <w:b/>
+          <w:color w:val="741B47"/>
+          <w:sz w:val="28"/>
+          <w:szCs w:val="28"/>
+        </w:rPr>
+        <w:t>Rules Bonus Pack</w:t>
+      </w:r>
+      <w:bookmarkEnd w:id="26"/>
+    </w:p>
+    <w:p>
+      <w:pPr>
+        <w:pStyle w:val="Normal1"/>
+      </w:pPr>
+    </w:p>
+    <w:p>
+      <w:pPr>
+        <w:pStyle w:val="Normal1"/>
+        <w:ind w:firstLine="567"/>
+      </w:pPr>
+      <w:r>
+        <w:t>Modulo que nos proporciona u</w:t>
+      </w:r>
+      <w:r>
+        <w:t xml:space="preserve">n conjunto de nuevas funcionalidades para el módulo “Rules”. </w:t>
+      </w:r>
+    </w:p>
+    <w:p>
+      <w:pPr>
+        <w:pStyle w:val="Normal1"/>
+      </w:pPr>
+    </w:p>
+    <w:p>
+      <w:pPr>
+        <w:pStyle w:val="Normal1"/>
+      </w:pPr>
+      <w:r>
+        <w:t>En nuestro caso lo usamos establecer condiciones de visibilidad para bloques. Para ello es necesario instalar el módulo y habilitar la opción “</w:t>
+      </w:r>
+      <w:r>
+        <w:rPr>
+          <w:rStyle w:val="Textoennegrita"/>
+          <w:rFonts w:ascii="Arial Narrow" w:hAnsi="Arial Narrow" w:cs="Lucida Sans Unicode"/>
+          <w:b w:val="0"/>
+          <w:bdr w:val="none" w:sz="0" w:space="0" w:color="auto" w:frame="1"/>
+          <w:shd w:val="clear" w:color="auto" w:fill="FFFFFF"/>
+        </w:rPr>
+        <w:t>Rules Bonus: Block</w:t>
+      </w:r>
+      <w:r>
+        <w:t>”.</w:t>
+      </w:r>
+    </w:p>
+    <w:p>
+      <w:pPr>
+        <w:pStyle w:val="Normal1"/>
+      </w:pPr>
+    </w:p>
+    <w:p>
+      <w:pPr>
+        <w:pStyle w:val="Normal1"/>
+        <w:rPr>
+          <w:lang w:val="en-US"/>
+        </w:rPr>
+      </w:pPr>
+      <w:hyperlink r:id="rId31" w:history="1">
+        <w:r>
+          <w:rPr>
+            <w:rStyle w:val="Hipervnculo"/>
+          </w:rPr>
+          <w:t>https://drupal.org/project/rb</w:t>
+        </w:r>
+      </w:hyperlink>
+    </w:p>
+    <w:p>
+      <w:pPr>
+        <w:pStyle w:val="Normal1"/>
+        <w:rPr>
+          <w:lang w:val="en-US"/>
+        </w:rPr>
       </w:pPr>
     </w:p>
     <w:sectPr>
-      <w:headerReference w:type="default" r:id="rId31"/>
-      <w:footerReference w:type="default" r:id="rId32"/>
+      <w:headerReference w:type="default" r:id="rId32"/>
+      <w:footerReference w:type="default" r:id="rId33"/>
       <w:pgSz w:w="11906" w:h="16838"/>
       <w:pgMar w:top="1440" w:right="1440" w:bottom="1440" w:left="1440" w:header="720" w:footer="720" w:gutter="0"/>
       <w:cols w:space="720"/>
@@ -3633,7 +3893,7 @@
             <w:noProof/>
             <w:color w:val="660033"/>
           </w:rPr>
-          <w:t>7</w:t>
+          <w:t>2</w:t>
         </w:r>
         <w:r>
           <w:rPr>
@@ -4492,6 +4752,128 @@
     </w:lvl>
   </w:abstractNum>
   <w:abstractNum w:abstractNumId="6">
+    <w:nsid w:val="1BFB126E"/>
+    <w:multiLevelType w:val="multilevel"/>
+    <w:tmpl w:val="55EE1298"/>
+    <w:lvl w:ilvl="0">
+      <w:start w:val="1"/>
+      <w:numFmt w:val="decimal"/>
+      <w:lvlText w:val="%1."/>
+      <w:lvlJc w:val="right"/>
+      <w:pPr>
+        <w:ind w:left="720" w:firstLine="360"/>
+      </w:pPr>
+      <w:rPr>
+        <w:rFonts w:hint="default"/>
+        <w:u w:val="none"/>
+      </w:rPr>
+    </w:lvl>
+    <w:lvl w:ilvl="1">
+      <w:start w:val="1"/>
+      <w:numFmt w:val="decimal"/>
+      <w:lvlText w:val="%1.%2."/>
+      <w:lvlJc w:val="right"/>
+      <w:pPr>
+        <w:ind w:left="1440" w:firstLine="1080"/>
+      </w:pPr>
+      <w:rPr>
+        <w:rFonts w:hint="default"/>
+        <w:u w:val="none"/>
+      </w:rPr>
+    </w:lvl>
+    <w:lvl w:ilvl="2">
+      <w:start w:val="1"/>
+      <w:numFmt w:val="decimal"/>
+      <w:lvlText w:val="%1.%2.%3."/>
+      <w:lvlJc w:val="right"/>
+      <w:pPr>
+        <w:ind w:left="2160" w:firstLine="1800"/>
+      </w:pPr>
+      <w:rPr>
+        <w:rFonts w:hint="default"/>
+        <w:u w:val="none"/>
+      </w:rPr>
+    </w:lvl>
+    <w:lvl w:ilvl="3">
+      <w:start w:val="1"/>
+      <w:numFmt w:val="decimal"/>
+      <w:lvlText w:val="%1.%2.%3.%4."/>
+      <w:lvlJc w:val="right"/>
+      <w:pPr>
+        <w:ind w:left="2880" w:firstLine="2520"/>
+      </w:pPr>
+      <w:rPr>
+        <w:rFonts w:hint="default"/>
+        <w:u w:val="none"/>
+      </w:rPr>
+    </w:lvl>
+    <w:lvl w:ilvl="4">
+      <w:start w:val="1"/>
+      <w:numFmt w:val="decimal"/>
+      <w:lvlText w:val="%1.%2.%3.%4.%5."/>
+      <w:lvlJc w:val="right"/>
+      <w:pPr>
+        <w:ind w:left="3600" w:firstLine="3240"/>
+      </w:pPr>
+      <w:rPr>
+        <w:rFonts w:hint="default"/>
+        <w:u w:val="none"/>
+      </w:rPr>
+    </w:lvl>
+    <w:lvl w:ilvl="5">
+      <w:start w:val="1"/>
+      <w:numFmt w:val="decimal"/>
+      <w:lvlText w:val="%1.%2.%3.%4.%5.%6."/>
+      <w:lvlJc w:val="right"/>
+      <w:pPr>
+        <w:ind w:left="4320" w:firstLine="3960"/>
+      </w:pPr>
+      <w:rPr>
+        <w:rFonts w:hint="default"/>
+        <w:u w:val="none"/>
+      </w:rPr>
+    </w:lvl>
+    <w:lvl w:ilvl="6">
+      <w:start w:val="1"/>
+      <w:numFmt w:val="decimal"/>
+      <w:lvlText w:val="%1.%2.%3.%4.%5.%6.%7."/>
+      <w:lvlJc w:val="right"/>
+      <w:pPr>
+        <w:ind w:left="5040" w:firstLine="4680"/>
+      </w:pPr>
+      <w:rPr>
+        <w:rFonts w:hint="default"/>
+        <w:u w:val="none"/>
+      </w:rPr>
+    </w:lvl>
+    <w:lvl w:ilvl="7">
+      <w:start w:val="1"/>
+      <w:numFmt w:val="decimal"/>
+      <w:lvlText w:val="%1.%2.%3.%4.%5.%6.%7.%8."/>
+      <w:lvlJc w:val="right"/>
+      <w:pPr>
+        <w:ind w:left="5760" w:firstLine="5400"/>
+      </w:pPr>
+      <w:rPr>
+        <w:rFonts w:hint="default"/>
+        <w:u w:val="none"/>
+      </w:rPr>
+    </w:lvl>
+    <w:lvl w:ilvl="8">
+      <w:start w:val="1"/>
+      <w:numFmt w:val="decimal"/>
+      <w:lvlText w:val="%1.%2.%3.%4.%5.%6.%7.%8.%9."/>
+      <w:lvlJc w:val="right"/>
+      <w:pPr>
+        <w:ind w:left="6480" w:firstLine="6120"/>
+      </w:pPr>
+      <w:rPr>
+        <w:rFonts w:hint="default"/>
+        <w:u w:val="none"/>
+      </w:rPr>
+    </w:lvl>
+  </w:abstractNum>
+  <w:abstractNum w:abstractNumId="7">
     <w:nsid w:val="298B7FD2"/>
     <w:multiLevelType w:val="multilevel"/>
     <w:tmpl w:val="BD40BE4A"/>
@@ -4613,7 +4995,7 @@
       </w:rPr>
     </w:lvl>
   </w:abstractNum>
-  <w:abstractNum w:abstractNumId="7">
+  <w:abstractNum w:abstractNumId="8">
     <w:nsid w:val="31DC7607"/>
     <w:multiLevelType w:val="multilevel"/>
     <w:tmpl w:val="7DD48F68"/>
@@ -4726,7 +5108,7 @@
       </w:pPr>
     </w:lvl>
   </w:abstractNum>
-  <w:abstractNum w:abstractNumId="8">
+  <w:abstractNum w:abstractNumId="9">
     <w:nsid w:val="4BA94B4F"/>
     <w:multiLevelType w:val="multilevel"/>
     <w:tmpl w:val="68D64D7C"/>
@@ -4866,7 +5248,7 @@
       </w:rPr>
     </w:lvl>
   </w:abstractNum>
-  <w:abstractNum w:abstractNumId="9">
+  <w:abstractNum w:abstractNumId="10">
     <w:nsid w:val="5592129C"/>
     <w:multiLevelType w:val="multilevel"/>
     <w:tmpl w:val="5AAAA370"/>
@@ -4988,7 +5370,7 @@
       </w:rPr>
     </w:lvl>
   </w:abstractNum>
-  <w:abstractNum w:abstractNumId="10">
+  <w:abstractNum w:abstractNumId="11">
     <w:nsid w:val="5A650F3E"/>
     <w:multiLevelType w:val="multilevel"/>
     <w:tmpl w:val="D2B04D6C"/>
@@ -5110,7 +5492,7 @@
       </w:rPr>
     </w:lvl>
   </w:abstractNum>
-  <w:abstractNum w:abstractNumId="11">
+  <w:abstractNum w:abstractNumId="12">
     <w:nsid w:val="696177DA"/>
     <w:multiLevelType w:val="multilevel"/>
     <w:tmpl w:val="0B12EC5A"/>
@@ -5232,7 +5614,7 @@
       </w:rPr>
     </w:lvl>
   </w:abstractNum>
-  <w:abstractNum w:abstractNumId="12">
+  <w:abstractNum w:abstractNumId="13">
     <w:nsid w:val="713A1825"/>
     <w:multiLevelType w:val="multilevel"/>
     <w:tmpl w:val="5C2EDBC4"/>
@@ -5345,7 +5727,7 @@
       </w:rPr>
     </w:lvl>
   </w:abstractNum>
-  <w:abstractNum w:abstractNumId="13">
+  <w:abstractNum w:abstractNumId="14">
     <w:nsid w:val="72520F8E"/>
     <w:multiLevelType w:val="multilevel"/>
     <w:tmpl w:val="5AAAA370"/>
@@ -5467,10 +5849,10 @@
       </w:rPr>
     </w:lvl>
   </w:abstractNum>
-  <w:abstractNum w:abstractNumId="14">
+  <w:abstractNum w:abstractNumId="15">
     <w:nsid w:val="73136215"/>
     <w:multiLevelType w:val="multilevel"/>
-    <w:tmpl w:val="55EE1298"/>
+    <w:tmpl w:val="6C2E8DCC"/>
     <w:lvl w:ilvl="0">
       <w:start w:val="1"/>
       <w:numFmt w:val="decimal"/>
@@ -5590,10 +5972,10 @@
     </w:lvl>
   </w:abstractNum>
   <w:num w:numId="1">
-    <w:abstractNumId w:val="14"/>
+    <w:abstractNumId w:val="15"/>
   </w:num>
   <w:num w:numId="2">
-    <w:abstractNumId w:val="8"/>
+    <w:abstractNumId w:val="9"/>
   </w:num>
   <w:num w:numId="3">
     <w:abstractNumId w:val="2"/>
@@ -5602,19 +5984,19 @@
     <w:abstractNumId w:val="5"/>
   </w:num>
   <w:num w:numId="5">
-    <w:abstractNumId w:val="12"/>
+    <w:abstractNumId w:val="13"/>
   </w:num>
   <w:num w:numId="6">
     <w:abstractNumId w:val="3"/>
   </w:num>
   <w:num w:numId="7">
-    <w:abstractNumId w:val="10"/>
+    <w:abstractNumId w:val="11"/>
   </w:num>
   <w:num w:numId="8">
     <w:abstractNumId w:val="4"/>
   </w:num>
   <w:num w:numId="9">
-    <w:abstractNumId w:val="7"/>
+    <w:abstractNumId w:val="8"/>
   </w:num>
   <w:num w:numId="10">
     <w:abstractNumId w:val="0"/>
@@ -5623,16 +6005,19 @@
     <w:abstractNumId w:val="1"/>
   </w:num>
   <w:num w:numId="12">
-    <w:abstractNumId w:val="13"/>
+    <w:abstractNumId w:val="14"/>
   </w:num>
   <w:num w:numId="13">
-    <w:abstractNumId w:val="9"/>
+    <w:abstractNumId w:val="10"/>
   </w:num>
   <w:num w:numId="14">
-    <w:abstractNumId w:val="6"/>
+    <w:abstractNumId w:val="7"/>
   </w:num>
   <w:num w:numId="15">
-    <w:abstractNumId w:val="11"/>
+    <w:abstractNumId w:val="12"/>
+  </w:num>
+  <w:num w:numId="16">
+    <w:abstractNumId w:val="6"/>
   </w:num>
 </w:numbering>
 </file>
@@ -6115,6 +6500,17 @@
       <w:u w:val="single"/>
     </w:rPr>
   </w:style>
+  <w:style w:type="character" w:styleId="Textoennegrita">
+    <w:name w:val="Strong"/>
+    <w:basedOn w:val="Fuentedeprrafopredeter"/>
+    <w:uiPriority w:val="22"/>
+    <w:qFormat/>
+    <w:rsid w:val="00820DAC"/>
+    <w:rPr>
+      <w:b/>
+      <w:bCs/>
+    </w:rPr>
+  </w:style>
 </w:styles>
 </file>
 

</xml_diff>

<commit_message>
Add module Menu Position
New module menu position
</commit_message>
<xml_diff>
--- a/3.- Implementación/Web/Módulos Instalados en Drupal.docx
+++ b/3.- Implementación/Web/Módulos Instalados en Drupal.docx
@@ -1,11 +1,11 @@
 
 <file path=word/document.xml><?xml version="1.0" encoding="utf-8"?>
-<w:document xmlns:ve="http://schemas.openxmlformats.org/markup-compatibility/2006" xmlns:o="urn:schemas-microsoft-com:office:office" xmlns:r="http://schemas.openxmlformats.org/officeDocument/2006/relationships" xmlns:m="http://schemas.openxmlformats.org/officeDocument/2006/math" xmlns:v="urn:schemas-microsoft-com:vml" xmlns:wp="http://schemas.openxmlformats.org/drawingml/2006/wordprocessingDrawing" xmlns:w10="urn:schemas-microsoft-com:office:word" xmlns:w="http://schemas.openxmlformats.org/wordprocessingml/2006/main" xmlns:wne="http://schemas.microsoft.com/office/word/2006/wordml">
+<w:document xmlns:wpc="http://schemas.microsoft.com/office/word/2010/wordprocessingCanvas" xmlns:mc="http://schemas.openxmlformats.org/markup-compatibility/2006" xmlns:o="urn:schemas-microsoft-com:office:office" xmlns:r="http://schemas.openxmlformats.org/officeDocument/2006/relationships" xmlns:m="http://schemas.openxmlformats.org/officeDocument/2006/math" xmlns:v="urn:schemas-microsoft-com:vml" xmlns:wp14="http://schemas.microsoft.com/office/word/2010/wordprocessingDrawing" xmlns:wp="http://schemas.openxmlformats.org/drawingml/2006/wordprocessingDrawing" xmlns:w10="urn:schemas-microsoft-com:office:word" xmlns:w="http://schemas.openxmlformats.org/wordprocessingml/2006/main" xmlns:w14="http://schemas.microsoft.com/office/word/2010/wordml" xmlns:w15="http://schemas.microsoft.com/office/word/2012/wordml" xmlns:wpg="http://schemas.microsoft.com/office/word/2010/wordprocessingGroup" xmlns:wpi="http://schemas.microsoft.com/office/word/2010/wordprocessingInk" xmlns:wne="http://schemas.microsoft.com/office/word/2006/wordml" xmlns:wps="http://schemas.microsoft.com/office/word/2010/wordprocessingShape" mc:Ignorable="w14 w15 wp14">
   <w:background w:color="FFFFFF"/>
   <w:body>
     <w:p>
       <w:pPr>
-        <w:pStyle w:val="Ttulo"/>
+        <w:pStyle w:val="Puesto"/>
         <w:contextualSpacing w:val="0"/>
         <w:jc w:val="center"/>
         <w:rPr>
@@ -27,7 +27,7 @@
     </w:p>
     <w:p>
       <w:pPr>
-        <w:pStyle w:val="Ttulo"/>
+        <w:pStyle w:val="Puesto"/>
         <w:contextualSpacing w:val="0"/>
         <w:jc w:val="center"/>
       </w:pPr>
@@ -87,7 +87,7 @@
           <w:left w:w="10" w:type="dxa"/>
           <w:right w:w="10" w:type="dxa"/>
         </w:tblCellMar>
-        <w:tblLook w:val="0000"/>
+        <w:tblLook w:val="0000" w:firstRow="0" w:lastRow="0" w:firstColumn="0" w:lastColumn="0" w:noHBand="0" w:noVBand="0"/>
       </w:tblPr>
       <w:tblGrid>
         <w:gridCol w:w="3791"/>
@@ -340,7 +340,15 @@
               <w:spacing w:line="240" w:lineRule="auto"/>
             </w:pPr>
             <w:r>
-              <w:t>Alba Moragrega Sánchez</w:t>
+              <w:t xml:space="preserve">Alba </w:t>
+            </w:r>
+            <w:proofErr w:type="spellStart"/>
+            <w:r>
+              <w:t>Moragrega</w:t>
+            </w:r>
+            <w:proofErr w:type="spellEnd"/>
+            <w:r>
+              <w:t xml:space="preserve"> Sánchez</w:t>
             </w:r>
           </w:p>
         </w:tc>
@@ -586,7 +594,15 @@
               <w:spacing w:line="240" w:lineRule="auto"/>
             </w:pPr>
             <w:r>
-              <w:t>Alba Moragrega Sánchez</w:t>
+              <w:t xml:space="preserve">Alba </w:t>
+            </w:r>
+            <w:proofErr w:type="spellStart"/>
+            <w:r>
+              <w:t>Moragrega</w:t>
+            </w:r>
+            <w:proofErr w:type="spellEnd"/>
+            <w:r>
+              <w:t xml:space="preserve"> Sánchez</w:t>
             </w:r>
           </w:p>
         </w:tc>
@@ -693,6 +709,99 @@
           </w:p>
         </w:tc>
       </w:tr>
+      <w:tr>
+        <w:tc>
+          <w:tcPr>
+            <w:tcW w:w="3791" w:type="dxa"/>
+            <w:tcMar>
+              <w:top w:w="100" w:type="dxa"/>
+              <w:left w:w="100" w:type="dxa"/>
+              <w:bottom w:w="100" w:type="dxa"/>
+              <w:right w:w="100" w:type="dxa"/>
+            </w:tcMar>
+          </w:tcPr>
+          <w:p>
+            <w:pPr>
+              <w:pStyle w:val="Normal1"/>
+              <w:spacing w:line="240" w:lineRule="auto"/>
+            </w:pPr>
+            <w:r>
+              <w:t>Añadido el módulo 18</w:t>
+            </w:r>
+            <w:r>
+              <w:t xml:space="preserve"> e información adicional a los módulos 14 y 16</w:t>
+            </w:r>
+          </w:p>
+        </w:tc>
+        <w:tc>
+          <w:tcPr>
+            <w:tcW w:w="1417" w:type="dxa"/>
+            <w:tcMar>
+              <w:top w:w="100" w:type="dxa"/>
+              <w:left w:w="100" w:type="dxa"/>
+              <w:bottom w:w="100" w:type="dxa"/>
+              <w:right w:w="100" w:type="dxa"/>
+            </w:tcMar>
+          </w:tcPr>
+          <w:p>
+            <w:pPr>
+              <w:pStyle w:val="Normal1"/>
+              <w:spacing w:line="240" w:lineRule="auto"/>
+            </w:pPr>
+            <w:r>
+              <w:t>21/04/2014</w:t>
+            </w:r>
+          </w:p>
+        </w:tc>
+        <w:tc>
+          <w:tcPr>
+            <w:tcW w:w="2694" w:type="dxa"/>
+            <w:tcMar>
+              <w:top w:w="100" w:type="dxa"/>
+              <w:left w:w="100" w:type="dxa"/>
+              <w:bottom w:w="100" w:type="dxa"/>
+              <w:right w:w="100" w:type="dxa"/>
+            </w:tcMar>
+          </w:tcPr>
+          <w:p>
+            <w:pPr>
+              <w:pStyle w:val="Normal1"/>
+              <w:spacing w:line="240" w:lineRule="auto"/>
+            </w:pPr>
+            <w:r>
+              <w:t xml:space="preserve">Alba </w:t>
+            </w:r>
+            <w:proofErr w:type="spellStart"/>
+            <w:r>
+              <w:t>Moragrega</w:t>
+            </w:r>
+            <w:proofErr w:type="spellEnd"/>
+            <w:r>
+              <w:t xml:space="preserve"> Sánchez</w:t>
+            </w:r>
+          </w:p>
+        </w:tc>
+        <w:tc>
+          <w:tcPr>
+            <w:tcW w:w="1128" w:type="dxa"/>
+            <w:tcMar>
+              <w:top w:w="100" w:type="dxa"/>
+              <w:left w:w="100" w:type="dxa"/>
+              <w:bottom w:w="100" w:type="dxa"/>
+              <w:right w:w="100" w:type="dxa"/>
+            </w:tcMar>
+          </w:tcPr>
+          <w:p>
+            <w:pPr>
+              <w:pStyle w:val="Normal1"/>
+              <w:spacing w:line="240" w:lineRule="auto"/>
+            </w:pPr>
+            <w:r>
+              <w:t>1.6</w:t>
+            </w:r>
+          </w:p>
+        </w:tc>
+      </w:tr>
     </w:tbl>
     <w:p>
       <w:pPr>
@@ -770,6 +879,12 @@
         </w:r>
         <w:r>
           <w:rPr>
+            <w:noProof/>
+          </w:rPr>
+          <w:t xml:space="preserve">    </w:t>
+        </w:r>
+        <w:r>
+          <w:rPr>
             <w:rStyle w:val="Hipervnculo"/>
             <w:rFonts w:ascii="Arial" w:eastAsia="Arial" w:hAnsi="Arial" w:cs="Arial"/>
             <w:b/>
@@ -856,6 +971,12 @@
         </w:r>
         <w:r>
           <w:rPr>
+            <w:noProof/>
+          </w:rPr>
+          <w:t xml:space="preserve">    </w:t>
+        </w:r>
+        <w:r>
+          <w:rPr>
             <w:rStyle w:val="Hipervnculo"/>
             <w:rFonts w:ascii="Arial" w:eastAsia="Arial" w:hAnsi="Arial" w:cs="Arial"/>
             <w:b/>
@@ -942,6 +1063,12 @@
         </w:r>
         <w:r>
           <w:rPr>
+            <w:noProof/>
+          </w:rPr>
+          <w:t xml:space="preserve">    </w:t>
+        </w:r>
+        <w:r>
+          <w:rPr>
             <w:rStyle w:val="Hipervnculo"/>
             <w:rFonts w:ascii="Arial" w:hAnsi="Arial" w:cs="Arial"/>
             <w:b/>
@@ -1028,6 +1155,12 @@
         </w:r>
         <w:r>
           <w:rPr>
+            <w:noProof/>
+          </w:rPr>
+          <w:t xml:space="preserve">    </w:t>
+        </w:r>
+        <w:r>
+          <w:rPr>
             <w:rStyle w:val="Hipervnculo"/>
             <w:rFonts w:ascii="Arial" w:hAnsi="Arial" w:cs="Arial"/>
             <w:b/>
@@ -1114,6 +1247,12 @@
         </w:r>
         <w:r>
           <w:rPr>
+            <w:noProof/>
+          </w:rPr>
+          <w:t xml:space="preserve">    </w:t>
+        </w:r>
+        <w:r>
+          <w:rPr>
             <w:rStyle w:val="Hipervnculo"/>
             <w:rFonts w:ascii="Arial" w:hAnsi="Arial" w:cs="Arial"/>
             <w:b/>
@@ -1200,6 +1339,12 @@
         </w:r>
         <w:r>
           <w:rPr>
+            <w:noProof/>
+          </w:rPr>
+          <w:t xml:space="preserve">    </w:t>
+        </w:r>
+        <w:r>
+          <w:rPr>
             <w:rStyle w:val="Hipervnculo"/>
             <w:rFonts w:ascii="Arial" w:hAnsi="Arial" w:cs="Arial"/>
             <w:b/>
@@ -1286,6 +1431,12 @@
         </w:r>
         <w:r>
           <w:rPr>
+            <w:noProof/>
+          </w:rPr>
+          <w:t xml:space="preserve">    </w:t>
+        </w:r>
+        <w:r>
+          <w:rPr>
             <w:rStyle w:val="Hipervnculo"/>
             <w:rFonts w:ascii="Arial" w:hAnsi="Arial" w:cs="Arial"/>
             <w:b/>
@@ -1372,6 +1523,12 @@
         </w:r>
         <w:r>
           <w:rPr>
+            <w:noProof/>
+          </w:rPr>
+          <w:t xml:space="preserve">    </w:t>
+        </w:r>
+        <w:r>
+          <w:rPr>
             <w:rStyle w:val="Hipervnculo"/>
             <w:rFonts w:ascii="Arial" w:hAnsi="Arial" w:cs="Arial"/>
             <w:b/>
@@ -1458,6 +1615,12 @@
         </w:r>
         <w:r>
           <w:rPr>
+            <w:noProof/>
+          </w:rPr>
+          <w:t xml:space="preserve">    </w:t>
+        </w:r>
+        <w:r>
+          <w:rPr>
             <w:rStyle w:val="Hipervnculo"/>
             <w:rFonts w:ascii="Arial" w:hAnsi="Arial" w:cs="Arial"/>
             <w:b/>
@@ -1635,7 +1798,25 @@
             <w:b/>
             <w:noProof/>
           </w:rPr>
-          <w:t>Quick tabs</w:t>
+          <w:t xml:space="preserve">Quick </w:t>
+        </w:r>
+        <w:r>
+          <w:rPr>
+            <w:rStyle w:val="Hipervnculo"/>
+            <w:rFonts w:ascii="Arial" w:hAnsi="Arial" w:cs="Arial"/>
+            <w:b/>
+            <w:noProof/>
+          </w:rPr>
+          <w:t>T</w:t>
+        </w:r>
+        <w:r>
+          <w:rPr>
+            <w:rStyle w:val="Hipervnculo"/>
+            <w:rFonts w:ascii="Arial" w:hAnsi="Arial" w:cs="Arial"/>
+            <w:b/>
+            <w:noProof/>
+          </w:rPr>
+          <w:t>abs</w:t>
         </w:r>
         <w:r>
           <w:rPr>
@@ -2065,7 +2246,25 @@
             <w:b/>
             <w:noProof/>
           </w:rPr>
-          <w:t>Field collection</w:t>
+          <w:t xml:space="preserve">Field </w:t>
+        </w:r>
+        <w:r>
+          <w:rPr>
+            <w:rStyle w:val="Hipervnculo"/>
+            <w:rFonts w:ascii="Arial" w:hAnsi="Arial" w:cs="Arial"/>
+            <w:b/>
+            <w:noProof/>
+          </w:rPr>
+          <w:t>C</w:t>
+        </w:r>
+        <w:r>
+          <w:rPr>
+            <w:rStyle w:val="Hipervnculo"/>
+            <w:rFonts w:ascii="Arial" w:hAnsi="Arial" w:cs="Arial"/>
+            <w:b/>
+            <w:noProof/>
+          </w:rPr>
+          <w:t>ollection</w:t>
         </w:r>
         <w:r>
           <w:rPr>
@@ -2202,6 +2401,39 @@
           <w:fldChar w:fldCharType="end"/>
         </w:r>
       </w:hyperlink>
+    </w:p>
+    <w:p>
+      <w:pPr>
+        <w:rPr>
+          <w:rFonts w:ascii="Arial" w:hAnsi="Arial" w:cs="Arial"/>
+        </w:rPr>
+      </w:pPr>
+      <w:r>
+        <w:rPr>
+          <w:rFonts w:ascii="Arial" w:hAnsi="Arial" w:cs="Arial"/>
+          <w:b/>
+        </w:rPr>
+        <w:t xml:space="preserve">18.      </w:t>
+      </w:r>
+      <w:r>
+        <w:rPr>
+          <w:rFonts w:ascii="Arial" w:hAnsi="Arial" w:cs="Arial"/>
+          <w:b/>
+        </w:rPr>
+        <w:t>Menu Position</w:t>
+      </w:r>
+      <w:r>
+        <w:rPr>
+          <w:rFonts w:ascii="Arial" w:hAnsi="Arial" w:cs="Arial"/>
+        </w:rPr>
+        <w:t>………………..………………………………………………………………</w:t>
+      </w:r>
+      <w:r>
+        <w:rPr>
+          <w:rFonts w:ascii="Arial" w:hAnsi="Arial" w:cs="Arial"/>
+        </w:rPr>
+        <w:t>8</w:t>
+      </w:r>
     </w:p>
     <w:p>
       <w:pPr>
@@ -2257,6 +2489,7 @@
       <w:bookmarkStart w:id="3" w:name="h.mugttcrf0awe" w:colFirst="0" w:colLast="0"/>
       <w:bookmarkStart w:id="4" w:name="_Toc385806603"/>
       <w:bookmarkEnd w:id="3"/>
+      <w:proofErr w:type="spellStart"/>
       <w:r>
         <w:rPr>
           <w:rFonts w:ascii="Arial" w:eastAsia="Arial" w:hAnsi="Arial" w:cs="Arial"/>
@@ -2268,6 +2501,7 @@
         <w:t>LocalizationUpdate</w:t>
       </w:r>
       <w:bookmarkEnd w:id="4"/>
+      <w:proofErr w:type="spellEnd"/>
     </w:p>
     <w:p>
       <w:pPr>
@@ -2320,6 +2554,7 @@
       <w:bookmarkStart w:id="5" w:name="h.zdgghz9uivil" w:colFirst="0" w:colLast="0"/>
       <w:bookmarkStart w:id="6" w:name="_Toc385806604"/>
       <w:bookmarkEnd w:id="5"/>
+      <w:proofErr w:type="spellStart"/>
       <w:r>
         <w:rPr>
           <w:rFonts w:ascii="Arial" w:eastAsia="Arial" w:hAnsi="Arial" w:cs="Arial"/>
@@ -2330,6 +2565,7 @@
         <w:t>Marinelli</w:t>
       </w:r>
       <w:bookmarkEnd w:id="6"/>
+      <w:proofErr w:type="spellEnd"/>
     </w:p>
     <w:p>
       <w:pPr>
@@ -2342,8 +2578,13 @@
         <w:ind w:firstLine="540"/>
         <w:jc w:val="both"/>
       </w:pPr>
-      <w:r>
-        <w:t>Marinelli es un tema que permite agregar contenido en tres columnas sin tablas de diseño y con un banner para imágenes en la parte superior y un sistema de enlaces o menú a base de pestañas.</w:t>
+      <w:proofErr w:type="spellStart"/>
+      <w:r>
+        <w:t>Marinelli</w:t>
+      </w:r>
+      <w:proofErr w:type="spellEnd"/>
+      <w:r>
+        <w:t xml:space="preserve"> es un tema que permite agregar contenido en tres columnas sin tablas de diseño y con un banner para imágenes en la parte superior y un sistema de enlaces o menú a base de pestañas.</w:t>
       </w:r>
     </w:p>
     <w:p>
@@ -2408,7 +2649,15 @@
         <w:jc w:val="both"/>
       </w:pPr>
       <w:r>
-        <w:t>Esta colección es primordialmente un conjunto de APIs y herramientas para mejorar la experiencia del desarrollador.</w:t>
+        <w:t xml:space="preserve">Esta colección es primordialmente un conjunto de </w:t>
+      </w:r>
+      <w:proofErr w:type="spellStart"/>
+      <w:r>
+        <w:t>APIs</w:t>
+      </w:r>
+      <w:proofErr w:type="spellEnd"/>
+      <w:r>
+        <w:t xml:space="preserve"> y herramientas para mejorar la experiencia del desarrollador.</w:t>
       </w:r>
     </w:p>
     <w:p>
@@ -2477,6 +2726,7 @@
       <w:bookmarkStart w:id="9" w:name="h.dlxjzmn4suae" w:colFirst="0" w:colLast="0"/>
       <w:bookmarkStart w:id="10" w:name="_Toc385806606"/>
       <w:bookmarkEnd w:id="9"/>
+      <w:proofErr w:type="spellStart"/>
       <w:r>
         <w:rPr>
           <w:rFonts w:ascii="Arial" w:hAnsi="Arial" w:cs="Arial"/>
@@ -2487,6 +2737,7 @@
         <w:t>Views</w:t>
       </w:r>
       <w:bookmarkEnd w:id="10"/>
+      <w:proofErr w:type="spellEnd"/>
     </w:p>
     <w:p>
       <w:pPr>
@@ -2546,6 +2797,7 @@
       <w:bookmarkStart w:id="11" w:name="h.kd5nthdzfxq0" w:colFirst="0" w:colLast="0"/>
       <w:bookmarkStart w:id="12" w:name="_Toc385806607"/>
       <w:bookmarkEnd w:id="11"/>
+      <w:proofErr w:type="spellStart"/>
       <w:r>
         <w:rPr>
           <w:rFonts w:ascii="Arial" w:hAnsi="Arial" w:cs="Arial"/>
@@ -2556,6 +2808,7 @@
         <w:t>AdvancedForum</w:t>
       </w:r>
       <w:bookmarkEnd w:id="12"/>
+      <w:proofErr w:type="spellEnd"/>
     </w:p>
     <w:p>
       <w:pPr>
@@ -2567,8 +2820,21 @@
         <w:pStyle w:val="Normal1"/>
         <w:ind w:firstLine="540"/>
       </w:pPr>
-      <w:r>
-        <w:t>AdvancedForum amplía y mejora el módulo de foro principal de Drupal.</w:t>
+      <w:proofErr w:type="spellStart"/>
+      <w:r>
+        <w:t>AdvancedForum</w:t>
+      </w:r>
+      <w:proofErr w:type="spellEnd"/>
+      <w:r>
+        <w:t xml:space="preserve"> amplía y mejora el módulo de foro principal de </w:t>
+      </w:r>
+      <w:proofErr w:type="spellStart"/>
+      <w:r>
+        <w:t>Drupal</w:t>
+      </w:r>
+      <w:proofErr w:type="spellEnd"/>
+      <w:r>
+        <w:t>.</w:t>
       </w:r>
     </w:p>
     <w:p>
@@ -2619,6 +2885,7 @@
         </w:rPr>
       </w:pPr>
       <w:bookmarkStart w:id="13" w:name="_Toc385806608"/>
+      <w:proofErr w:type="spellStart"/>
       <w:r>
         <w:rPr>
           <w:rFonts w:ascii="Arial" w:hAnsi="Arial" w:cs="Arial"/>
@@ -2630,6 +2897,7 @@
         <w:t>DownloadFile</w:t>
       </w:r>
       <w:bookmarkEnd w:id="13"/>
+      <w:proofErr w:type="spellEnd"/>
     </w:p>
     <w:p>
       <w:pPr>
@@ -2648,6 +2916,7 @@
           <w:szCs w:val="23"/>
         </w:rPr>
       </w:pPr>
+      <w:proofErr w:type="spellStart"/>
       <w:r>
         <w:rPr>
           <w:rFonts w:ascii="Arial" w:hAnsi="Arial" w:cs="Arial"/>
@@ -2662,7 +2931,17 @@
           <w:sz w:val="23"/>
           <w:szCs w:val="23"/>
         </w:rPr>
-        <w:t>dFile es un módulo que permite descargas directas de imágenes o archivos.</w:t>
+        <w:t>dFile</w:t>
+      </w:r>
+      <w:proofErr w:type="spellEnd"/>
+      <w:r>
+        <w:rPr>
+          <w:rFonts w:ascii="Arial" w:hAnsi="Arial" w:cs="Arial"/>
+          <w:color w:val="000000"/>
+          <w:sz w:val="23"/>
+          <w:szCs w:val="23"/>
+        </w:rPr>
+        <w:t xml:space="preserve"> es un módulo que permite descargas directas de imágenes o archivos.</w:t>
       </w:r>
     </w:p>
     <w:p>
@@ -2710,6 +2989,7 @@
         </w:rPr>
       </w:pPr>
       <w:bookmarkStart w:id="14" w:name="_Toc385806609"/>
+      <w:proofErr w:type="spellStart"/>
       <w:r>
         <w:rPr>
           <w:rFonts w:ascii="Arial" w:hAnsi="Arial" w:cs="Arial"/>
@@ -2720,6 +3000,7 @@
         <w:t>CKEditor</w:t>
       </w:r>
       <w:bookmarkEnd w:id="14"/>
+      <w:proofErr w:type="spellEnd"/>
     </w:p>
     <w:p>
       <w:pPr>
@@ -2737,6 +3018,7 @@
           <w:szCs w:val="22"/>
         </w:rPr>
       </w:pPr>
+      <w:proofErr w:type="spellStart"/>
       <w:r>
         <w:rPr>
           <w:rFonts w:ascii="Arial" w:hAnsi="Arial" w:cs="Arial"/>
@@ -2744,7 +3026,57 @@
           <w:sz w:val="22"/>
           <w:szCs w:val="22"/>
         </w:rPr>
-        <w:t>CKEditor permite reemplazar las áreas de texto de Drupal por CKEditor, un editor visual de HTML parecido a las herramientas que proporciona office.</w:t>
+        <w:t>CKEditor</w:t>
+      </w:r>
+      <w:proofErr w:type="spellEnd"/>
+      <w:r>
+        <w:rPr>
+          <w:rFonts w:ascii="Arial" w:hAnsi="Arial" w:cs="Arial"/>
+          <w:color w:val="000000"/>
+          <w:sz w:val="22"/>
+          <w:szCs w:val="22"/>
+        </w:rPr>
+        <w:t xml:space="preserve"> permite reemplazar las áreas de texto de </w:t>
+      </w:r>
+      <w:proofErr w:type="spellStart"/>
+      <w:r>
+        <w:rPr>
+          <w:rFonts w:ascii="Arial" w:hAnsi="Arial" w:cs="Arial"/>
+          <w:color w:val="000000"/>
+          <w:sz w:val="22"/>
+          <w:szCs w:val="22"/>
+        </w:rPr>
+        <w:t>Drupal</w:t>
+      </w:r>
+      <w:proofErr w:type="spellEnd"/>
+      <w:r>
+        <w:rPr>
+          <w:rFonts w:ascii="Arial" w:hAnsi="Arial" w:cs="Arial"/>
+          <w:color w:val="000000"/>
+          <w:sz w:val="22"/>
+          <w:szCs w:val="22"/>
+        </w:rPr>
+        <w:t xml:space="preserve"> por </w:t>
+      </w:r>
+      <w:proofErr w:type="spellStart"/>
+      <w:r>
+        <w:rPr>
+          <w:rFonts w:ascii="Arial" w:hAnsi="Arial" w:cs="Arial"/>
+          <w:color w:val="000000"/>
+          <w:sz w:val="22"/>
+          <w:szCs w:val="22"/>
+        </w:rPr>
+        <w:t>CKEditor</w:t>
+      </w:r>
+      <w:proofErr w:type="spellEnd"/>
+      <w:r>
+        <w:rPr>
+          <w:rFonts w:ascii="Arial" w:hAnsi="Arial" w:cs="Arial"/>
+          <w:color w:val="000000"/>
+          <w:sz w:val="22"/>
+          <w:szCs w:val="22"/>
+        </w:rPr>
+        <w:t>, un editor visual de HTML parecido a las herramientas que proporciona office.</w:t>
       </w:r>
       <w:r>
         <w:rPr>
@@ -3037,8 +3369,21 @@
         <w:pStyle w:val="Normal1"/>
         <w:ind w:left="426" w:hanging="426"/>
       </w:pPr>
-      <w:r>
-        <w:t>y el módulo Entity API</w:t>
+      <w:proofErr w:type="gramStart"/>
+      <w:r>
+        <w:t>y</w:t>
+      </w:r>
+      <w:proofErr w:type="gramEnd"/>
+      <w:r>
+        <w:t xml:space="preserve"> el módulo </w:t>
+      </w:r>
+      <w:proofErr w:type="spellStart"/>
+      <w:r>
+        <w:t>Entity</w:t>
+      </w:r>
+      <w:proofErr w:type="spellEnd"/>
+      <w:r>
+        <w:t xml:space="preserve"> API</w:t>
       </w:r>
     </w:p>
     <w:p>
@@ -3084,6 +3429,7 @@
         </w:rPr>
       </w:pPr>
       <w:bookmarkStart w:id="16" w:name="_Toc385806611"/>
+      <w:proofErr w:type="spellStart"/>
       <w:r>
         <w:rPr>
           <w:rFonts w:ascii="Arial" w:hAnsi="Arial" w:cs="Arial"/>
@@ -3094,6 +3440,7 @@
         <w:t>Webform</w:t>
       </w:r>
       <w:bookmarkEnd w:id="16"/>
+      <w:proofErr w:type="spellEnd"/>
     </w:p>
     <w:p>
       <w:pPr>
@@ -3106,7 +3453,15 @@
         <w:ind w:firstLine="426"/>
       </w:pPr>
       <w:r>
-        <w:t>El módulo WebForm nos permite crear un tipo de contenido con los campos que queramos. En resumen, personalizar nuestro propio formulario.</w:t>
+        <w:t xml:space="preserve">El módulo </w:t>
+      </w:r>
+      <w:proofErr w:type="spellStart"/>
+      <w:r>
+        <w:t>WebForm</w:t>
+      </w:r>
+      <w:proofErr w:type="spellEnd"/>
+      <w:r>
+        <w:t xml:space="preserve"> nos permite crear un tipo de contenido con los campos que queramos. En resumen, personalizar nuestro propio formulario.</w:t>
       </w:r>
     </w:p>
     <w:p>
@@ -3161,6 +3516,7 @@
         </w:rPr>
       </w:pPr>
       <w:bookmarkStart w:id="17" w:name="_Toc385806612"/>
+      <w:proofErr w:type="spellStart"/>
       <w:r>
         <w:rPr>
           <w:rFonts w:ascii="Arial" w:hAnsi="Arial" w:cs="Arial"/>
@@ -3171,6 +3527,7 @@
         <w:t>ArrangeFields</w:t>
       </w:r>
       <w:bookmarkEnd w:id="17"/>
+      <w:proofErr w:type="spellEnd"/>
     </w:p>
     <w:p>
       <w:pPr>
@@ -3182,8 +3539,13 @@
         <w:pStyle w:val="Normal1"/>
         <w:ind w:firstLine="426"/>
       </w:pPr>
-      <w:r>
-        <w:t>ArrangeFields es un módulo que nos permite crear cualquier tipo de contenido y colocarlos como nosotros queramos, simplemente hay que pinchar sobre los elementos que hayamos creado.</w:t>
+      <w:proofErr w:type="spellStart"/>
+      <w:r>
+        <w:t>ArrangeFields</w:t>
+      </w:r>
+      <w:proofErr w:type="spellEnd"/>
+      <w:r>
+        <w:t xml:space="preserve"> es un módulo que nos permite crear cualquier tipo de contenido y colocarlos como nosotros queramos, simplemente hay que pinchar sobre los elementos que hayamos creado.</w:t>
       </w:r>
     </w:p>
     <w:p>
@@ -3264,9 +3626,20 @@
           <w:color w:val="741B47"/>
           <w:sz w:val="28"/>
         </w:rPr>
-        <w:t>Quick tabs</w:t>
+        <w:t xml:space="preserve">Quick </w:t>
+      </w:r>
+      <w:proofErr w:type="spellStart"/>
+      <w:r>
+        <w:rPr>
+          <w:rFonts w:ascii="Arial" w:hAnsi="Arial" w:cs="Arial"/>
+          <w:b/>
+          <w:color w:val="741B47"/>
+          <w:sz w:val="28"/>
+        </w:rPr>
+        <w:t>tabs</w:t>
       </w:r>
       <w:bookmarkEnd w:id="18"/>
+      <w:proofErr w:type="spellEnd"/>
     </w:p>
     <w:p>
       <w:pPr>
@@ -3279,7 +3652,15 @@
         <w:ind w:firstLine="426"/>
       </w:pPr>
       <w:r>
-        <w:t>Quick tabs es un módulo que nos permite hacer un menú con pestañas dentro de un menú de nuestra web.</w:t>
+        <w:t xml:space="preserve">Quick </w:t>
+      </w:r>
+      <w:proofErr w:type="spellStart"/>
+      <w:r>
+        <w:t>tabs</w:t>
+      </w:r>
+      <w:proofErr w:type="spellEnd"/>
+      <w:r>
+        <w:t xml:space="preserve"> es un módulo que nos permite hacer un menú con pestañas dentro de un menú de nuestra web.</w:t>
       </w:r>
     </w:p>
     <w:p>
@@ -3324,6 +3705,7 @@
         </w:rPr>
       </w:pPr>
       <w:bookmarkStart w:id="19" w:name="_Toc385806614"/>
+      <w:proofErr w:type="spellStart"/>
       <w:r>
         <w:rPr>
           <w:rFonts w:ascii="Arial" w:hAnsi="Arial" w:cs="Arial"/>
@@ -3332,9 +3714,32 @@
           <w:sz w:val="28"/>
           <w:szCs w:val="28"/>
         </w:rPr>
-        <w:t>BackUp and Migrate</w:t>
+        <w:t>BackUp</w:t>
+      </w:r>
+      <w:proofErr w:type="spellEnd"/>
+      <w:r>
+        <w:rPr>
+          <w:rFonts w:ascii="Arial" w:hAnsi="Arial" w:cs="Arial"/>
+          <w:b/>
+          <w:color w:val="741B47"/>
+          <w:sz w:val="28"/>
+          <w:szCs w:val="28"/>
+        </w:rPr>
+        <w:t xml:space="preserve"> and </w:t>
+      </w:r>
+      <w:proofErr w:type="spellStart"/>
+      <w:r>
+        <w:rPr>
+          <w:rFonts w:ascii="Arial" w:hAnsi="Arial" w:cs="Arial"/>
+          <w:b/>
+          <w:color w:val="741B47"/>
+          <w:sz w:val="28"/>
+          <w:szCs w:val="28"/>
+        </w:rPr>
+        <w:t>Migrate</w:t>
       </w:r>
       <w:bookmarkEnd w:id="19"/>
+      <w:proofErr w:type="spellEnd"/>
     </w:p>
     <w:p>
       <w:pPr>
@@ -3354,6 +3759,7 @@
           <w:szCs w:val="23"/>
         </w:rPr>
       </w:pPr>
+      <w:proofErr w:type="spellStart"/>
       <w:r>
         <w:rPr>
           <w:rFonts w:ascii="Arial" w:hAnsi="Arial" w:cs="Arial"/>
@@ -3361,7 +3767,57 @@
           <w:sz w:val="23"/>
           <w:szCs w:val="23"/>
         </w:rPr>
-        <w:t>BackUp and Migrate nos permite realizar copias de seguridad de la base de datos. Nos permite guardar la copia en FTP o en ruta local. Además podemos programar BackUps automáticos.</w:t>
+        <w:t>BackUp</w:t>
+      </w:r>
+      <w:proofErr w:type="spellEnd"/>
+      <w:r>
+        <w:rPr>
+          <w:rFonts w:ascii="Arial" w:hAnsi="Arial" w:cs="Arial"/>
+          <w:color w:val="000000"/>
+          <w:sz w:val="23"/>
+          <w:szCs w:val="23"/>
+        </w:rPr>
+        <w:t xml:space="preserve"> and </w:t>
+      </w:r>
+      <w:proofErr w:type="spellStart"/>
+      <w:r>
+        <w:rPr>
+          <w:rFonts w:ascii="Arial" w:hAnsi="Arial" w:cs="Arial"/>
+          <w:color w:val="000000"/>
+          <w:sz w:val="23"/>
+          <w:szCs w:val="23"/>
+        </w:rPr>
+        <w:t>Migrate</w:t>
+      </w:r>
+      <w:proofErr w:type="spellEnd"/>
+      <w:r>
+        <w:rPr>
+          <w:rFonts w:ascii="Arial" w:hAnsi="Arial" w:cs="Arial"/>
+          <w:color w:val="000000"/>
+          <w:sz w:val="23"/>
+          <w:szCs w:val="23"/>
+        </w:rPr>
+        <w:t xml:space="preserve"> nos permite realizar copias de seguridad de la base de datos. Nos permite guardar la copia en FTP o en ruta local. Además podemos programar </w:t>
+      </w:r>
+      <w:proofErr w:type="spellStart"/>
+      <w:r>
+        <w:rPr>
+          <w:rFonts w:ascii="Arial" w:hAnsi="Arial" w:cs="Arial"/>
+          <w:color w:val="000000"/>
+          <w:sz w:val="23"/>
+          <w:szCs w:val="23"/>
+        </w:rPr>
+        <w:t>BackUps</w:t>
+      </w:r>
+      <w:proofErr w:type="spellEnd"/>
+      <w:r>
+        <w:rPr>
+          <w:rFonts w:ascii="Arial" w:hAnsi="Arial" w:cs="Arial"/>
+          <w:color w:val="000000"/>
+          <w:sz w:val="23"/>
+          <w:szCs w:val="23"/>
+        </w:rPr>
+        <w:t xml:space="preserve"> automáticos.</w:t>
       </w:r>
     </w:p>
     <w:p>
@@ -3411,6 +3867,7 @@
       </w:pPr>
       <w:bookmarkStart w:id="20" w:name="_Toc383687591"/>
       <w:bookmarkStart w:id="21" w:name="_Toc385806615"/>
+      <w:proofErr w:type="spellStart"/>
       <w:r>
         <w:rPr>
           <w:rFonts w:ascii="Arial" w:hAnsi="Arial" w:cs="Arial"/>
@@ -3423,6 +3880,7 @@
       </w:r>
       <w:bookmarkEnd w:id="20"/>
       <w:bookmarkEnd w:id="21"/>
+      <w:proofErr w:type="spellEnd"/>
     </w:p>
     <w:p>
       <w:pPr>
@@ -3434,12 +3892,21 @@
         <w:spacing w:after="0"/>
         <w:ind w:firstLine="567"/>
       </w:pPr>
+      <w:proofErr w:type="spellStart"/>
       <w:r>
         <w:rPr>
           <w:rFonts w:ascii="Arial" w:hAnsi="Arial" w:cs="Arial"/>
           <w:color w:val="000000"/>
         </w:rPr>
-        <w:t>AuthorPane es un bloque de información sobre un usuario dado, como los que se encuentran típicamente en los post de un foro. Desde el núcleo coge la información del usuario (nombre, fecha en la que se unió, si se encuentra activo o no...)</w:t>
+        <w:t>AuthorPane</w:t>
+      </w:r>
+      <w:proofErr w:type="spellEnd"/>
+      <w:r>
+        <w:rPr>
+          <w:rFonts w:ascii="Arial" w:hAnsi="Arial" w:cs="Arial"/>
+          <w:color w:val="000000"/>
+        </w:rPr>
+        <w:t xml:space="preserve"> es un bloque de información sobre un usuario dado, como los que se encuentran típicamente en los post de un foro. Desde el núcleo coge la información del usuario (nombre, fecha en la que se unió, si se encuentra activo o no...)</w:t>
       </w:r>
     </w:p>
     <w:p>
@@ -3490,6 +3957,7 @@
         </w:rPr>
       </w:pPr>
       <w:bookmarkStart w:id="22" w:name="_Toc385806616"/>
+      <w:proofErr w:type="spellStart"/>
       <w:r>
         <w:rPr>
           <w:rFonts w:ascii="Arial" w:hAnsi="Arial" w:cs="Arial"/>
@@ -3499,9 +3967,32 @@
           <w:szCs w:val="28"/>
         </w:rPr>
         <w:lastRenderedPageBreak/>
-        <w:t>Five Stars</w:t>
+        <w:t>Five</w:t>
+      </w:r>
+      <w:proofErr w:type="spellEnd"/>
+      <w:r>
+        <w:rPr>
+          <w:rFonts w:ascii="Arial" w:hAnsi="Arial" w:cs="Arial"/>
+          <w:b/>
+          <w:color w:val="741B47"/>
+          <w:sz w:val="28"/>
+          <w:szCs w:val="28"/>
+        </w:rPr>
+        <w:t xml:space="preserve"> </w:t>
+      </w:r>
+      <w:proofErr w:type="spellStart"/>
+      <w:r>
+        <w:rPr>
+          <w:rFonts w:ascii="Arial" w:hAnsi="Arial" w:cs="Arial"/>
+          <w:b/>
+          <w:color w:val="741B47"/>
+          <w:sz w:val="28"/>
+          <w:szCs w:val="28"/>
+        </w:rPr>
+        <w:t>Stars</w:t>
       </w:r>
       <w:bookmarkEnd w:id="22"/>
+      <w:proofErr w:type="spellEnd"/>
     </w:p>
     <w:p>
       <w:pPr>
@@ -3517,6 +4008,22 @@
       </w:pPr>
       <w:r>
         <w:t>Módulo para añadir votaciones en un tipo de contenido.</w:t>
+      </w:r>
+    </w:p>
+    <w:p>
+      <w:pPr>
+        <w:pStyle w:val="Normal1"/>
+        <w:ind w:firstLine="567"/>
+        <w:jc w:val="both"/>
+      </w:pPr>
+    </w:p>
+    <w:p>
+      <w:pPr>
+        <w:pStyle w:val="Normal1"/>
+        <w:jc w:val="both"/>
+      </w:pPr>
+      <w:r>
+        <w:t>Usado para las votaciones de las recetas.</w:t>
       </w:r>
     </w:p>
     <w:p>
@@ -3560,6 +4067,7 @@
         </w:rPr>
       </w:pPr>
       <w:bookmarkStart w:id="23" w:name="_Toc385806617"/>
+      <w:proofErr w:type="spellStart"/>
       <w:r>
         <w:rPr>
           <w:rFonts w:ascii="Arial" w:hAnsi="Arial" w:cs="Arial"/>
@@ -3568,7 +4076,18 @@
           <w:sz w:val="28"/>
           <w:szCs w:val="28"/>
         </w:rPr>
-        <w:t>Voting Api</w:t>
+        <w:t>Voting</w:t>
+      </w:r>
+      <w:proofErr w:type="spellEnd"/>
+      <w:r>
+        <w:rPr>
+          <w:rFonts w:ascii="Arial" w:hAnsi="Arial" w:cs="Arial"/>
+          <w:b/>
+          <w:color w:val="741B47"/>
+          <w:sz w:val="28"/>
+          <w:szCs w:val="28"/>
+        </w:rPr>
+        <w:t xml:space="preserve"> Api</w:t>
       </w:r>
       <w:bookmarkEnd w:id="23"/>
     </w:p>
@@ -3584,7 +4103,15 @@
         <w:jc w:val="both"/>
       </w:pPr>
       <w:r>
-        <w:t>Módulo necesitado por fivestars que sirve para almacenar, recuperar</w:t>
+        <w:t xml:space="preserve">Módulo necesitado por </w:t>
+      </w:r>
+      <w:proofErr w:type="spellStart"/>
+      <w:r>
+        <w:t>fivestars</w:t>
+      </w:r>
+      <w:proofErr w:type="spellEnd"/>
+      <w:r>
+        <w:t xml:space="preserve"> que sirve para almacenar, recuperar</w:t>
       </w:r>
       <w:r>
         <w:t xml:space="preserve"> y tabulación de votos para contenidos </w:t>
@@ -3592,9 +4119,11 @@
       <w:r>
         <w:t xml:space="preserve">de </w:t>
       </w:r>
+      <w:proofErr w:type="spellStart"/>
       <w:r>
         <w:t>Drupal</w:t>
       </w:r>
+      <w:proofErr w:type="spellEnd"/>
       <w:r>
         <w:t>.</w:t>
       </w:r>
@@ -3648,9 +4177,21 @@
           <w:sz w:val="28"/>
           <w:szCs w:val="28"/>
         </w:rPr>
-        <w:t>Field collection</w:t>
+        <w:t xml:space="preserve">Field </w:t>
+      </w:r>
+      <w:proofErr w:type="spellStart"/>
+      <w:r>
+        <w:rPr>
+          <w:rFonts w:ascii="Arial" w:hAnsi="Arial" w:cs="Arial"/>
+          <w:b/>
+          <w:color w:val="741B47"/>
+          <w:sz w:val="28"/>
+          <w:szCs w:val="28"/>
+        </w:rPr>
+        <w:t>collection</w:t>
       </w:r>
       <w:bookmarkEnd w:id="24"/>
+      <w:proofErr w:type="spellEnd"/>
     </w:p>
     <w:p>
       <w:pPr>
@@ -3665,12 +4206,25 @@
         <w:jc w:val="both"/>
       </w:pPr>
       <w:r>
-        <w:t>Módulo para agrupar varios campos en</w:t>
-      </w:r>
-      <w:bookmarkStart w:id="25" w:name="_GoBack"/>
-      <w:bookmarkEnd w:id="25"/>
-      <w:r>
-        <w:t xml:space="preserve"> uno.</w:t>
+        <w:t>Módulo para agrupar varios campos en uno.</w:t>
+      </w:r>
+    </w:p>
+    <w:p>
+      <w:pPr>
+        <w:pStyle w:val="Normal1"/>
+        <w:jc w:val="both"/>
+      </w:pPr>
+    </w:p>
+    <w:p>
+      <w:pPr>
+        <w:pStyle w:val="Normal1"/>
+        <w:jc w:val="both"/>
+      </w:pPr>
+      <w:r>
+        <w:t>Usado</w:t>
+      </w:r>
+      <w:r>
+        <w:t xml:space="preserve"> para los campos ingredientes y productos, que en vez de añadir nombre y cantidad cada uno por separado, al crear un ingrediente se cree un grupo con estos campos.</w:t>
       </w:r>
     </w:p>
     <w:p>
@@ -3713,7 +4267,7 @@
           <w:szCs w:val="28"/>
         </w:rPr>
       </w:pPr>
-      <w:bookmarkStart w:id="26" w:name="_Toc385806619"/>
+      <w:bookmarkStart w:id="25" w:name="_Toc385806619"/>
       <w:r>
         <w:rPr>
           <w:rFonts w:ascii="Arial" w:hAnsi="Arial" w:cs="Arial"/>
@@ -3722,9 +4276,31 @@
           <w:sz w:val="28"/>
           <w:szCs w:val="28"/>
         </w:rPr>
-        <w:t>Rules Bonus Pack</w:t>
-      </w:r>
-      <w:bookmarkEnd w:id="26"/>
+        <w:t xml:space="preserve">Rules </w:t>
+      </w:r>
+      <w:proofErr w:type="spellStart"/>
+      <w:r>
+        <w:rPr>
+          <w:rFonts w:ascii="Arial" w:hAnsi="Arial" w:cs="Arial"/>
+          <w:b/>
+          <w:color w:val="741B47"/>
+          <w:sz w:val="28"/>
+          <w:szCs w:val="28"/>
+        </w:rPr>
+        <w:t>Bonus</w:t>
+      </w:r>
+      <w:proofErr w:type="spellEnd"/>
+      <w:r>
+        <w:rPr>
+          <w:rFonts w:ascii="Arial" w:hAnsi="Arial" w:cs="Arial"/>
+          <w:b/>
+          <w:color w:val="741B47"/>
+          <w:sz w:val="28"/>
+          <w:szCs w:val="28"/>
+        </w:rPr>
+        <w:t xml:space="preserve"> Pack</w:t>
+      </w:r>
+      <w:bookmarkEnd w:id="25"/>
     </w:p>
     <w:p>
       <w:pPr>
@@ -3737,7 +4313,10 @@
         <w:ind w:firstLine="567"/>
       </w:pPr>
       <w:r>
-        <w:t>Modulo que nos proporciona u</w:t>
+        <w:t>Mó</w:t>
+      </w:r>
+      <w:r>
+        <w:t>dulo que nos proporciona u</w:t>
       </w:r>
       <w:r>
         <w:t xml:space="preserve">n conjunto de nuevas funcionalidades para el módulo “Rules”. </w:t>
@@ -3763,7 +4342,29 @@
           <w:bdr w:val="none" w:sz="0" w:space="0" w:color="auto" w:frame="1"/>
           <w:shd w:val="clear" w:color="auto" w:fill="FFFFFF"/>
         </w:rPr>
-        <w:t>Rules Bonus: Block</w:t>
+        <w:t xml:space="preserve">Rules </w:t>
+      </w:r>
+      <w:proofErr w:type="spellStart"/>
+      <w:r>
+        <w:rPr>
+          <w:rStyle w:val="Textoennegrita"/>
+          <w:rFonts w:ascii="Arial Narrow" w:hAnsi="Arial Narrow" w:cs="Lucida Sans Unicode"/>
+          <w:b w:val="0"/>
+          <w:bdr w:val="none" w:sz="0" w:space="0" w:color="auto" w:frame="1"/>
+          <w:shd w:val="clear" w:color="auto" w:fill="FFFFFF"/>
+        </w:rPr>
+        <w:t>Bonus</w:t>
+      </w:r>
+      <w:proofErr w:type="spellEnd"/>
+      <w:r>
+        <w:rPr>
+          <w:rStyle w:val="Textoennegrita"/>
+          <w:rFonts w:ascii="Arial Narrow" w:hAnsi="Arial Narrow" w:cs="Lucida Sans Unicode"/>
+          <w:b w:val="0"/>
+          <w:bdr w:val="none" w:sz="0" w:space="0" w:color="auto" w:frame="1"/>
+          <w:shd w:val="clear" w:color="auto" w:fill="FFFFFF"/>
+        </w:rPr>
+        <w:t>: Block</w:t>
       </w:r>
       <w:r>
         <w:t>”.</w:t>
@@ -3798,9 +4399,157 @@
         </w:rPr>
       </w:pPr>
     </w:p>
+    <w:p>
+      <w:pPr>
+        <w:pStyle w:val="Normal1"/>
+        <w:rPr>
+          <w:lang w:val="en-US"/>
+        </w:rPr>
+      </w:pPr>
+    </w:p>
+    <w:p>
+      <w:pPr>
+        <w:pStyle w:val="Normal1"/>
+        <w:rPr>
+          <w:lang w:val="en-US"/>
+        </w:rPr>
+      </w:pPr>
+    </w:p>
+    <w:p>
+      <w:pPr>
+        <w:pStyle w:val="Normal1"/>
+        <w:rPr>
+          <w:lang w:val="en-US"/>
+        </w:rPr>
+      </w:pPr>
+    </w:p>
+    <w:p>
+      <w:pPr>
+        <w:pStyle w:val="Normal1"/>
+        <w:rPr>
+          <w:lang w:val="en-US"/>
+        </w:rPr>
+      </w:pPr>
+    </w:p>
+    <w:p>
+      <w:pPr>
+        <w:pStyle w:val="Normal1"/>
+        <w:rPr>
+          <w:lang w:val="en-US"/>
+        </w:rPr>
+      </w:pPr>
+    </w:p>
+    <w:p>
+      <w:pPr>
+        <w:pStyle w:val="Normal1"/>
+        <w:rPr>
+          <w:lang w:val="en-US"/>
+        </w:rPr>
+      </w:pPr>
+    </w:p>
+    <w:p>
+      <w:pPr>
+        <w:pStyle w:val="Normal1"/>
+        <w:rPr>
+          <w:lang w:val="en-US"/>
+        </w:rPr>
+      </w:pPr>
+    </w:p>
+    <w:p>
+      <w:pPr>
+        <w:pStyle w:val="Ttulo1"/>
+        <w:numPr>
+          <w:ilvl w:val="0"/>
+          <w:numId w:val="1"/>
+        </w:numPr>
+        <w:spacing w:line="240" w:lineRule="auto"/>
+        <w:ind w:left="0" w:firstLine="426"/>
+        <w:rPr>
+          <w:rFonts w:ascii="Arial" w:hAnsi="Arial" w:cs="Arial"/>
+          <w:b/>
+          <w:color w:val="741B47"/>
+          <w:sz w:val="28"/>
+          <w:szCs w:val="28"/>
+        </w:rPr>
+      </w:pPr>
+      <w:proofErr w:type="spellStart"/>
+      <w:r>
+        <w:rPr>
+          <w:rFonts w:ascii="Arial" w:hAnsi="Arial" w:cs="Arial"/>
+          <w:b/>
+          <w:color w:val="741B47"/>
+          <w:sz w:val="28"/>
+          <w:szCs w:val="28"/>
+        </w:rPr>
+        <w:lastRenderedPageBreak/>
+        <w:t>Menu</w:t>
+      </w:r>
+      <w:proofErr w:type="spellEnd"/>
+      <w:r>
+        <w:rPr>
+          <w:rFonts w:ascii="Arial" w:hAnsi="Arial" w:cs="Arial"/>
+          <w:b/>
+          <w:color w:val="741B47"/>
+          <w:sz w:val="28"/>
+          <w:szCs w:val="28"/>
+        </w:rPr>
+        <w:t xml:space="preserve"> position</w:t>
+      </w:r>
+    </w:p>
+    <w:p>
+      <w:pPr>
+        <w:pStyle w:val="Normal1"/>
+      </w:pPr>
+    </w:p>
+    <w:p>
+      <w:pPr>
+        <w:pStyle w:val="Normal1"/>
+        <w:ind w:firstLine="720"/>
+      </w:pPr>
+      <w:r>
+        <w:t>Módulo que soluciona el problema de cuando estamos en cualquier tipo de contenido de nuestra página, que permanezca activa la pestaña de menú correspondiente.</w:t>
+      </w:r>
+    </w:p>
+    <w:p>
+      <w:pPr>
+        <w:pStyle w:val="Normal1"/>
+        <w:ind w:firstLine="720"/>
+      </w:pPr>
+    </w:p>
+    <w:p>
+      <w:pPr>
+        <w:pStyle w:val="Normal1"/>
+      </w:pPr>
+      <w:hyperlink r:id="rId32" w:history="1">
+        <w:r>
+          <w:rPr>
+            <w:rStyle w:val="Hipervnculo"/>
+          </w:rPr>
+          <w:t>https://drupal.org/project/menu_position</w:t>
+        </w:r>
+      </w:hyperlink>
+      <w:bookmarkStart w:id="26" w:name="_GoBack"/>
+      <w:bookmarkEnd w:id="26"/>
+    </w:p>
+    <w:p>
+      <w:pPr>
+        <w:pStyle w:val="Normal1"/>
+        <w:rPr>
+          <w:lang w:val="en-US"/>
+        </w:rPr>
+      </w:pPr>
+    </w:p>
+    <w:p>
+      <w:pPr>
+        <w:pStyle w:val="Normal1"/>
+        <w:rPr>
+          <w:lang w:val="en-US"/>
+        </w:rPr>
+      </w:pPr>
+    </w:p>
     <w:sectPr>
-      <w:headerReference w:type="default" r:id="rId32"/>
-      <w:footerReference w:type="default" r:id="rId33"/>
+      <w:headerReference w:type="default" r:id="rId33"/>
+      <w:footerReference w:type="default" r:id="rId34"/>
       <w:pgSz w:w="11906" w:h="16838"/>
       <w:pgMar w:top="1440" w:right="1440" w:bottom="1440" w:left="1440" w:header="720" w:footer="720" w:gutter="0"/>
       <w:cols w:space="720"/>
@@ -3810,8 +4559,8 @@
 </file>
 
 <file path=word/endnotes.xml><?xml version="1.0" encoding="utf-8"?>
-<w:endnotes xmlns:ve="http://schemas.openxmlformats.org/markup-compatibility/2006" xmlns:o="urn:schemas-microsoft-com:office:office" xmlns:r="http://schemas.openxmlformats.org/officeDocument/2006/relationships" xmlns:m="http://schemas.openxmlformats.org/officeDocument/2006/math" xmlns:v="urn:schemas-microsoft-com:vml" xmlns:wp="http://schemas.openxmlformats.org/drawingml/2006/wordprocessingDrawing" xmlns:w10="urn:schemas-microsoft-com:office:word" xmlns:w="http://schemas.openxmlformats.org/wordprocessingml/2006/main" xmlns:wne="http://schemas.microsoft.com/office/word/2006/wordml">
-  <w:endnote w:type="separator" w:id="0">
+<w:endnotes xmlns:wpc="http://schemas.microsoft.com/office/word/2010/wordprocessingCanvas" xmlns:mc="http://schemas.openxmlformats.org/markup-compatibility/2006" xmlns:o="urn:schemas-microsoft-com:office:office" xmlns:r="http://schemas.openxmlformats.org/officeDocument/2006/relationships" xmlns:m="http://schemas.openxmlformats.org/officeDocument/2006/math" xmlns:v="urn:schemas-microsoft-com:vml" xmlns:wp14="http://schemas.microsoft.com/office/word/2010/wordprocessingDrawing" xmlns:wp="http://schemas.openxmlformats.org/drawingml/2006/wordprocessingDrawing" xmlns:w10="urn:schemas-microsoft-com:office:word" xmlns:w="http://schemas.openxmlformats.org/wordprocessingml/2006/main" xmlns:w14="http://schemas.microsoft.com/office/word/2010/wordml" xmlns:w15="http://schemas.microsoft.com/office/word/2012/wordml" xmlns:wpg="http://schemas.microsoft.com/office/word/2010/wordprocessingGroup" xmlns:wpi="http://schemas.microsoft.com/office/word/2010/wordprocessingInk" xmlns:wne="http://schemas.microsoft.com/office/word/2006/wordml" xmlns:wps="http://schemas.microsoft.com/office/word/2010/wordprocessingShape" mc:Ignorable="w14 w15 wp14">
+  <w:endnote w:type="separator" w:id="-1">
     <w:p>
       <w:pPr>
         <w:spacing w:after="0" w:line="240" w:lineRule="auto"/>
@@ -3821,7 +4570,7 @@
       </w:r>
     </w:p>
   </w:endnote>
-  <w:endnote w:type="continuationSeparator" w:id="1">
+  <w:endnote w:type="continuationSeparator" w:id="0">
     <w:p>
       <w:pPr>
         <w:spacing w:after="0" w:line="240" w:lineRule="auto"/>
@@ -3835,7 +4584,7 @@
 </file>
 
 <file path=word/footer1.xml><?xml version="1.0" encoding="utf-8"?>
-<w:ftr xmlns:ve="http://schemas.openxmlformats.org/markup-compatibility/2006" xmlns:o="urn:schemas-microsoft-com:office:office" xmlns:r="http://schemas.openxmlformats.org/officeDocument/2006/relationships" xmlns:m="http://schemas.openxmlformats.org/officeDocument/2006/math" xmlns:v="urn:schemas-microsoft-com:vml" xmlns:wp="http://schemas.openxmlformats.org/drawingml/2006/wordprocessingDrawing" xmlns:w10="urn:schemas-microsoft-com:office:word" xmlns:w="http://schemas.openxmlformats.org/wordprocessingml/2006/main" xmlns:wne="http://schemas.microsoft.com/office/word/2006/wordml">
+<w:ftr xmlns:wpc="http://schemas.microsoft.com/office/word/2010/wordprocessingCanvas" xmlns:mc="http://schemas.openxmlformats.org/markup-compatibility/2006" xmlns:o="urn:schemas-microsoft-com:office:office" xmlns:r="http://schemas.openxmlformats.org/officeDocument/2006/relationships" xmlns:m="http://schemas.openxmlformats.org/officeDocument/2006/math" xmlns:v="urn:schemas-microsoft-com:vml" xmlns:wp14="http://schemas.microsoft.com/office/word/2010/wordprocessingDrawing" xmlns:wp="http://schemas.openxmlformats.org/drawingml/2006/wordprocessingDrawing" xmlns:w10="urn:schemas-microsoft-com:office:word" xmlns:w="http://schemas.openxmlformats.org/wordprocessingml/2006/main" xmlns:w14="http://schemas.microsoft.com/office/word/2010/wordml" xmlns:w15="http://schemas.microsoft.com/office/word/2012/wordml" xmlns:wpg="http://schemas.microsoft.com/office/word/2010/wordprocessingGroup" xmlns:wpi="http://schemas.microsoft.com/office/word/2010/wordprocessingInk" xmlns:wne="http://schemas.microsoft.com/office/word/2006/wordml" xmlns:wps="http://schemas.microsoft.com/office/word/2010/wordprocessingShape" mc:Ignorable="w14 w15 wp14">
   <w:p>
     <w:pPr>
       <w:pStyle w:val="Normal1"/>
@@ -3861,6 +4610,7 @@
         <w:docPartUnique/>
       </w:docPartObj>
     </w:sdtPr>
+    <w:sdtEndPr/>
     <w:sdtContent>
       <w:p>
         <w:pPr>
@@ -3893,7 +4643,7 @@
             <w:noProof/>
             <w:color w:val="660033"/>
           </w:rPr>
-          <w:t>2</w:t>
+          <w:t>8</w:t>
         </w:r>
         <w:r>
           <w:rPr>
@@ -3908,8 +4658,8 @@
 </file>
 
 <file path=word/footnotes.xml><?xml version="1.0" encoding="utf-8"?>
-<w:footnotes xmlns:ve="http://schemas.openxmlformats.org/markup-compatibility/2006" xmlns:o="urn:schemas-microsoft-com:office:office" xmlns:r="http://schemas.openxmlformats.org/officeDocument/2006/relationships" xmlns:m="http://schemas.openxmlformats.org/officeDocument/2006/math" xmlns:v="urn:schemas-microsoft-com:vml" xmlns:wp="http://schemas.openxmlformats.org/drawingml/2006/wordprocessingDrawing" xmlns:w10="urn:schemas-microsoft-com:office:word" xmlns:w="http://schemas.openxmlformats.org/wordprocessingml/2006/main" xmlns:wne="http://schemas.microsoft.com/office/word/2006/wordml">
-  <w:footnote w:type="separator" w:id="0">
+<w:footnotes xmlns:wpc="http://schemas.microsoft.com/office/word/2010/wordprocessingCanvas" xmlns:mc="http://schemas.openxmlformats.org/markup-compatibility/2006" xmlns:o="urn:schemas-microsoft-com:office:office" xmlns:r="http://schemas.openxmlformats.org/officeDocument/2006/relationships" xmlns:m="http://schemas.openxmlformats.org/officeDocument/2006/math" xmlns:v="urn:schemas-microsoft-com:vml" xmlns:wp14="http://schemas.microsoft.com/office/word/2010/wordprocessingDrawing" xmlns:wp="http://schemas.openxmlformats.org/drawingml/2006/wordprocessingDrawing" xmlns:w10="urn:schemas-microsoft-com:office:word" xmlns:w="http://schemas.openxmlformats.org/wordprocessingml/2006/main" xmlns:w14="http://schemas.microsoft.com/office/word/2010/wordml" xmlns:w15="http://schemas.microsoft.com/office/word/2012/wordml" xmlns:wpg="http://schemas.microsoft.com/office/word/2010/wordprocessingGroup" xmlns:wpi="http://schemas.microsoft.com/office/word/2010/wordprocessingInk" xmlns:wne="http://schemas.microsoft.com/office/word/2006/wordml" xmlns:wps="http://schemas.microsoft.com/office/word/2010/wordprocessingShape" mc:Ignorable="w14 w15 wp14">
+  <w:footnote w:type="separator" w:id="-1">
     <w:p>
       <w:pPr>
         <w:spacing w:after="0" w:line="240" w:lineRule="auto"/>
@@ -3919,7 +4669,7 @@
       </w:r>
     </w:p>
   </w:footnote>
-  <w:footnote w:type="continuationSeparator" w:id="1">
+  <w:footnote w:type="continuationSeparator" w:id="0">
     <w:p>
       <w:pPr>
         <w:spacing w:after="0" w:line="240" w:lineRule="auto"/>
@@ -3933,7 +4683,7 @@
 </file>
 
 <file path=word/header1.xml><?xml version="1.0" encoding="utf-8"?>
-<w:hdr xmlns:ve="http://schemas.openxmlformats.org/markup-compatibility/2006" xmlns:o="urn:schemas-microsoft-com:office:office" xmlns:r="http://schemas.openxmlformats.org/officeDocument/2006/relationships" xmlns:m="http://schemas.openxmlformats.org/officeDocument/2006/math" xmlns:v="urn:schemas-microsoft-com:vml" xmlns:wp="http://schemas.openxmlformats.org/drawingml/2006/wordprocessingDrawing" xmlns:w10="urn:schemas-microsoft-com:office:word" xmlns:w="http://schemas.openxmlformats.org/wordprocessingml/2006/main" xmlns:wne="http://schemas.microsoft.com/office/word/2006/wordml">
+<w:hdr xmlns:wpc="http://schemas.microsoft.com/office/word/2010/wordprocessingCanvas" xmlns:mc="http://schemas.openxmlformats.org/markup-compatibility/2006" xmlns:o="urn:schemas-microsoft-com:office:office" xmlns:r="http://schemas.openxmlformats.org/officeDocument/2006/relationships" xmlns:m="http://schemas.openxmlformats.org/officeDocument/2006/math" xmlns:v="urn:schemas-microsoft-com:vml" xmlns:wp14="http://schemas.microsoft.com/office/word/2010/wordprocessingDrawing" xmlns:wp="http://schemas.openxmlformats.org/drawingml/2006/wordprocessingDrawing" xmlns:w10="urn:schemas-microsoft-com:office:word" xmlns:w="http://schemas.openxmlformats.org/wordprocessingml/2006/main" xmlns:w14="http://schemas.microsoft.com/office/word/2010/wordml" xmlns:w15="http://schemas.microsoft.com/office/word/2012/wordml" xmlns:wpg="http://schemas.microsoft.com/office/word/2010/wordprocessingGroup" xmlns:wpi="http://schemas.microsoft.com/office/word/2010/wordprocessingInk" xmlns:wne="http://schemas.microsoft.com/office/word/2006/wordml" xmlns:wps="http://schemas.microsoft.com/office/word/2010/wordprocessingShape" mc:Ignorable="w14 w15 wp14">
   <w:p>
     <w:pPr>
       <w:pStyle w:val="Normal1"/>
@@ -4054,7 +4804,7 @@
 </file>
 
 <file path=word/numbering.xml><?xml version="1.0" encoding="utf-8"?>
-<w:numbering xmlns:ve="http://schemas.openxmlformats.org/markup-compatibility/2006" xmlns:o="urn:schemas-microsoft-com:office:office" xmlns:r="http://schemas.openxmlformats.org/officeDocument/2006/relationships" xmlns:m="http://schemas.openxmlformats.org/officeDocument/2006/math" xmlns:v="urn:schemas-microsoft-com:vml" xmlns:wp="http://schemas.openxmlformats.org/drawingml/2006/wordprocessingDrawing" xmlns:w10="urn:schemas-microsoft-com:office:word" xmlns:w="http://schemas.openxmlformats.org/wordprocessingml/2006/main" xmlns:wne="http://schemas.microsoft.com/office/word/2006/wordml">
+<w:numbering xmlns:wpc="http://schemas.microsoft.com/office/word/2010/wordprocessingCanvas" xmlns:mc="http://schemas.openxmlformats.org/markup-compatibility/2006" xmlns:o="urn:schemas-microsoft-com:office:office" xmlns:r="http://schemas.openxmlformats.org/officeDocument/2006/relationships" xmlns:m="http://schemas.openxmlformats.org/officeDocument/2006/math" xmlns:v="urn:schemas-microsoft-com:vml" xmlns:wp14="http://schemas.microsoft.com/office/word/2010/wordprocessingDrawing" xmlns:wp="http://schemas.openxmlformats.org/drawingml/2006/wordprocessingDrawing" xmlns:w10="urn:schemas-microsoft-com:office:word" xmlns:w="http://schemas.openxmlformats.org/wordprocessingml/2006/main" xmlns:w14="http://schemas.microsoft.com/office/word/2010/wordml" xmlns:w15="http://schemas.microsoft.com/office/word/2012/wordml" xmlns:wpg="http://schemas.microsoft.com/office/word/2010/wordprocessingGroup" xmlns:wpi="http://schemas.microsoft.com/office/word/2010/wordprocessingInk" xmlns:wne="http://schemas.microsoft.com/office/word/2006/wordml" xmlns:wps="http://schemas.microsoft.com/office/word/2010/wordprocessingShape" mc:Ignorable="w14 w15 wp14">
   <w:abstractNum w:abstractNumId="0">
     <w:nsid w:val="005F7AA0"/>
     <w:multiLevelType w:val="multilevel"/>
@@ -4431,6 +5181,128 @@
     </w:lvl>
   </w:abstractNum>
   <w:abstractNum w:abstractNumId="3">
+    <w:nsid w:val="13D803C6"/>
+    <w:multiLevelType w:val="multilevel"/>
+    <w:tmpl w:val="6C2E8DCC"/>
+    <w:lvl w:ilvl="0">
+      <w:start w:val="1"/>
+      <w:numFmt w:val="decimal"/>
+      <w:lvlText w:val="%1."/>
+      <w:lvlJc w:val="right"/>
+      <w:pPr>
+        <w:ind w:left="720" w:firstLine="360"/>
+      </w:pPr>
+      <w:rPr>
+        <w:rFonts w:hint="default"/>
+        <w:u w:val="none"/>
+      </w:rPr>
+    </w:lvl>
+    <w:lvl w:ilvl="1">
+      <w:start w:val="1"/>
+      <w:numFmt w:val="decimal"/>
+      <w:lvlText w:val="%1.%2."/>
+      <w:lvlJc w:val="right"/>
+      <w:pPr>
+        <w:ind w:left="1440" w:firstLine="1080"/>
+      </w:pPr>
+      <w:rPr>
+        <w:rFonts w:hint="default"/>
+        <w:u w:val="none"/>
+      </w:rPr>
+    </w:lvl>
+    <w:lvl w:ilvl="2">
+      <w:start w:val="1"/>
+      <w:numFmt w:val="decimal"/>
+      <w:lvlText w:val="%1.%2.%3."/>
+      <w:lvlJc w:val="right"/>
+      <w:pPr>
+        <w:ind w:left="2160" w:firstLine="1800"/>
+      </w:pPr>
+      <w:rPr>
+        <w:rFonts w:hint="default"/>
+        <w:u w:val="none"/>
+      </w:rPr>
+    </w:lvl>
+    <w:lvl w:ilvl="3">
+      <w:start w:val="1"/>
+      <w:numFmt w:val="decimal"/>
+      <w:lvlText w:val="%1.%2.%3.%4."/>
+      <w:lvlJc w:val="right"/>
+      <w:pPr>
+        <w:ind w:left="2880" w:firstLine="2520"/>
+      </w:pPr>
+      <w:rPr>
+        <w:rFonts w:hint="default"/>
+        <w:u w:val="none"/>
+      </w:rPr>
+    </w:lvl>
+    <w:lvl w:ilvl="4">
+      <w:start w:val="1"/>
+      <w:numFmt w:val="decimal"/>
+      <w:lvlText w:val="%1.%2.%3.%4.%5."/>
+      <w:lvlJc w:val="right"/>
+      <w:pPr>
+        <w:ind w:left="3600" w:firstLine="3240"/>
+      </w:pPr>
+      <w:rPr>
+        <w:rFonts w:hint="default"/>
+        <w:u w:val="none"/>
+      </w:rPr>
+    </w:lvl>
+    <w:lvl w:ilvl="5">
+      <w:start w:val="1"/>
+      <w:numFmt w:val="decimal"/>
+      <w:lvlText w:val="%1.%2.%3.%4.%5.%6."/>
+      <w:lvlJc w:val="right"/>
+      <w:pPr>
+        <w:ind w:left="4320" w:firstLine="3960"/>
+      </w:pPr>
+      <w:rPr>
+        <w:rFonts w:hint="default"/>
+        <w:u w:val="none"/>
+      </w:rPr>
+    </w:lvl>
+    <w:lvl w:ilvl="6">
+      <w:start w:val="1"/>
+      <w:numFmt w:val="decimal"/>
+      <w:lvlText w:val="%1.%2.%3.%4.%5.%6.%7."/>
+      <w:lvlJc w:val="right"/>
+      <w:pPr>
+        <w:ind w:left="5040" w:firstLine="4680"/>
+      </w:pPr>
+      <w:rPr>
+        <w:rFonts w:hint="default"/>
+        <w:u w:val="none"/>
+      </w:rPr>
+    </w:lvl>
+    <w:lvl w:ilvl="7">
+      <w:start w:val="1"/>
+      <w:numFmt w:val="decimal"/>
+      <w:lvlText w:val="%1.%2.%3.%4.%5.%6.%7.%8."/>
+      <w:lvlJc w:val="right"/>
+      <w:pPr>
+        <w:ind w:left="5760" w:firstLine="5400"/>
+      </w:pPr>
+      <w:rPr>
+        <w:rFonts w:hint="default"/>
+        <w:u w:val="none"/>
+      </w:rPr>
+    </w:lvl>
+    <w:lvl w:ilvl="8">
+      <w:start w:val="1"/>
+      <w:numFmt w:val="decimal"/>
+      <w:lvlText w:val="%1.%2.%3.%4.%5.%6.%7.%8.%9."/>
+      <w:lvlJc w:val="right"/>
+      <w:pPr>
+        <w:ind w:left="6480" w:firstLine="6120"/>
+      </w:pPr>
+      <w:rPr>
+        <w:rFonts w:hint="default"/>
+        <w:u w:val="none"/>
+      </w:rPr>
+    </w:lvl>
+  </w:abstractNum>
+  <w:abstractNum w:abstractNumId="4">
     <w:nsid w:val="15230CBE"/>
     <w:multiLevelType w:val="hybridMultilevel"/>
     <w:tmpl w:val="29A4EC5C"/>
@@ -4516,7 +5388,7 @@
       </w:pPr>
     </w:lvl>
   </w:abstractNum>
-  <w:abstractNum w:abstractNumId="4">
+  <w:abstractNum w:abstractNumId="5">
     <w:nsid w:val="176824EE"/>
     <w:multiLevelType w:val="multilevel"/>
     <w:tmpl w:val="D2B04D6C"/>
@@ -4638,7 +5510,7 @@
       </w:rPr>
     </w:lvl>
   </w:abstractNum>
-  <w:abstractNum w:abstractNumId="5">
+  <w:abstractNum w:abstractNumId="6">
     <w:nsid w:val="1A38057B"/>
     <w:multiLevelType w:val="multilevel"/>
     <w:tmpl w:val="DA8CE632"/>
@@ -4751,7 +5623,7 @@
       </w:pPr>
     </w:lvl>
   </w:abstractNum>
-  <w:abstractNum w:abstractNumId="6">
+  <w:abstractNum w:abstractNumId="7">
     <w:nsid w:val="1BFB126E"/>
     <w:multiLevelType w:val="multilevel"/>
     <w:tmpl w:val="55EE1298"/>
@@ -4873,7 +5745,7 @@
       </w:rPr>
     </w:lvl>
   </w:abstractNum>
-  <w:abstractNum w:abstractNumId="7">
+  <w:abstractNum w:abstractNumId="8">
     <w:nsid w:val="298B7FD2"/>
     <w:multiLevelType w:val="multilevel"/>
     <w:tmpl w:val="BD40BE4A"/>
@@ -4995,7 +5867,7 @@
       </w:rPr>
     </w:lvl>
   </w:abstractNum>
-  <w:abstractNum w:abstractNumId="8">
+  <w:abstractNum w:abstractNumId="9">
     <w:nsid w:val="31DC7607"/>
     <w:multiLevelType w:val="multilevel"/>
     <w:tmpl w:val="7DD48F68"/>
@@ -5108,7 +5980,7 @@
       </w:pPr>
     </w:lvl>
   </w:abstractNum>
-  <w:abstractNum w:abstractNumId="9">
+  <w:abstractNum w:abstractNumId="10">
     <w:nsid w:val="4BA94B4F"/>
     <w:multiLevelType w:val="multilevel"/>
     <w:tmpl w:val="68D64D7C"/>
@@ -5248,7 +6120,7 @@
       </w:rPr>
     </w:lvl>
   </w:abstractNum>
-  <w:abstractNum w:abstractNumId="10">
+  <w:abstractNum w:abstractNumId="11">
     <w:nsid w:val="5592129C"/>
     <w:multiLevelType w:val="multilevel"/>
     <w:tmpl w:val="5AAAA370"/>
@@ -5370,7 +6242,7 @@
       </w:rPr>
     </w:lvl>
   </w:abstractNum>
-  <w:abstractNum w:abstractNumId="11">
+  <w:abstractNum w:abstractNumId="12">
     <w:nsid w:val="5A650F3E"/>
     <w:multiLevelType w:val="multilevel"/>
     <w:tmpl w:val="D2B04D6C"/>
@@ -5492,7 +6364,7 @@
       </w:rPr>
     </w:lvl>
   </w:abstractNum>
-  <w:abstractNum w:abstractNumId="12">
+  <w:abstractNum w:abstractNumId="13">
     <w:nsid w:val="696177DA"/>
     <w:multiLevelType w:val="multilevel"/>
     <w:tmpl w:val="0B12EC5A"/>
@@ -5614,7 +6486,7 @@
       </w:rPr>
     </w:lvl>
   </w:abstractNum>
-  <w:abstractNum w:abstractNumId="13">
+  <w:abstractNum w:abstractNumId="14">
     <w:nsid w:val="713A1825"/>
     <w:multiLevelType w:val="multilevel"/>
     <w:tmpl w:val="5C2EDBC4"/>
@@ -5727,7 +6599,7 @@
       </w:rPr>
     </w:lvl>
   </w:abstractNum>
-  <w:abstractNum w:abstractNumId="14">
+  <w:abstractNum w:abstractNumId="15">
     <w:nsid w:val="72520F8E"/>
     <w:multiLevelType w:val="multilevel"/>
     <w:tmpl w:val="5AAAA370"/>
@@ -5849,7 +6721,7 @@
       </w:rPr>
     </w:lvl>
   </w:abstractNum>
-  <w:abstractNum w:abstractNumId="15">
+  <w:abstractNum w:abstractNumId="16">
     <w:nsid w:val="73136215"/>
     <w:multiLevelType w:val="multilevel"/>
     <w:tmpl w:val="6C2E8DCC"/>
@@ -5972,31 +6844,31 @@
     </w:lvl>
   </w:abstractNum>
   <w:num w:numId="1">
-    <w:abstractNumId w:val="15"/>
+    <w:abstractNumId w:val="16"/>
   </w:num>
   <w:num w:numId="2">
-    <w:abstractNumId w:val="9"/>
+    <w:abstractNumId w:val="10"/>
   </w:num>
   <w:num w:numId="3">
     <w:abstractNumId w:val="2"/>
   </w:num>
   <w:num w:numId="4">
+    <w:abstractNumId w:val="6"/>
+  </w:num>
+  <w:num w:numId="5">
+    <w:abstractNumId w:val="14"/>
+  </w:num>
+  <w:num w:numId="6">
+    <w:abstractNumId w:val="4"/>
+  </w:num>
+  <w:num w:numId="7">
+    <w:abstractNumId w:val="12"/>
+  </w:num>
+  <w:num w:numId="8">
     <w:abstractNumId w:val="5"/>
   </w:num>
-  <w:num w:numId="5">
-    <w:abstractNumId w:val="13"/>
-  </w:num>
-  <w:num w:numId="6">
-    <w:abstractNumId w:val="3"/>
-  </w:num>
-  <w:num w:numId="7">
-    <w:abstractNumId w:val="11"/>
-  </w:num>
-  <w:num w:numId="8">
-    <w:abstractNumId w:val="4"/>
-  </w:num>
   <w:num w:numId="9">
-    <w:abstractNumId w:val="8"/>
+    <w:abstractNumId w:val="9"/>
   </w:num>
   <w:num w:numId="10">
     <w:abstractNumId w:val="0"/>
@@ -6005,25 +6877,28 @@
     <w:abstractNumId w:val="1"/>
   </w:num>
   <w:num w:numId="12">
-    <w:abstractNumId w:val="14"/>
+    <w:abstractNumId w:val="15"/>
   </w:num>
   <w:num w:numId="13">
-    <w:abstractNumId w:val="10"/>
+    <w:abstractNumId w:val="11"/>
   </w:num>
   <w:num w:numId="14">
+    <w:abstractNumId w:val="8"/>
+  </w:num>
+  <w:num w:numId="15">
+    <w:abstractNumId w:val="13"/>
+  </w:num>
+  <w:num w:numId="16">
     <w:abstractNumId w:val="7"/>
   </w:num>
-  <w:num w:numId="15">
-    <w:abstractNumId w:val="12"/>
-  </w:num>
-  <w:num w:numId="16">
-    <w:abstractNumId w:val="6"/>
+  <w:num w:numId="17">
+    <w:abstractNumId w:val="3"/>
   </w:num>
 </w:numbering>
 </file>
 
 <file path=word/styles.xml><?xml version="1.0" encoding="utf-8"?>
-<w:styles xmlns:r="http://schemas.openxmlformats.org/officeDocument/2006/relationships" xmlns:w="http://schemas.openxmlformats.org/wordprocessingml/2006/main">
+<w:styles xmlns:mc="http://schemas.openxmlformats.org/markup-compatibility/2006" xmlns:r="http://schemas.openxmlformats.org/officeDocument/2006/relationships" xmlns:w="http://schemas.openxmlformats.org/wordprocessingml/2006/main" xmlns:w14="http://schemas.microsoft.com/office/word/2010/wordml" xmlns:w15="http://schemas.microsoft.com/office/word/2012/wordml" mc:Ignorable="w14 w15">
   <w:docDefaults>
     <w:rPrDefault>
       <w:rPr>
@@ -6039,144 +6914,378 @@
       </w:pPr>
     </w:pPrDefault>
   </w:docDefaults>
-  <w:latentStyles w:defLockedState="0" w:defUIPriority="99" w:defSemiHidden="1" w:defUnhideWhenUsed="1" w:defQFormat="0" w:count="267">
-    <w:lsdException w:name="Normal" w:semiHidden="0" w:uiPriority="0" w:unhideWhenUsed="0" w:qFormat="1"/>
-    <w:lsdException w:name="heading 1" w:semiHidden="0" w:uiPriority="0" w:unhideWhenUsed="0" w:qFormat="1"/>
-    <w:lsdException w:name="heading 2" w:uiPriority="9" w:qFormat="1"/>
-    <w:lsdException w:name="heading 3" w:uiPriority="9" w:qFormat="1"/>
-    <w:lsdException w:name="heading 4" w:uiPriority="9" w:qFormat="1"/>
-    <w:lsdException w:name="heading 5" w:uiPriority="9" w:qFormat="1"/>
-    <w:lsdException w:name="heading 6" w:uiPriority="9" w:qFormat="1"/>
-    <w:lsdException w:name="heading 7" w:uiPriority="9" w:qFormat="1"/>
-    <w:lsdException w:name="heading 8" w:uiPriority="9" w:qFormat="1"/>
-    <w:lsdException w:name="heading 9" w:uiPriority="9" w:qFormat="1"/>
-    <w:lsdException w:name="toc 1" w:uiPriority="39"/>
-    <w:lsdException w:name="toc 2" w:uiPriority="39"/>
-    <w:lsdException w:name="toc 3" w:uiPriority="39"/>
-    <w:lsdException w:name="toc 4" w:uiPriority="39"/>
-    <w:lsdException w:name="toc 5" w:uiPriority="39"/>
-    <w:lsdException w:name="toc 6" w:uiPriority="39"/>
-    <w:lsdException w:name="toc 7" w:uiPriority="39"/>
-    <w:lsdException w:name="toc 8" w:uiPriority="39"/>
-    <w:lsdException w:name="toc 9" w:uiPriority="39"/>
-    <w:lsdException w:name="caption" w:uiPriority="35" w:qFormat="1"/>
-    <w:lsdException w:name="Title" w:semiHidden="0" w:uiPriority="10" w:unhideWhenUsed="0" w:qFormat="1"/>
-    <w:lsdException w:name="Default Paragraph Font" w:uiPriority="1"/>
-    <w:lsdException w:name="Subtitle" w:semiHidden="0" w:uiPriority="11" w:unhideWhenUsed="0" w:qFormat="1"/>
-    <w:lsdException w:name="Strong" w:semiHidden="0" w:uiPriority="22" w:unhideWhenUsed="0" w:qFormat="1"/>
-    <w:lsdException w:name="Emphasis" w:semiHidden="0" w:uiPriority="20" w:unhideWhenUsed="0" w:qFormat="1"/>
-    <w:lsdException w:name="Table Grid" w:semiHidden="0" w:uiPriority="59" w:unhideWhenUsed="0"/>
-    <w:lsdException w:name="Placeholder Text" w:unhideWhenUsed="0"/>
-    <w:lsdException w:name="No Spacing" w:semiHidden="0" w:uiPriority="1" w:unhideWhenUsed="0" w:qFormat="1"/>
-    <w:lsdException w:name="Light Shading" w:semiHidden="0" w:uiPriority="60" w:unhideWhenUsed="0"/>
-    <w:lsdException w:name="Light List" w:semiHidden="0" w:uiPriority="61" w:unhideWhenUsed="0"/>
-    <w:lsdException w:name="Light Grid" w:semiHidden="0" w:uiPriority="62" w:unhideWhenUsed="0"/>
-    <w:lsdException w:name="Medium Shading 1" w:semiHidden="0" w:uiPriority="63" w:unhideWhenUsed="0"/>
-    <w:lsdException w:name="Medium Shading 2" w:semiHidden="0" w:uiPriority="64" w:unhideWhenUsed="0"/>
-    <w:lsdException w:name="Medium List 1" w:semiHidden="0" w:uiPriority="65" w:unhideWhenUsed="0"/>
-    <w:lsdException w:name="Medium List 2" w:semiHidden="0" w:uiPriority="66" w:unhideWhenUsed="0"/>
-    <w:lsdException w:name="Medium Grid 1" w:semiHidden="0" w:uiPriority="67" w:unhideWhenUsed="0"/>
-    <w:lsdException w:name="Medium Grid 2" w:semiHidden="0" w:uiPriority="68" w:unhideWhenUsed="0"/>
-    <w:lsdException w:name="Medium Grid 3" w:semiHidden="0" w:uiPriority="69" w:unhideWhenUsed="0"/>
-    <w:lsdException w:name="Dark List" w:semiHidden="0" w:uiPriority="70" w:unhideWhenUsed="0"/>
-    <w:lsdException w:name="Colorful Shading" w:semiHidden="0" w:uiPriority="71" w:unhideWhenUsed="0"/>
-    <w:lsdException w:name="Colorful List" w:semiHidden="0" w:uiPriority="72" w:unhideWhenUsed="0"/>
-    <w:lsdException w:name="Colorful Grid" w:semiHidden="0" w:uiPriority="73" w:unhideWhenUsed="0"/>
-    <w:lsdException w:name="Light Shading Accent 1" w:semiHidden="0" w:uiPriority="60" w:unhideWhenUsed="0"/>
-    <w:lsdException w:name="Light List Accent 1" w:semiHidden="0" w:uiPriority="61" w:unhideWhenUsed="0"/>
-    <w:lsdException w:name="Light Grid Accent 1" w:semiHidden="0" w:uiPriority="62" w:unhideWhenUsed="0"/>
-    <w:lsdException w:name="Medium Shading 1 Accent 1" w:semiHidden="0" w:uiPriority="63" w:unhideWhenUsed="0"/>
-    <w:lsdException w:name="Medium Shading 2 Accent 1" w:semiHidden="0" w:uiPriority="64" w:unhideWhenUsed="0"/>
-    <w:lsdException w:name="Medium List 1 Accent 1" w:semiHidden="0" w:uiPriority="65" w:unhideWhenUsed="0"/>
-    <w:lsdException w:name="Revision" w:unhideWhenUsed="0"/>
-    <w:lsdException w:name="List Paragraph" w:semiHidden="0" w:uiPriority="34" w:unhideWhenUsed="0" w:qFormat="1"/>
-    <w:lsdException w:name="Quote" w:semiHidden="0" w:uiPriority="29" w:unhideWhenUsed="0" w:qFormat="1"/>
-    <w:lsdException w:name="Intense Quote" w:semiHidden="0" w:uiPriority="30" w:unhideWhenUsed="0" w:qFormat="1"/>
-    <w:lsdException w:name="Medium List 2 Accent 1" w:semiHidden="0" w:uiPriority="66" w:unhideWhenUsed="0"/>
-    <w:lsdException w:name="Medium Grid 1 Accent 1" w:semiHidden="0" w:uiPriority="67" w:unhideWhenUsed="0"/>
-    <w:lsdException w:name="Medium Grid 2 Accent 1" w:semiHidden="0" w:uiPriority="68" w:unhideWhenUsed="0"/>
-    <w:lsdException w:name="Medium Grid 3 Accent 1" w:semiHidden="0" w:uiPriority="69" w:unhideWhenUsed="0"/>
-    <w:lsdException w:name="Dark List Accent 1" w:semiHidden="0" w:uiPriority="70" w:unhideWhenUsed="0"/>
-    <w:lsdException w:name="Colorful Shading Accent 1" w:semiHidden="0" w:uiPriority="71" w:unhideWhenUsed="0"/>
-    <w:lsdException w:name="Colorful List Accent 1" w:semiHidden="0" w:uiPriority="72" w:unhideWhenUsed="0"/>
-    <w:lsdException w:name="Colorful Grid Accent 1" w:semiHidden="0" w:uiPriority="73" w:unhideWhenUsed="0"/>
-    <w:lsdException w:name="Light Shading Accent 2" w:semiHidden="0" w:uiPriority="60" w:unhideWhenUsed="0"/>
-    <w:lsdException w:name="Light List Accent 2" w:semiHidden="0" w:uiPriority="61" w:unhideWhenUsed="0"/>
-    <w:lsdException w:name="Light Grid Accent 2" w:semiHidden="0" w:uiPriority="62" w:unhideWhenUsed="0"/>
-    <w:lsdException w:name="Medium Shading 1 Accent 2" w:semiHidden="0" w:uiPriority="63" w:unhideWhenUsed="0"/>
-    <w:lsdException w:name="Medium Shading 2 Accent 2" w:semiHidden="0" w:uiPriority="64" w:unhideWhenUsed="0"/>
-    <w:lsdException w:name="Medium List 1 Accent 2" w:semiHidden="0" w:uiPriority="65" w:unhideWhenUsed="0"/>
-    <w:lsdException w:name="Medium List 2 Accent 2" w:semiHidden="0" w:uiPriority="66" w:unhideWhenUsed="0"/>
-    <w:lsdException w:name="Medium Grid 1 Accent 2" w:semiHidden="0" w:uiPriority="67" w:unhideWhenUsed="0"/>
-    <w:lsdException w:name="Medium Grid 2 Accent 2" w:semiHidden="0" w:uiPriority="68" w:unhideWhenUsed="0"/>
-    <w:lsdException w:name="Medium Grid 3 Accent 2" w:semiHidden="0" w:uiPriority="69" w:unhideWhenUsed="0"/>
-    <w:lsdException w:name="Dark List Accent 2" w:semiHidden="0" w:uiPriority="70" w:unhideWhenUsed="0"/>
-    <w:lsdException w:name="Colorful Shading Accent 2" w:semiHidden="0" w:uiPriority="71" w:unhideWhenUsed="0"/>
-    <w:lsdException w:name="Colorful List Accent 2" w:semiHidden="0" w:uiPriority="72" w:unhideWhenUsed="0"/>
-    <w:lsdException w:name="Colorful Grid Accent 2" w:semiHidden="0" w:uiPriority="73" w:unhideWhenUsed="0"/>
-    <w:lsdException w:name="Light Shading Accent 3" w:semiHidden="0" w:uiPriority="60" w:unhideWhenUsed="0"/>
-    <w:lsdException w:name="Light List Accent 3" w:semiHidden="0" w:uiPriority="61" w:unhideWhenUsed="0"/>
-    <w:lsdException w:name="Light Grid Accent 3" w:semiHidden="0" w:uiPriority="62" w:unhideWhenUsed="0"/>
-    <w:lsdException w:name="Medium Shading 1 Accent 3" w:semiHidden="0" w:uiPriority="63" w:unhideWhenUsed="0"/>
-    <w:lsdException w:name="Medium Shading 2 Accent 3" w:semiHidden="0" w:uiPriority="64" w:unhideWhenUsed="0"/>
-    <w:lsdException w:name="Medium List 1 Accent 3" w:semiHidden="0" w:uiPriority="65" w:unhideWhenUsed="0"/>
-    <w:lsdException w:name="Medium List 2 Accent 3" w:semiHidden="0" w:uiPriority="66" w:unhideWhenUsed="0"/>
-    <w:lsdException w:name="Medium Grid 1 Accent 3" w:semiHidden="0" w:uiPriority="67" w:unhideWhenUsed="0"/>
-    <w:lsdException w:name="Medium Grid 2 Accent 3" w:semiHidden="0" w:uiPriority="68" w:unhideWhenUsed="0"/>
-    <w:lsdException w:name="Medium Grid 3 Accent 3" w:semiHidden="0" w:uiPriority="69" w:unhideWhenUsed="0"/>
-    <w:lsdException w:name="Dark List Accent 3" w:semiHidden="0" w:uiPriority="70" w:unhideWhenUsed="0"/>
-    <w:lsdException w:name="Colorful Shading Accent 3" w:semiHidden="0" w:uiPriority="71" w:unhideWhenUsed="0"/>
-    <w:lsdException w:name="Colorful List Accent 3" w:semiHidden="0" w:uiPriority="72" w:unhideWhenUsed="0"/>
-    <w:lsdException w:name="Colorful Grid Accent 3" w:semiHidden="0" w:uiPriority="73" w:unhideWhenUsed="0"/>
-    <w:lsdException w:name="Light Shading Accent 4" w:semiHidden="0" w:uiPriority="60" w:unhideWhenUsed="0"/>
-    <w:lsdException w:name="Light List Accent 4" w:semiHidden="0" w:uiPriority="61" w:unhideWhenUsed="0"/>
-    <w:lsdException w:name="Light Grid Accent 4" w:semiHidden="0" w:uiPriority="62" w:unhideWhenUsed="0"/>
-    <w:lsdException w:name="Medium Shading 1 Accent 4" w:semiHidden="0" w:uiPriority="63" w:unhideWhenUsed="0"/>
-    <w:lsdException w:name="Medium Shading 2 Accent 4" w:semiHidden="0" w:uiPriority="64" w:unhideWhenUsed="0"/>
-    <w:lsdException w:name="Medium List 1 Accent 4" w:semiHidden="0" w:uiPriority="65" w:unhideWhenUsed="0"/>
-    <w:lsdException w:name="Medium List 2 Accent 4" w:semiHidden="0" w:uiPriority="66" w:unhideWhenUsed="0"/>
-    <w:lsdException w:name="Medium Grid 1 Accent 4" w:semiHidden="0" w:uiPriority="67" w:unhideWhenUsed="0"/>
-    <w:lsdException w:name="Medium Grid 2 Accent 4" w:semiHidden="0" w:uiPriority="68" w:unhideWhenUsed="0"/>
-    <w:lsdException w:name="Medium Grid 3 Accent 4" w:semiHidden="0" w:uiPriority="69" w:unhideWhenUsed="0"/>
-    <w:lsdException w:name="Dark List Accent 4" w:semiHidden="0" w:uiPriority="70" w:unhideWhenUsed="0"/>
-    <w:lsdException w:name="Colorful Shading Accent 4" w:semiHidden="0" w:uiPriority="71" w:unhideWhenUsed="0"/>
-    <w:lsdException w:name="Colorful List Accent 4" w:semiHidden="0" w:uiPriority="72" w:unhideWhenUsed="0"/>
-    <w:lsdException w:name="Colorful Grid Accent 4" w:semiHidden="0" w:uiPriority="73" w:unhideWhenUsed="0"/>
-    <w:lsdException w:name="Light Shading Accent 5" w:semiHidden="0" w:uiPriority="60" w:unhideWhenUsed="0"/>
-    <w:lsdException w:name="Light List Accent 5" w:semiHidden="0" w:uiPriority="61" w:unhideWhenUsed="0"/>
-    <w:lsdException w:name="Light Grid Accent 5" w:semiHidden="0" w:uiPriority="62" w:unhideWhenUsed="0"/>
-    <w:lsdException w:name="Medium Shading 1 Accent 5" w:semiHidden="0" w:uiPriority="63" w:unhideWhenUsed="0"/>
-    <w:lsdException w:name="Medium Shading 2 Accent 5" w:semiHidden="0" w:uiPriority="64" w:unhideWhenUsed="0"/>
-    <w:lsdException w:name="Medium List 1 Accent 5" w:semiHidden="0" w:uiPriority="65" w:unhideWhenUsed="0"/>
-    <w:lsdException w:name="Medium List 2 Accent 5" w:semiHidden="0" w:uiPriority="66" w:unhideWhenUsed="0"/>
-    <w:lsdException w:name="Medium Grid 1 Accent 5" w:semiHidden="0" w:uiPriority="67" w:unhideWhenUsed="0"/>
-    <w:lsdException w:name="Medium Grid 2 Accent 5" w:semiHidden="0" w:uiPriority="68" w:unhideWhenUsed="0"/>
-    <w:lsdException w:name="Medium Grid 3 Accent 5" w:semiHidden="0" w:uiPriority="69" w:unhideWhenUsed="0"/>
-    <w:lsdException w:name="Dark List Accent 5" w:semiHidden="0" w:uiPriority="70" w:unhideWhenUsed="0"/>
-    <w:lsdException w:name="Colorful Shading Accent 5" w:semiHidden="0" w:uiPriority="71" w:unhideWhenUsed="0"/>
-    <w:lsdException w:name="Colorful List Accent 5" w:semiHidden="0" w:uiPriority="72" w:unhideWhenUsed="0"/>
-    <w:lsdException w:name="Colorful Grid Accent 5" w:semiHidden="0" w:uiPriority="73" w:unhideWhenUsed="0"/>
-    <w:lsdException w:name="Light Shading Accent 6" w:semiHidden="0" w:uiPriority="60" w:unhideWhenUsed="0"/>
-    <w:lsdException w:name="Light List Accent 6" w:semiHidden="0" w:uiPriority="61" w:unhideWhenUsed="0"/>
-    <w:lsdException w:name="Light Grid Accent 6" w:semiHidden="0" w:uiPriority="62" w:unhideWhenUsed="0"/>
-    <w:lsdException w:name="Medium Shading 1 Accent 6" w:semiHidden="0" w:uiPriority="63" w:unhideWhenUsed="0"/>
-    <w:lsdException w:name="Medium Shading 2 Accent 6" w:semiHidden="0" w:uiPriority="64" w:unhideWhenUsed="0"/>
-    <w:lsdException w:name="Medium List 1 Accent 6" w:semiHidden="0" w:uiPriority="65" w:unhideWhenUsed="0"/>
-    <w:lsdException w:name="Medium List 2 Accent 6" w:semiHidden="0" w:uiPriority="66" w:unhideWhenUsed="0"/>
-    <w:lsdException w:name="Medium Grid 1 Accent 6" w:semiHidden="0" w:uiPriority="67" w:unhideWhenUsed="0"/>
-    <w:lsdException w:name="Medium Grid 2 Accent 6" w:semiHidden="0" w:uiPriority="68" w:unhideWhenUsed="0"/>
-    <w:lsdException w:name="Medium Grid 3 Accent 6" w:semiHidden="0" w:uiPriority="69" w:unhideWhenUsed="0"/>
-    <w:lsdException w:name="Dark List Accent 6" w:semiHidden="0" w:uiPriority="70" w:unhideWhenUsed="0"/>
-    <w:lsdException w:name="Colorful Shading Accent 6" w:semiHidden="0" w:uiPriority="71" w:unhideWhenUsed="0"/>
-    <w:lsdException w:name="Colorful List Accent 6" w:semiHidden="0" w:uiPriority="72" w:unhideWhenUsed="0"/>
-    <w:lsdException w:name="Colorful Grid Accent 6" w:semiHidden="0" w:uiPriority="73" w:unhideWhenUsed="0"/>
-    <w:lsdException w:name="Subtle Emphasis" w:semiHidden="0" w:uiPriority="19" w:unhideWhenUsed="0" w:qFormat="1"/>
-    <w:lsdException w:name="Intense Emphasis" w:semiHidden="0" w:uiPriority="21" w:unhideWhenUsed="0" w:qFormat="1"/>
-    <w:lsdException w:name="Subtle Reference" w:semiHidden="0" w:uiPriority="31" w:unhideWhenUsed="0" w:qFormat="1"/>
-    <w:lsdException w:name="Intense Reference" w:semiHidden="0" w:uiPriority="32" w:unhideWhenUsed="0" w:qFormat="1"/>
-    <w:lsdException w:name="Book Title" w:semiHidden="0" w:uiPriority="33" w:unhideWhenUsed="0" w:qFormat="1"/>
-    <w:lsdException w:name="Bibliography" w:uiPriority="37"/>
-    <w:lsdException w:name="TOC Heading" w:uiPriority="39" w:qFormat="1"/>
+  <w:latentStyles w:defLockedState="0" w:defUIPriority="99" w:defSemiHidden="0" w:defUnhideWhenUsed="0" w:defQFormat="0" w:count="371">
+    <w:lsdException w:name="Normal" w:uiPriority="0" w:qFormat="1"/>
+    <w:lsdException w:name="heading 1" w:uiPriority="0" w:qFormat="1"/>
+    <w:lsdException w:name="heading 2" w:semiHidden="1" w:uiPriority="9" w:unhideWhenUsed="1" w:qFormat="1"/>
+    <w:lsdException w:name="heading 3" w:semiHidden="1" w:uiPriority="9" w:unhideWhenUsed="1" w:qFormat="1"/>
+    <w:lsdException w:name="heading 4" w:semiHidden="1" w:uiPriority="9" w:unhideWhenUsed="1" w:qFormat="1"/>
+    <w:lsdException w:name="heading 5" w:semiHidden="1" w:uiPriority="9" w:unhideWhenUsed="1" w:qFormat="1"/>
+    <w:lsdException w:name="heading 6" w:semiHidden="1" w:uiPriority="9" w:unhideWhenUsed="1" w:qFormat="1"/>
+    <w:lsdException w:name="heading 7" w:semiHidden="1" w:uiPriority="9" w:unhideWhenUsed="1" w:qFormat="1"/>
+    <w:lsdException w:name="heading 8" w:semiHidden="1" w:uiPriority="9" w:unhideWhenUsed="1" w:qFormat="1"/>
+    <w:lsdException w:name="heading 9" w:semiHidden="1" w:uiPriority="9" w:unhideWhenUsed="1" w:qFormat="1"/>
+    <w:lsdException w:name="index 1" w:semiHidden="1" w:unhideWhenUsed="1"/>
+    <w:lsdException w:name="index 2" w:semiHidden="1" w:unhideWhenUsed="1"/>
+    <w:lsdException w:name="index 3" w:semiHidden="1" w:unhideWhenUsed="1"/>
+    <w:lsdException w:name="index 4" w:semiHidden="1" w:unhideWhenUsed="1"/>
+    <w:lsdException w:name="index 5" w:semiHidden="1" w:unhideWhenUsed="1"/>
+    <w:lsdException w:name="index 6" w:semiHidden="1" w:unhideWhenUsed="1"/>
+    <w:lsdException w:name="index 7" w:semiHidden="1" w:unhideWhenUsed="1"/>
+    <w:lsdException w:name="index 8" w:semiHidden="1" w:unhideWhenUsed="1"/>
+    <w:lsdException w:name="index 9" w:semiHidden="1" w:unhideWhenUsed="1"/>
+    <w:lsdException w:name="toc 1" w:semiHidden="1" w:uiPriority="39" w:unhideWhenUsed="1"/>
+    <w:lsdException w:name="toc 2" w:semiHidden="1" w:uiPriority="39" w:unhideWhenUsed="1"/>
+    <w:lsdException w:name="toc 3" w:semiHidden="1" w:uiPriority="39" w:unhideWhenUsed="1"/>
+    <w:lsdException w:name="toc 4" w:semiHidden="1" w:uiPriority="39" w:unhideWhenUsed="1"/>
+    <w:lsdException w:name="toc 5" w:semiHidden="1" w:uiPriority="39" w:unhideWhenUsed="1"/>
+    <w:lsdException w:name="toc 6" w:semiHidden="1" w:uiPriority="39" w:unhideWhenUsed="1"/>
+    <w:lsdException w:name="toc 7" w:semiHidden="1" w:uiPriority="39" w:unhideWhenUsed="1"/>
+    <w:lsdException w:name="toc 8" w:semiHidden="1" w:uiPriority="39" w:unhideWhenUsed="1"/>
+    <w:lsdException w:name="toc 9" w:semiHidden="1" w:uiPriority="39" w:unhideWhenUsed="1"/>
+    <w:lsdException w:name="Normal Indent" w:semiHidden="1" w:unhideWhenUsed="1"/>
+    <w:lsdException w:name="footnote text" w:semiHidden="1" w:unhideWhenUsed="1"/>
+    <w:lsdException w:name="annotation text" w:semiHidden="1" w:unhideWhenUsed="1"/>
+    <w:lsdException w:name="header" w:semiHidden="1" w:unhideWhenUsed="1"/>
+    <w:lsdException w:name="footer" w:semiHidden="1" w:unhideWhenUsed="1"/>
+    <w:lsdException w:name="index heading" w:semiHidden="1" w:unhideWhenUsed="1"/>
+    <w:lsdException w:name="caption" w:semiHidden="1" w:uiPriority="35" w:unhideWhenUsed="1" w:qFormat="1"/>
+    <w:lsdException w:name="table of figures" w:semiHidden="1" w:unhideWhenUsed="1"/>
+    <w:lsdException w:name="envelope address" w:semiHidden="1" w:unhideWhenUsed="1"/>
+    <w:lsdException w:name="envelope return" w:semiHidden="1" w:unhideWhenUsed="1"/>
+    <w:lsdException w:name="footnote reference" w:semiHidden="1" w:unhideWhenUsed="1"/>
+    <w:lsdException w:name="annotation reference" w:semiHidden="1" w:unhideWhenUsed="1"/>
+    <w:lsdException w:name="line number" w:semiHidden="1" w:unhideWhenUsed="1"/>
+    <w:lsdException w:name="page number" w:semiHidden="1" w:unhideWhenUsed="1"/>
+    <w:lsdException w:name="endnote reference" w:semiHidden="1" w:unhideWhenUsed="1"/>
+    <w:lsdException w:name="endnote text" w:semiHidden="1" w:unhideWhenUsed="1"/>
+    <w:lsdException w:name="table of authorities" w:semiHidden="1" w:unhideWhenUsed="1"/>
+    <w:lsdException w:name="macro" w:semiHidden="1" w:unhideWhenUsed="1"/>
+    <w:lsdException w:name="toa heading" w:semiHidden="1" w:unhideWhenUsed="1"/>
+    <w:lsdException w:name="List" w:semiHidden="1" w:unhideWhenUsed="1"/>
+    <w:lsdException w:name="List Bullet" w:semiHidden="1" w:unhideWhenUsed="1"/>
+    <w:lsdException w:name="List Number" w:semiHidden="1" w:unhideWhenUsed="1"/>
+    <w:lsdException w:name="List 2" w:semiHidden="1" w:unhideWhenUsed="1"/>
+    <w:lsdException w:name="List 3" w:semiHidden="1" w:unhideWhenUsed="1"/>
+    <w:lsdException w:name="List 4" w:semiHidden="1" w:unhideWhenUsed="1"/>
+    <w:lsdException w:name="List 5" w:semiHidden="1" w:unhideWhenUsed="1"/>
+    <w:lsdException w:name="List Bullet 2" w:semiHidden="1" w:unhideWhenUsed="1"/>
+    <w:lsdException w:name="List Bullet 3" w:semiHidden="1" w:unhideWhenUsed="1"/>
+    <w:lsdException w:name="List Bullet 4" w:semiHidden="1" w:unhideWhenUsed="1"/>
+    <w:lsdException w:name="List Bullet 5" w:semiHidden="1" w:unhideWhenUsed="1"/>
+    <w:lsdException w:name="List Number 2" w:semiHidden="1" w:unhideWhenUsed="1"/>
+    <w:lsdException w:name="List Number 3" w:semiHidden="1" w:unhideWhenUsed="1"/>
+    <w:lsdException w:name="List Number 4" w:semiHidden="1" w:unhideWhenUsed="1"/>
+    <w:lsdException w:name="List Number 5" w:semiHidden="1" w:unhideWhenUsed="1"/>
+    <w:lsdException w:name="Title" w:uiPriority="10" w:qFormat="1"/>
+    <w:lsdException w:name="Closing" w:semiHidden="1" w:unhideWhenUsed="1"/>
+    <w:lsdException w:name="Signature" w:semiHidden="1" w:unhideWhenUsed="1"/>
+    <w:lsdException w:name="Default Paragraph Font" w:semiHidden="1" w:uiPriority="1" w:unhideWhenUsed="1"/>
+    <w:lsdException w:name="Body Text" w:semiHidden="1" w:unhideWhenUsed="1"/>
+    <w:lsdException w:name="Body Text Indent" w:semiHidden="1" w:unhideWhenUsed="1"/>
+    <w:lsdException w:name="List Continue" w:semiHidden="1" w:unhideWhenUsed="1"/>
+    <w:lsdException w:name="List Continue 2" w:semiHidden="1" w:unhideWhenUsed="1"/>
+    <w:lsdException w:name="List Continue 3" w:semiHidden="1" w:unhideWhenUsed="1"/>
+    <w:lsdException w:name="List Continue 4" w:semiHidden="1" w:unhideWhenUsed="1"/>
+    <w:lsdException w:name="List Continue 5" w:semiHidden="1" w:unhideWhenUsed="1"/>
+    <w:lsdException w:name="Message Header" w:semiHidden="1" w:unhideWhenUsed="1"/>
+    <w:lsdException w:name="Subtitle" w:uiPriority="11" w:qFormat="1"/>
+    <w:lsdException w:name="Salutation" w:semiHidden="1" w:unhideWhenUsed="1"/>
+    <w:lsdException w:name="Date" w:semiHidden="1" w:unhideWhenUsed="1"/>
+    <w:lsdException w:name="Body Text First Indent" w:semiHidden="1" w:unhideWhenUsed="1"/>
+    <w:lsdException w:name="Body Text First Indent 2" w:semiHidden="1" w:unhideWhenUsed="1"/>
+    <w:lsdException w:name="Note Heading" w:semiHidden="1" w:unhideWhenUsed="1"/>
+    <w:lsdException w:name="Body Text 2" w:semiHidden="1" w:unhideWhenUsed="1"/>
+    <w:lsdException w:name="Body Text 3" w:semiHidden="1" w:unhideWhenUsed="1"/>
+    <w:lsdException w:name="Body Text Indent 2" w:semiHidden="1" w:unhideWhenUsed="1"/>
+    <w:lsdException w:name="Body Text Indent 3" w:semiHidden="1" w:unhideWhenUsed="1"/>
+    <w:lsdException w:name="Block Text" w:semiHidden="1" w:unhideWhenUsed="1"/>
+    <w:lsdException w:name="Hyperlink" w:semiHidden="1" w:unhideWhenUsed="1"/>
+    <w:lsdException w:name="FollowedHyperlink" w:semiHidden="1" w:unhideWhenUsed="1"/>
+    <w:lsdException w:name="Strong" w:uiPriority="22" w:qFormat="1"/>
+    <w:lsdException w:name="Emphasis" w:uiPriority="20" w:qFormat="1"/>
+    <w:lsdException w:name="Document Map" w:semiHidden="1" w:unhideWhenUsed="1"/>
+    <w:lsdException w:name="Plain Text" w:semiHidden="1" w:unhideWhenUsed="1"/>
+    <w:lsdException w:name="E-mail Signature" w:semiHidden="1" w:unhideWhenUsed="1"/>
+    <w:lsdException w:name="HTML Top of Form" w:semiHidden="1" w:unhideWhenUsed="1"/>
+    <w:lsdException w:name="HTML Bottom of Form" w:semiHidden="1" w:unhideWhenUsed="1"/>
+    <w:lsdException w:name="Normal (Web)" w:semiHidden="1" w:unhideWhenUsed="1"/>
+    <w:lsdException w:name="HTML Acronym" w:semiHidden="1" w:unhideWhenUsed="1"/>
+    <w:lsdException w:name="HTML Address" w:semiHidden="1" w:unhideWhenUsed="1"/>
+    <w:lsdException w:name="HTML Cite" w:semiHidden="1" w:unhideWhenUsed="1"/>
+    <w:lsdException w:name="HTML Code" w:semiHidden="1" w:unhideWhenUsed="1"/>
+    <w:lsdException w:name="HTML Definition" w:semiHidden="1" w:unhideWhenUsed="1"/>
+    <w:lsdException w:name="HTML Keyboard" w:semiHidden="1" w:unhideWhenUsed="1"/>
+    <w:lsdException w:name="HTML Preformatted" w:semiHidden="1" w:unhideWhenUsed="1"/>
+    <w:lsdException w:name="HTML Sample" w:semiHidden="1" w:unhideWhenUsed="1"/>
+    <w:lsdException w:name="HTML Typewriter" w:semiHidden="1" w:unhideWhenUsed="1"/>
+    <w:lsdException w:name="HTML Variable" w:semiHidden="1" w:unhideWhenUsed="1"/>
+    <w:lsdException w:name="Normal Table" w:semiHidden="1" w:unhideWhenUsed="1"/>
+    <w:lsdException w:name="annotation subject" w:semiHidden="1" w:unhideWhenUsed="1"/>
+    <w:lsdException w:name="No List" w:semiHidden="1" w:unhideWhenUsed="1"/>
+    <w:lsdException w:name="Outline List 1" w:semiHidden="1" w:unhideWhenUsed="1"/>
+    <w:lsdException w:name="Outline List 2" w:semiHidden="1" w:unhideWhenUsed="1"/>
+    <w:lsdException w:name="Outline List 3" w:semiHidden="1" w:unhideWhenUsed="1"/>
+    <w:lsdException w:name="Table Simple 1" w:semiHidden="1" w:unhideWhenUsed="1"/>
+    <w:lsdException w:name="Table Simple 2" w:semiHidden="1" w:unhideWhenUsed="1"/>
+    <w:lsdException w:name="Table Simple 3" w:semiHidden="1" w:unhideWhenUsed="1"/>
+    <w:lsdException w:name="Table Classic 1" w:semiHidden="1" w:unhideWhenUsed="1"/>
+    <w:lsdException w:name="Table Classic 2" w:semiHidden="1" w:unhideWhenUsed="1"/>
+    <w:lsdException w:name="Table Classic 3" w:semiHidden="1" w:unhideWhenUsed="1"/>
+    <w:lsdException w:name="Table Classic 4" w:semiHidden="1" w:unhideWhenUsed="1"/>
+    <w:lsdException w:name="Table Colorful 1" w:semiHidden="1" w:unhideWhenUsed="1"/>
+    <w:lsdException w:name="Table Colorful 2" w:semiHidden="1" w:unhideWhenUsed="1"/>
+    <w:lsdException w:name="Table Colorful 3" w:semiHidden="1" w:unhideWhenUsed="1"/>
+    <w:lsdException w:name="Table Columns 1" w:semiHidden="1" w:unhideWhenUsed="1"/>
+    <w:lsdException w:name="Table Columns 2" w:semiHidden="1" w:unhideWhenUsed="1"/>
+    <w:lsdException w:name="Table Columns 3" w:semiHidden="1" w:unhideWhenUsed="1"/>
+    <w:lsdException w:name="Table Columns 4" w:semiHidden="1" w:unhideWhenUsed="1"/>
+    <w:lsdException w:name="Table Columns 5" w:semiHidden="1" w:unhideWhenUsed="1"/>
+    <w:lsdException w:name="Table Grid 1" w:semiHidden="1" w:unhideWhenUsed="1"/>
+    <w:lsdException w:name="Table Grid 2" w:semiHidden="1" w:unhideWhenUsed="1"/>
+    <w:lsdException w:name="Table Grid 3" w:semiHidden="1" w:unhideWhenUsed="1"/>
+    <w:lsdException w:name="Table Grid 4" w:semiHidden="1" w:unhideWhenUsed="1"/>
+    <w:lsdException w:name="Table Grid 5" w:semiHidden="1" w:unhideWhenUsed="1"/>
+    <w:lsdException w:name="Table Grid 6" w:semiHidden="1" w:unhideWhenUsed="1"/>
+    <w:lsdException w:name="Table Grid 7" w:semiHidden="1" w:unhideWhenUsed="1"/>
+    <w:lsdException w:name="Table Grid 8" w:semiHidden="1" w:unhideWhenUsed="1"/>
+    <w:lsdException w:name="Table List 1" w:semiHidden="1" w:unhideWhenUsed="1"/>
+    <w:lsdException w:name="Table List 2" w:semiHidden="1" w:unhideWhenUsed="1"/>
+    <w:lsdException w:name="Table List 3" w:semiHidden="1" w:unhideWhenUsed="1"/>
+    <w:lsdException w:name="Table List 4" w:semiHidden="1" w:unhideWhenUsed="1"/>
+    <w:lsdException w:name="Table List 5" w:semiHidden="1" w:unhideWhenUsed="1"/>
+    <w:lsdException w:name="Table List 6" w:semiHidden="1" w:unhideWhenUsed="1"/>
+    <w:lsdException w:name="Table List 7" w:semiHidden="1" w:unhideWhenUsed="1"/>
+    <w:lsdException w:name="Table List 8" w:semiHidden="1" w:unhideWhenUsed="1"/>
+    <w:lsdException w:name="Table 3D effects 1" w:semiHidden="1" w:unhideWhenUsed="1"/>
+    <w:lsdException w:name="Table 3D effects 2" w:semiHidden="1" w:unhideWhenUsed="1"/>
+    <w:lsdException w:name="Table 3D effects 3" w:semiHidden="1" w:unhideWhenUsed="1"/>
+    <w:lsdException w:name="Table Contemporary" w:semiHidden="1" w:unhideWhenUsed="1"/>
+    <w:lsdException w:name="Table Elegant" w:semiHidden="1" w:unhideWhenUsed="1"/>
+    <w:lsdException w:name="Table Professional" w:semiHidden="1" w:unhideWhenUsed="1"/>
+    <w:lsdException w:name="Table Subtle 1" w:semiHidden="1" w:unhideWhenUsed="1"/>
+    <w:lsdException w:name="Table Subtle 2" w:semiHidden="1" w:unhideWhenUsed="1"/>
+    <w:lsdException w:name="Table Web 1" w:semiHidden="1" w:unhideWhenUsed="1"/>
+    <w:lsdException w:name="Table Web 2" w:semiHidden="1" w:unhideWhenUsed="1"/>
+    <w:lsdException w:name="Table Web 3" w:semiHidden="1" w:unhideWhenUsed="1"/>
+    <w:lsdException w:name="Balloon Text" w:semiHidden="1" w:unhideWhenUsed="1"/>
+    <w:lsdException w:name="Table Grid" w:uiPriority="59"/>
+    <w:lsdException w:name="Table Theme" w:semiHidden="1" w:unhideWhenUsed="1"/>
+    <w:lsdException w:name="Placeholder Text" w:semiHidden="1"/>
+    <w:lsdException w:name="No Spacing" w:uiPriority="1" w:qFormat="1"/>
+    <w:lsdException w:name="Light Shading" w:uiPriority="60"/>
+    <w:lsdException w:name="Light List" w:uiPriority="61"/>
+    <w:lsdException w:name="Light Grid" w:uiPriority="62"/>
+    <w:lsdException w:name="Medium Shading 1" w:uiPriority="63"/>
+    <w:lsdException w:name="Medium Shading 2" w:uiPriority="64"/>
+    <w:lsdException w:name="Medium List 1" w:uiPriority="65"/>
+    <w:lsdException w:name="Medium List 2" w:uiPriority="66"/>
+    <w:lsdException w:name="Medium Grid 1" w:uiPriority="67"/>
+    <w:lsdException w:name="Medium Grid 2" w:uiPriority="68"/>
+    <w:lsdException w:name="Medium Grid 3" w:uiPriority="69"/>
+    <w:lsdException w:name="Dark List" w:uiPriority="70"/>
+    <w:lsdException w:name="Colorful Shading" w:uiPriority="71"/>
+    <w:lsdException w:name="Colorful List" w:uiPriority="72"/>
+    <w:lsdException w:name="Colorful Grid" w:uiPriority="73"/>
+    <w:lsdException w:name="Light Shading Accent 1" w:uiPriority="60"/>
+    <w:lsdException w:name="Light List Accent 1" w:uiPriority="61"/>
+    <w:lsdException w:name="Light Grid Accent 1" w:uiPriority="62"/>
+    <w:lsdException w:name="Medium Shading 1 Accent 1" w:uiPriority="63"/>
+    <w:lsdException w:name="Medium Shading 2 Accent 1" w:uiPriority="64"/>
+    <w:lsdException w:name="Medium List 1 Accent 1" w:uiPriority="65"/>
+    <w:lsdException w:name="Revision" w:semiHidden="1"/>
+    <w:lsdException w:name="List Paragraph" w:uiPriority="34" w:qFormat="1"/>
+    <w:lsdException w:name="Quote" w:uiPriority="29" w:qFormat="1"/>
+    <w:lsdException w:name="Intense Quote" w:uiPriority="30" w:qFormat="1"/>
+    <w:lsdException w:name="Medium List 2 Accent 1" w:uiPriority="66"/>
+    <w:lsdException w:name="Medium Grid 1 Accent 1" w:uiPriority="67"/>
+    <w:lsdException w:name="Medium Grid 2 Accent 1" w:uiPriority="68"/>
+    <w:lsdException w:name="Medium Grid 3 Accent 1" w:uiPriority="69"/>
+    <w:lsdException w:name="Dark List Accent 1" w:uiPriority="70"/>
+    <w:lsdException w:name="Colorful Shading Accent 1" w:uiPriority="71"/>
+    <w:lsdException w:name="Colorful List Accent 1" w:uiPriority="72"/>
+    <w:lsdException w:name="Colorful Grid Accent 1" w:uiPriority="73"/>
+    <w:lsdException w:name="Light Shading Accent 2" w:uiPriority="60"/>
+    <w:lsdException w:name="Light List Accent 2" w:uiPriority="61"/>
+    <w:lsdException w:name="Light Grid Accent 2" w:uiPriority="62"/>
+    <w:lsdException w:name="Medium Shading 1 Accent 2" w:uiPriority="63"/>
+    <w:lsdException w:name="Medium Shading 2 Accent 2" w:uiPriority="64"/>
+    <w:lsdException w:name="Medium List 1 Accent 2" w:uiPriority="65"/>
+    <w:lsdException w:name="Medium List 2 Accent 2" w:uiPriority="66"/>
+    <w:lsdException w:name="Medium Grid 1 Accent 2" w:uiPriority="67"/>
+    <w:lsdException w:name="Medium Grid 2 Accent 2" w:uiPriority="68"/>
+    <w:lsdException w:name="Medium Grid 3 Accent 2" w:uiPriority="69"/>
+    <w:lsdException w:name="Dark List Accent 2" w:uiPriority="70"/>
+    <w:lsdException w:name="Colorful Shading Accent 2" w:uiPriority="71"/>
+    <w:lsdException w:name="Colorful List Accent 2" w:uiPriority="72"/>
+    <w:lsdException w:name="Colorful Grid Accent 2" w:uiPriority="73"/>
+    <w:lsdException w:name="Light Shading Accent 3" w:uiPriority="60"/>
+    <w:lsdException w:name="Light List Accent 3" w:uiPriority="61"/>
+    <w:lsdException w:name="Light Grid Accent 3" w:uiPriority="62"/>
+    <w:lsdException w:name="Medium Shading 1 Accent 3" w:uiPriority="63"/>
+    <w:lsdException w:name="Medium Shading 2 Accent 3" w:uiPriority="64"/>
+    <w:lsdException w:name="Medium List 1 Accent 3" w:uiPriority="65"/>
+    <w:lsdException w:name="Medium List 2 Accent 3" w:uiPriority="66"/>
+    <w:lsdException w:name="Medium Grid 1 Accent 3" w:uiPriority="67"/>
+    <w:lsdException w:name="Medium Grid 2 Accent 3" w:uiPriority="68"/>
+    <w:lsdException w:name="Medium Grid 3 Accent 3" w:uiPriority="69"/>
+    <w:lsdException w:name="Dark List Accent 3" w:uiPriority="70"/>
+    <w:lsdException w:name="Colorful Shading Accent 3" w:uiPriority="71"/>
+    <w:lsdException w:name="Colorful List Accent 3" w:uiPriority="72"/>
+    <w:lsdException w:name="Colorful Grid Accent 3" w:uiPriority="73"/>
+    <w:lsdException w:name="Light Shading Accent 4" w:uiPriority="60"/>
+    <w:lsdException w:name="Light List Accent 4" w:uiPriority="61"/>
+    <w:lsdException w:name="Light Grid Accent 4" w:uiPriority="62"/>
+    <w:lsdException w:name="Medium Shading 1 Accent 4" w:uiPriority="63"/>
+    <w:lsdException w:name="Medium Shading 2 Accent 4" w:uiPriority="64"/>
+    <w:lsdException w:name="Medium List 1 Accent 4" w:uiPriority="65"/>
+    <w:lsdException w:name="Medium List 2 Accent 4" w:uiPriority="66"/>
+    <w:lsdException w:name="Medium Grid 1 Accent 4" w:uiPriority="67"/>
+    <w:lsdException w:name="Medium Grid 2 Accent 4" w:uiPriority="68"/>
+    <w:lsdException w:name="Medium Grid 3 Accent 4" w:uiPriority="69"/>
+    <w:lsdException w:name="Dark List Accent 4" w:uiPriority="70"/>
+    <w:lsdException w:name="Colorful Shading Accent 4" w:uiPriority="71"/>
+    <w:lsdException w:name="Colorful List Accent 4" w:uiPriority="72"/>
+    <w:lsdException w:name="Colorful Grid Accent 4" w:uiPriority="73"/>
+    <w:lsdException w:name="Light Shading Accent 5" w:uiPriority="60"/>
+    <w:lsdException w:name="Light List Accent 5" w:uiPriority="61"/>
+    <w:lsdException w:name="Light Grid Accent 5" w:uiPriority="62"/>
+    <w:lsdException w:name="Medium Shading 1 Accent 5" w:uiPriority="63"/>
+    <w:lsdException w:name="Medium Shading 2 Accent 5" w:uiPriority="64"/>
+    <w:lsdException w:name="Medium List 1 Accent 5" w:uiPriority="65"/>
+    <w:lsdException w:name="Medium List 2 Accent 5" w:uiPriority="66"/>
+    <w:lsdException w:name="Medium Grid 1 Accent 5" w:uiPriority="67"/>
+    <w:lsdException w:name="Medium Grid 2 Accent 5" w:uiPriority="68"/>
+    <w:lsdException w:name="Medium Grid 3 Accent 5" w:uiPriority="69"/>
+    <w:lsdException w:name="Dark List Accent 5" w:uiPriority="70"/>
+    <w:lsdException w:name="Colorful Shading Accent 5" w:uiPriority="71"/>
+    <w:lsdException w:name="Colorful List Accent 5" w:uiPriority="72"/>
+    <w:lsdException w:name="Colorful Grid Accent 5" w:uiPriority="73"/>
+    <w:lsdException w:name="Light Shading Accent 6" w:uiPriority="60"/>
+    <w:lsdException w:name="Light List Accent 6" w:uiPriority="61"/>
+    <w:lsdException w:name="Light Grid Accent 6" w:uiPriority="62"/>
+    <w:lsdException w:name="Medium Shading 1 Accent 6" w:uiPriority="63"/>
+    <w:lsdException w:name="Medium Shading 2 Accent 6" w:uiPriority="64"/>
+    <w:lsdException w:name="Medium List 1 Accent 6" w:uiPriority="65"/>
+    <w:lsdException w:name="Medium List 2 Accent 6" w:uiPriority="66"/>
+    <w:lsdException w:name="Medium Grid 1 Accent 6" w:uiPriority="67"/>
+    <w:lsdException w:name="Medium Grid 2 Accent 6" w:uiPriority="68"/>
+    <w:lsdException w:name="Medium Grid 3 Accent 6" w:uiPriority="69"/>
+    <w:lsdException w:name="Dark List Accent 6" w:uiPriority="70"/>
+    <w:lsdException w:name="Colorful Shading Accent 6" w:uiPriority="71"/>
+    <w:lsdException w:name="Colorful List Accent 6" w:uiPriority="72"/>
+    <w:lsdException w:name="Colorful Grid Accent 6" w:uiPriority="73"/>
+    <w:lsdException w:name="Subtle Emphasis" w:uiPriority="19" w:qFormat="1"/>
+    <w:lsdException w:name="Intense Emphasis" w:uiPriority="21" w:qFormat="1"/>
+    <w:lsdException w:name="Subtle Reference" w:uiPriority="31" w:qFormat="1"/>
+    <w:lsdException w:name="Intense Reference" w:uiPriority="32" w:qFormat="1"/>
+    <w:lsdException w:name="Book Title" w:uiPriority="33" w:qFormat="1"/>
+    <w:lsdException w:name="Bibliography" w:semiHidden="1" w:uiPriority="37" w:unhideWhenUsed="1"/>
+    <w:lsdException w:name="TOC Heading" w:semiHidden="1" w:uiPriority="39" w:unhideWhenUsed="1" w:qFormat="1"/>
+    <w:lsdException w:name="Plain Table 1" w:uiPriority="41"/>
+    <w:lsdException w:name="Plain Table 2" w:uiPriority="42"/>
+    <w:lsdException w:name="Plain Table 3" w:uiPriority="43"/>
+    <w:lsdException w:name="Plain Table 4" w:uiPriority="44"/>
+    <w:lsdException w:name="Plain Table 5" w:uiPriority="45"/>
+    <w:lsdException w:name="Grid Table Light" w:uiPriority="40"/>
+    <w:lsdException w:name="Grid Table 1 Light" w:uiPriority="46"/>
+    <w:lsdException w:name="Grid Table 2" w:uiPriority="47"/>
+    <w:lsdException w:name="Grid Table 3" w:uiPriority="48"/>
+    <w:lsdException w:name="Grid Table 4" w:uiPriority="49"/>
+    <w:lsdException w:name="Grid Table 5 Dark" w:uiPriority="50"/>
+    <w:lsdException w:name="Grid Table 6 Colorful" w:uiPriority="51"/>
+    <w:lsdException w:name="Grid Table 7 Colorful" w:uiPriority="52"/>
+    <w:lsdException w:name="Grid Table 1 Light Accent 1" w:uiPriority="46"/>
+    <w:lsdException w:name="Grid Table 2 Accent 1" w:uiPriority="47"/>
+    <w:lsdException w:name="Grid Table 3 Accent 1" w:uiPriority="48"/>
+    <w:lsdException w:name="Grid Table 4 Accent 1" w:uiPriority="49"/>
+    <w:lsdException w:name="Grid Table 5 Dark Accent 1" w:uiPriority="50"/>
+    <w:lsdException w:name="Grid Table 6 Colorful Accent 1" w:uiPriority="51"/>
+    <w:lsdException w:name="Grid Table 7 Colorful Accent 1" w:uiPriority="52"/>
+    <w:lsdException w:name="Grid Table 1 Light Accent 2" w:uiPriority="46"/>
+    <w:lsdException w:name="Grid Table 2 Accent 2" w:uiPriority="47"/>
+    <w:lsdException w:name="Grid Table 3 Accent 2" w:uiPriority="48"/>
+    <w:lsdException w:name="Grid Table 4 Accent 2" w:uiPriority="49"/>
+    <w:lsdException w:name="Grid Table 5 Dark Accent 2" w:uiPriority="50"/>
+    <w:lsdException w:name="Grid Table 6 Colorful Accent 2" w:uiPriority="51"/>
+    <w:lsdException w:name="Grid Table 7 Colorful Accent 2" w:uiPriority="52"/>
+    <w:lsdException w:name="Grid Table 1 Light Accent 3" w:uiPriority="46"/>
+    <w:lsdException w:name="Grid Table 2 Accent 3" w:uiPriority="47"/>
+    <w:lsdException w:name="Grid Table 3 Accent 3" w:uiPriority="48"/>
+    <w:lsdException w:name="Grid Table 4 Accent 3" w:uiPriority="49"/>
+    <w:lsdException w:name="Grid Table 5 Dark Accent 3" w:uiPriority="50"/>
+    <w:lsdException w:name="Grid Table 6 Colorful Accent 3" w:uiPriority="51"/>
+    <w:lsdException w:name="Grid Table 7 Colorful Accent 3" w:uiPriority="52"/>
+    <w:lsdException w:name="Grid Table 1 Light Accent 4" w:uiPriority="46"/>
+    <w:lsdException w:name="Grid Table 2 Accent 4" w:uiPriority="47"/>
+    <w:lsdException w:name="Grid Table 3 Accent 4" w:uiPriority="48"/>
+    <w:lsdException w:name="Grid Table 4 Accent 4" w:uiPriority="49"/>
+    <w:lsdException w:name="Grid Table 5 Dark Accent 4" w:uiPriority="50"/>
+    <w:lsdException w:name="Grid Table 6 Colorful Accent 4" w:uiPriority="51"/>
+    <w:lsdException w:name="Grid Table 7 Colorful Accent 4" w:uiPriority="52"/>
+    <w:lsdException w:name="Grid Table 1 Light Accent 5" w:uiPriority="46"/>
+    <w:lsdException w:name="Grid Table 2 Accent 5" w:uiPriority="47"/>
+    <w:lsdException w:name="Grid Table 3 Accent 5" w:uiPriority="48"/>
+    <w:lsdException w:name="Grid Table 4 Accent 5" w:uiPriority="49"/>
+    <w:lsdException w:name="Grid Table 5 Dark Accent 5" w:uiPriority="50"/>
+    <w:lsdException w:name="Grid Table 6 Colorful Accent 5" w:uiPriority="51"/>
+    <w:lsdException w:name="Grid Table 7 Colorful Accent 5" w:uiPriority="52"/>
+    <w:lsdException w:name="Grid Table 1 Light Accent 6" w:uiPriority="46"/>
+    <w:lsdException w:name="Grid Table 2 Accent 6" w:uiPriority="47"/>
+    <w:lsdException w:name="Grid Table 3 Accent 6" w:uiPriority="48"/>
+    <w:lsdException w:name="Grid Table 4 Accent 6" w:uiPriority="49"/>
+    <w:lsdException w:name="Grid Table 5 Dark Accent 6" w:uiPriority="50"/>
+    <w:lsdException w:name="Grid Table 6 Colorful Accent 6" w:uiPriority="51"/>
+    <w:lsdException w:name="Grid Table 7 Colorful Accent 6" w:uiPriority="52"/>
+    <w:lsdException w:name="List Table 1 Light" w:uiPriority="46"/>
+    <w:lsdException w:name="List Table 2" w:uiPriority="47"/>
+    <w:lsdException w:name="List Table 3" w:uiPriority="48"/>
+    <w:lsdException w:name="List Table 4" w:uiPriority="49"/>
+    <w:lsdException w:name="List Table 5 Dark" w:uiPriority="50"/>
+    <w:lsdException w:name="List Table 6 Colorful" w:uiPriority="51"/>
+    <w:lsdException w:name="List Table 7 Colorful" w:uiPriority="52"/>
+    <w:lsdException w:name="List Table 1 Light Accent 1" w:uiPriority="46"/>
+    <w:lsdException w:name="List Table 2 Accent 1" w:uiPriority="47"/>
+    <w:lsdException w:name="List Table 3 Accent 1" w:uiPriority="48"/>
+    <w:lsdException w:name="List Table 4 Accent 1" w:uiPriority="49"/>
+    <w:lsdException w:name="List Table 5 Dark Accent 1" w:uiPriority="50"/>
+    <w:lsdException w:name="List Table 6 Colorful Accent 1" w:uiPriority="51"/>
+    <w:lsdException w:name="List Table 7 Colorful Accent 1" w:uiPriority="52"/>
+    <w:lsdException w:name="List Table 1 Light Accent 2" w:uiPriority="46"/>
+    <w:lsdException w:name="List Table 2 Accent 2" w:uiPriority="47"/>
+    <w:lsdException w:name="List Table 3 Accent 2" w:uiPriority="48"/>
+    <w:lsdException w:name="List Table 4 Accent 2" w:uiPriority="49"/>
+    <w:lsdException w:name="List Table 5 Dark Accent 2" w:uiPriority="50"/>
+    <w:lsdException w:name="List Table 6 Colorful Accent 2" w:uiPriority="51"/>
+    <w:lsdException w:name="List Table 7 Colorful Accent 2" w:uiPriority="52"/>
+    <w:lsdException w:name="List Table 1 Light Accent 3" w:uiPriority="46"/>
+    <w:lsdException w:name="List Table 2 Accent 3" w:uiPriority="47"/>
+    <w:lsdException w:name="List Table 3 Accent 3" w:uiPriority="48"/>
+    <w:lsdException w:name="List Table 4 Accent 3" w:uiPriority="49"/>
+    <w:lsdException w:name="List Table 5 Dark Accent 3" w:uiPriority="50"/>
+    <w:lsdException w:name="List Table 6 Colorful Accent 3" w:uiPriority="51"/>
+    <w:lsdException w:name="List Table 7 Colorful Accent 3" w:uiPriority="52"/>
+    <w:lsdException w:name="List Table 1 Light Accent 4" w:uiPriority="46"/>
+    <w:lsdException w:name="List Table 2 Accent 4" w:uiPriority="47"/>
+    <w:lsdException w:name="List Table 3 Accent 4" w:uiPriority="48"/>
+    <w:lsdException w:name="List Table 4 Accent 4" w:uiPriority="49"/>
+    <w:lsdException w:name="List Table 5 Dark Accent 4" w:uiPriority="50"/>
+    <w:lsdException w:name="List Table 6 Colorful Accent 4" w:uiPriority="51"/>
+    <w:lsdException w:name="List Table 7 Colorful Accent 4" w:uiPriority="52"/>
+    <w:lsdException w:name="List Table 1 Light Accent 5" w:uiPriority="46"/>
+    <w:lsdException w:name="List Table 2 Accent 5" w:uiPriority="47"/>
+    <w:lsdException w:name="List Table 3 Accent 5" w:uiPriority="48"/>
+    <w:lsdException w:name="List Table 4 Accent 5" w:uiPriority="49"/>
+    <w:lsdException w:name="List Table 5 Dark Accent 5" w:uiPriority="50"/>
+    <w:lsdException w:name="List Table 6 Colorful Accent 5" w:uiPriority="51"/>
+    <w:lsdException w:name="List Table 7 Colorful Accent 5" w:uiPriority="52"/>
+    <w:lsdException w:name="List Table 1 Light Accent 6" w:uiPriority="46"/>
+    <w:lsdException w:name="List Table 2 Accent 6" w:uiPriority="47"/>
+    <w:lsdException w:name="List Table 3 Accent 6" w:uiPriority="48"/>
+    <w:lsdException w:name="List Table 4 Accent 6" w:uiPriority="49"/>
+    <w:lsdException w:name="List Table 5 Dark Accent 6" w:uiPriority="50"/>
+    <w:lsdException w:name="List Table 6 Colorful Accent 6" w:uiPriority="51"/>
+    <w:lsdException w:name="List Table 7 Colorful Accent 6" w:uiPriority="52"/>
   </w:latentStyles>
   <w:style w:type="paragraph" w:default="1" w:styleId="Normal">
     <w:name w:val="Normal"/>
@@ -6302,7 +7411,6 @@
     <w:uiPriority w:val="99"/>
     <w:semiHidden/>
     <w:unhideWhenUsed/>
-    <w:qFormat/>
     <w:tblPr>
       <w:tblInd w:w="0" w:type="dxa"/>
       <w:tblCellMar>
@@ -6330,7 +7438,7 @@
       <w:color w:val="000000"/>
     </w:rPr>
   </w:style>
-  <w:style w:type="paragraph" w:styleId="Ttulo">
+  <w:style w:type="paragraph" w:styleId="Puesto">
     <w:name w:val="Title"/>
     <w:basedOn w:val="Normal1"/>
     <w:next w:val="Normal1"/>
@@ -6802,7 +7910,7 @@
 </file>
 
 <file path=customXml/itemProps1.xml><?xml version="1.0" encoding="utf-8"?>
-<ds:datastoreItem xmlns:ds="http://schemas.openxmlformats.org/officeDocument/2006/customXml" ds:itemID="{4A31CBE2-8A62-4ABD-9289-B17D5B03F948}">
+<ds:datastoreItem xmlns:ds="http://schemas.openxmlformats.org/officeDocument/2006/customXml" ds:itemID="{7A22D61B-ADCB-4C4E-981A-B78F4C5C6964}">
   <ds:schemaRefs>
     <ds:schemaRef ds:uri="http://schemas.openxmlformats.org/officeDocument/2006/bibliography"/>
   </ds:schemaRefs>

</xml_diff>

<commit_message>
Add new roles at KitchApp diagram
</commit_message>
<xml_diff>
--- a/3.- Implementación/Web/Módulos Instalados en Drupal.docx
+++ b/3.- Implementación/Web/Módulos Instalados en Drupal.docx
@@ -1,11 +1,11 @@
 
 <file path=word/document.xml><?xml version="1.0" encoding="utf-8"?>
-<w:document xmlns:wpc="http://schemas.microsoft.com/office/word/2010/wordprocessingCanvas" xmlns:mc="http://schemas.openxmlformats.org/markup-compatibility/2006" xmlns:o="urn:schemas-microsoft-com:office:office" xmlns:r="http://schemas.openxmlformats.org/officeDocument/2006/relationships" xmlns:m="http://schemas.openxmlformats.org/officeDocument/2006/math" xmlns:v="urn:schemas-microsoft-com:vml" xmlns:wp14="http://schemas.microsoft.com/office/word/2010/wordprocessingDrawing" xmlns:wp="http://schemas.openxmlformats.org/drawingml/2006/wordprocessingDrawing" xmlns:w10="urn:schemas-microsoft-com:office:word" xmlns:w="http://schemas.openxmlformats.org/wordprocessingml/2006/main" xmlns:w14="http://schemas.microsoft.com/office/word/2010/wordml" xmlns:w15="http://schemas.microsoft.com/office/word/2012/wordml" xmlns:wpg="http://schemas.microsoft.com/office/word/2010/wordprocessingGroup" xmlns:wpi="http://schemas.microsoft.com/office/word/2010/wordprocessingInk" xmlns:wne="http://schemas.microsoft.com/office/word/2006/wordml" xmlns:wps="http://schemas.microsoft.com/office/word/2010/wordprocessingShape" mc:Ignorable="w14 w15 wp14">
+<w:document xmlns:ve="http://schemas.openxmlformats.org/markup-compatibility/2006" xmlns:o="urn:schemas-microsoft-com:office:office" xmlns:r="http://schemas.openxmlformats.org/officeDocument/2006/relationships" xmlns:m="http://schemas.openxmlformats.org/officeDocument/2006/math" xmlns:v="urn:schemas-microsoft-com:vml" xmlns:wp="http://schemas.openxmlformats.org/drawingml/2006/wordprocessingDrawing" xmlns:w10="urn:schemas-microsoft-com:office:word" xmlns:w="http://schemas.openxmlformats.org/wordprocessingml/2006/main" xmlns:wne="http://schemas.microsoft.com/office/word/2006/wordml">
   <w:background w:color="FFFFFF"/>
   <w:body>
     <w:p>
       <w:pPr>
-        <w:pStyle w:val="Puesto"/>
+        <w:pStyle w:val="Ttulo"/>
         <w:contextualSpacing w:val="0"/>
         <w:jc w:val="center"/>
         <w:rPr>
@@ -27,7 +27,7 @@
     </w:p>
     <w:p>
       <w:pPr>
-        <w:pStyle w:val="Puesto"/>
+        <w:pStyle w:val="Ttulo"/>
         <w:contextualSpacing w:val="0"/>
         <w:jc w:val="center"/>
       </w:pPr>
@@ -87,7 +87,7 @@
           <w:left w:w="10" w:type="dxa"/>
           <w:right w:w="10" w:type="dxa"/>
         </w:tblCellMar>
-        <w:tblLook w:val="0000" w:firstRow="0" w:lastRow="0" w:firstColumn="0" w:lastColumn="0" w:noHBand="0" w:noVBand="0"/>
+        <w:tblLook w:val="0000"/>
       </w:tblPr>
       <w:tblGrid>
         <w:gridCol w:w="3791"/>
@@ -347,15 +347,7 @@
               <w:spacing w:line="240" w:lineRule="auto"/>
             </w:pPr>
             <w:r>
-              <w:t xml:space="preserve">Alba </w:t>
-            </w:r>
-            <w:proofErr w:type="spellStart"/>
-            <w:r>
-              <w:t>Moragrega</w:t>
-            </w:r>
-            <w:proofErr w:type="spellEnd"/>
-            <w:r>
-              <w:t xml:space="preserve"> Sánchez</w:t>
+              <w:t>Alba Moragrega Sánchez</w:t>
             </w:r>
           </w:p>
         </w:tc>
@@ -613,15 +605,7 @@
               <w:spacing w:line="240" w:lineRule="auto"/>
             </w:pPr>
             <w:r>
-              <w:t xml:space="preserve">Alba </w:t>
-            </w:r>
-            <w:proofErr w:type="spellStart"/>
-            <w:r>
-              <w:t>Moragrega</w:t>
-            </w:r>
-            <w:proofErr w:type="spellEnd"/>
-            <w:r>
-              <w:t xml:space="preserve"> Sánchez</w:t>
+              <w:t>Alba Moragrega Sánchez</w:t>
             </w:r>
           </w:p>
         </w:tc>
@@ -796,15 +780,7 @@
               <w:spacing w:line="240" w:lineRule="auto"/>
             </w:pPr>
             <w:r>
-              <w:t xml:space="preserve">Alba </w:t>
-            </w:r>
-            <w:proofErr w:type="spellStart"/>
-            <w:r>
-              <w:t>Moragrega</w:t>
-            </w:r>
-            <w:proofErr w:type="spellEnd"/>
-            <w:r>
-              <w:t xml:space="preserve"> Sánchez</w:t>
+              <w:t>Alba Moragrega Sánchez</w:t>
             </w:r>
           </w:p>
         </w:tc>
@@ -987,15 +963,7 @@
               <w:spacing w:line="240" w:lineRule="auto"/>
             </w:pPr>
             <w:r>
-              <w:t xml:space="preserve">Alba </w:t>
-            </w:r>
-            <w:proofErr w:type="spellStart"/>
-            <w:r>
-              <w:t>Moragrega</w:t>
-            </w:r>
-            <w:proofErr w:type="spellEnd"/>
-            <w:r>
-              <w:t xml:space="preserve"> Sánchez</w:t>
+              <w:t>Alba Moragrega Sánchez</w:t>
             </w:r>
           </w:p>
         </w:tc>
@@ -1080,7 +1048,7 @@
       <w:r>
         <w:fldChar w:fldCharType="separate"/>
       </w:r>
-      <w:hyperlink w:anchor="_Toc387186711" w:history="1">
+      <w:hyperlink w:anchor="_Toc388222927" w:history="1">
         <w:r>
           <w:rPr>
             <w:rStyle w:val="Hipervnculo"/>
@@ -1124,7 +1092,7 @@
             <w:noProof/>
             <w:webHidden/>
           </w:rPr>
-          <w:instrText xml:space="preserve"> PAGEREF _Toc387186711 \h </w:instrText>
+          <w:instrText xml:space="preserve"> PAGEREF _Toc388222927 \h </w:instrText>
         </w:r>
         <w:r>
           <w:rPr>
@@ -1166,7 +1134,7 @@
           <w:noProof/>
         </w:rPr>
       </w:pPr>
-      <w:hyperlink w:anchor="_Toc387186712" w:history="1">
+      <w:hyperlink w:anchor="_Toc388222928" w:history="1">
         <w:r>
           <w:rPr>
             <w:rStyle w:val="Hipervnculo"/>
@@ -1210,7 +1178,7 @@
             <w:noProof/>
             <w:webHidden/>
           </w:rPr>
-          <w:instrText xml:space="preserve"> PAGEREF _Toc387186712 \h </w:instrText>
+          <w:instrText xml:space="preserve"> PAGEREF _Toc388222928 \h </w:instrText>
         </w:r>
         <w:r>
           <w:rPr>
@@ -1252,7 +1220,7 @@
           <w:noProof/>
         </w:rPr>
       </w:pPr>
-      <w:hyperlink w:anchor="_Toc387186713" w:history="1">
+      <w:hyperlink w:anchor="_Toc388222929" w:history="1">
         <w:r>
           <w:rPr>
             <w:rStyle w:val="Hipervnculo"/>
@@ -1296,7 +1264,7 @@
             <w:noProof/>
             <w:webHidden/>
           </w:rPr>
-          <w:instrText xml:space="preserve"> PAGEREF _Toc387186713 \h </w:instrText>
+          <w:instrText xml:space="preserve"> PAGEREF _Toc388222929 \h </w:instrText>
         </w:r>
         <w:r>
           <w:rPr>
@@ -1338,7 +1306,7 @@
           <w:noProof/>
         </w:rPr>
       </w:pPr>
-      <w:hyperlink w:anchor="_Toc387186714" w:history="1">
+      <w:hyperlink w:anchor="_Toc388222930" w:history="1">
         <w:r>
           <w:rPr>
             <w:rStyle w:val="Hipervnculo"/>
@@ -1382,7 +1350,7 @@
             <w:noProof/>
             <w:webHidden/>
           </w:rPr>
-          <w:instrText xml:space="preserve"> PAGEREF _Toc387186714 \h </w:instrText>
+          <w:instrText xml:space="preserve"> PAGEREF _Toc388222930 \h </w:instrText>
         </w:r>
         <w:r>
           <w:rPr>
@@ -1424,7 +1392,7 @@
           <w:noProof/>
         </w:rPr>
       </w:pPr>
-      <w:hyperlink w:anchor="_Toc387186715" w:history="1">
+      <w:hyperlink w:anchor="_Toc388222931" w:history="1">
         <w:r>
           <w:rPr>
             <w:rStyle w:val="Hipervnculo"/>
@@ -1468,7 +1436,7 @@
             <w:noProof/>
             <w:webHidden/>
           </w:rPr>
-          <w:instrText xml:space="preserve"> PAGEREF _Toc387186715 \h </w:instrText>
+          <w:instrText xml:space="preserve"> PAGEREF _Toc388222931 \h </w:instrText>
         </w:r>
         <w:r>
           <w:rPr>
@@ -1510,7 +1478,7 @@
           <w:noProof/>
         </w:rPr>
       </w:pPr>
-      <w:hyperlink w:anchor="_Toc387186716" w:history="1">
+      <w:hyperlink w:anchor="_Toc388222932" w:history="1">
         <w:r>
           <w:rPr>
             <w:rStyle w:val="Hipervnculo"/>
@@ -1554,7 +1522,7 @@
             <w:noProof/>
             <w:webHidden/>
           </w:rPr>
-          <w:instrText xml:space="preserve"> PAGEREF _Toc387186716 \h </w:instrText>
+          <w:instrText xml:space="preserve"> PAGEREF _Toc388222932 \h </w:instrText>
         </w:r>
         <w:r>
           <w:rPr>
@@ -1596,7 +1564,7 @@
           <w:noProof/>
         </w:rPr>
       </w:pPr>
-      <w:hyperlink w:anchor="_Toc387186717" w:history="1">
+      <w:hyperlink w:anchor="_Toc388222933" w:history="1">
         <w:r>
           <w:rPr>
             <w:rStyle w:val="Hipervnculo"/>
@@ -1640,7 +1608,7 @@
             <w:noProof/>
             <w:webHidden/>
           </w:rPr>
-          <w:instrText xml:space="preserve"> PAGEREF _Toc387186717 \h </w:instrText>
+          <w:instrText xml:space="preserve"> PAGEREF _Toc388222933 \h </w:instrText>
         </w:r>
         <w:r>
           <w:rPr>
@@ -1682,7 +1650,7 @@
           <w:noProof/>
         </w:rPr>
       </w:pPr>
-      <w:hyperlink w:anchor="_Toc387186718" w:history="1">
+      <w:hyperlink w:anchor="_Toc388222934" w:history="1">
         <w:r>
           <w:rPr>
             <w:rStyle w:val="Hipervnculo"/>
@@ -1726,7 +1694,7 @@
             <w:noProof/>
             <w:webHidden/>
           </w:rPr>
-          <w:instrText xml:space="preserve"> PAGEREF _Toc387186718 \h </w:instrText>
+          <w:instrText xml:space="preserve"> PAGEREF _Toc388222934 \h </w:instrText>
         </w:r>
         <w:r>
           <w:rPr>
@@ -1768,7 +1736,7 @@
           <w:noProof/>
         </w:rPr>
       </w:pPr>
-      <w:hyperlink w:anchor="_Toc387186719" w:history="1">
+      <w:hyperlink w:anchor="_Toc388222935" w:history="1">
         <w:r>
           <w:rPr>
             <w:rStyle w:val="Hipervnculo"/>
@@ -1812,7 +1780,7 @@
             <w:noProof/>
             <w:webHidden/>
           </w:rPr>
-          <w:instrText xml:space="preserve"> PAGEREF _Toc387186719 \h </w:instrText>
+          <w:instrText xml:space="preserve"> PAGEREF _Toc388222935 \h </w:instrText>
         </w:r>
         <w:r>
           <w:rPr>
@@ -1854,7 +1822,7 @@
           <w:noProof/>
         </w:rPr>
       </w:pPr>
-      <w:hyperlink w:anchor="_Toc387186720" w:history="1">
+      <w:hyperlink w:anchor="_Toc388222936" w:history="1">
         <w:r>
           <w:rPr>
             <w:rStyle w:val="Hipervnculo"/>
@@ -1898,7 +1866,7 @@
             <w:noProof/>
             <w:webHidden/>
           </w:rPr>
-          <w:instrText xml:space="preserve"> PAGEREF _Toc387186720 \h </w:instrText>
+          <w:instrText xml:space="preserve"> PAGEREF _Toc388222936 \h </w:instrText>
         </w:r>
         <w:r>
           <w:rPr>
@@ -1940,7 +1908,7 @@
           <w:noProof/>
         </w:rPr>
       </w:pPr>
-      <w:hyperlink w:anchor="_Toc387186721" w:history="1">
+      <w:hyperlink w:anchor="_Toc388222937" w:history="1">
         <w:r>
           <w:rPr>
             <w:rStyle w:val="Hipervnculo"/>
@@ -1984,7 +1952,7 @@
             <w:noProof/>
             <w:webHidden/>
           </w:rPr>
-          <w:instrText xml:space="preserve"> PAGEREF _Toc387186721 \h </w:instrText>
+          <w:instrText xml:space="preserve"> PAGEREF _Toc388222937 \h </w:instrText>
         </w:r>
         <w:r>
           <w:rPr>
@@ -2026,7 +1994,7 @@
           <w:noProof/>
         </w:rPr>
       </w:pPr>
-      <w:hyperlink w:anchor="_Toc387186722" w:history="1">
+      <w:hyperlink w:anchor="_Toc388222938" w:history="1">
         <w:r>
           <w:rPr>
             <w:rStyle w:val="Hipervnculo"/>
@@ -2070,7 +2038,7 @@
             <w:noProof/>
             <w:webHidden/>
           </w:rPr>
-          <w:instrText xml:space="preserve"> PAGEREF _Toc387186722 \h </w:instrText>
+          <w:instrText xml:space="preserve"> PAGEREF _Toc388222938 \h </w:instrText>
         </w:r>
         <w:r>
           <w:rPr>
@@ -2112,7 +2080,7 @@
           <w:noProof/>
         </w:rPr>
       </w:pPr>
-      <w:hyperlink w:anchor="_Toc387186723" w:history="1">
+      <w:hyperlink w:anchor="_Toc388222939" w:history="1">
         <w:r>
           <w:rPr>
             <w:rStyle w:val="Hipervnculo"/>
@@ -2156,7 +2124,7 @@
             <w:noProof/>
             <w:webHidden/>
           </w:rPr>
-          <w:instrText xml:space="preserve"> PAGEREF _Toc387186723 \h </w:instrText>
+          <w:instrText xml:space="preserve"> PAGEREF _Toc388222939 \h </w:instrText>
         </w:r>
         <w:r>
           <w:rPr>
@@ -2198,7 +2166,7 @@
           <w:noProof/>
         </w:rPr>
       </w:pPr>
-      <w:hyperlink w:anchor="_Toc387186724" w:history="1">
+      <w:hyperlink w:anchor="_Toc388222940" w:history="1">
         <w:r>
           <w:rPr>
             <w:rStyle w:val="Hipervnculo"/>
@@ -2242,7 +2210,7 @@
             <w:noProof/>
             <w:webHidden/>
           </w:rPr>
-          <w:instrText xml:space="preserve"> PAGEREF _Toc387186724 \h </w:instrText>
+          <w:instrText xml:space="preserve"> PAGEREF _Toc388222940 \h </w:instrText>
         </w:r>
         <w:r>
           <w:rPr>
@@ -2284,7 +2252,7 @@
           <w:noProof/>
         </w:rPr>
       </w:pPr>
-      <w:hyperlink w:anchor="_Toc387186725" w:history="1">
+      <w:hyperlink w:anchor="_Toc388222941" w:history="1">
         <w:r>
           <w:rPr>
             <w:rStyle w:val="Hipervnculo"/>
@@ -2328,7 +2296,7 @@
             <w:noProof/>
             <w:webHidden/>
           </w:rPr>
-          <w:instrText xml:space="preserve"> PAGEREF _Toc387186725 \h </w:instrText>
+          <w:instrText xml:space="preserve"> PAGEREF _Toc388222941 \h </w:instrText>
         </w:r>
         <w:r>
           <w:rPr>
@@ -2370,7 +2338,7 @@
           <w:noProof/>
         </w:rPr>
       </w:pPr>
-      <w:hyperlink w:anchor="_Toc387186726" w:history="1">
+      <w:hyperlink w:anchor="_Toc388222942" w:history="1">
         <w:r>
           <w:rPr>
             <w:rStyle w:val="Hipervnculo"/>
@@ -2414,7 +2382,7 @@
             <w:noProof/>
             <w:webHidden/>
           </w:rPr>
-          <w:instrText xml:space="preserve"> PAGEREF _Toc387186726 \h </w:instrText>
+          <w:instrText xml:space="preserve"> PAGEREF _Toc388222942 \h </w:instrText>
         </w:r>
         <w:r>
           <w:rPr>
@@ -2456,7 +2424,7 @@
           <w:noProof/>
         </w:rPr>
       </w:pPr>
-      <w:hyperlink w:anchor="_Toc387186727" w:history="1">
+      <w:hyperlink w:anchor="_Toc388222943" w:history="1">
         <w:r>
           <w:rPr>
             <w:rStyle w:val="Hipervnculo"/>
@@ -2500,7 +2468,7 @@
             <w:noProof/>
             <w:webHidden/>
           </w:rPr>
-          <w:instrText xml:space="preserve"> PAGEREF _Toc387186727 \h </w:instrText>
+          <w:instrText xml:space="preserve"> PAGEREF _Toc388222943 \h </w:instrText>
         </w:r>
         <w:r>
           <w:rPr>
@@ -2542,7 +2510,7 @@
           <w:noProof/>
         </w:rPr>
       </w:pPr>
-      <w:hyperlink w:anchor="_Toc387186728" w:history="1">
+      <w:hyperlink w:anchor="_Toc388222944" w:history="1">
         <w:r>
           <w:rPr>
             <w:rStyle w:val="Hipervnculo"/>
@@ -2586,7 +2554,7 @@
             <w:noProof/>
             <w:webHidden/>
           </w:rPr>
-          <w:instrText xml:space="preserve"> PAGEREF _Toc387186728 \h </w:instrText>
+          <w:instrText xml:space="preserve"> PAGEREF _Toc388222944 \h </w:instrText>
         </w:r>
         <w:r>
           <w:rPr>
@@ -2628,7 +2596,7 @@
           <w:noProof/>
         </w:rPr>
       </w:pPr>
-      <w:hyperlink w:anchor="_Toc387186729" w:history="1">
+      <w:hyperlink w:anchor="_Toc388222945" w:history="1">
         <w:r>
           <w:rPr>
             <w:rStyle w:val="Hipervnculo"/>
@@ -2651,7 +2619,7 @@
             <w:b/>
             <w:noProof/>
           </w:rPr>
-          <w:t>User registration password</w:t>
+          <w:t>Userregistrationpassword</w:t>
         </w:r>
         <w:r>
           <w:rPr>
@@ -2672,7 +2640,7 @@
             <w:noProof/>
             <w:webHidden/>
           </w:rPr>
-          <w:instrText xml:space="preserve"> PAGEREF _Toc387186729 \h </w:instrText>
+          <w:instrText xml:space="preserve"> PAGEREF _Toc388222945 \h </w:instrText>
         </w:r>
         <w:r>
           <w:rPr>
@@ -2714,7 +2682,7 @@
           <w:noProof/>
         </w:rPr>
       </w:pPr>
-      <w:hyperlink w:anchor="_Toc387186730" w:history="1">
+      <w:hyperlink w:anchor="_Toc388222946" w:history="1">
         <w:r>
           <w:rPr>
             <w:rStyle w:val="Hipervnculo"/>
@@ -2758,7 +2726,7 @@
             <w:noProof/>
             <w:webHidden/>
           </w:rPr>
-          <w:instrText xml:space="preserve"> PAGEREF _Toc387186730 \h </w:instrText>
+          <w:instrText xml:space="preserve"> PAGEREF _Toc388222946 \h </w:instrText>
         </w:r>
         <w:r>
           <w:rPr>
@@ -2800,7 +2768,7 @@
           <w:noProof/>
         </w:rPr>
       </w:pPr>
-      <w:hyperlink w:anchor="_Toc387186731" w:history="1">
+      <w:hyperlink w:anchor="_Toc388222947" w:history="1">
         <w:r>
           <w:rPr>
             <w:rStyle w:val="Hipervnculo"/>
@@ -2823,7 +2791,7 @@
             <w:b/>
             <w:noProof/>
           </w:rPr>
-          <w:t>Email Change Confirmation</w:t>
+          <w:t>Email ChangeConfirmation</w:t>
         </w:r>
         <w:r>
           <w:rPr>
@@ -2844,7 +2812,7 @@
             <w:noProof/>
             <w:webHidden/>
           </w:rPr>
-          <w:instrText xml:space="preserve"> PAGEREF _Toc387186731 \h </w:instrText>
+          <w:instrText xml:space="preserve"> PAGEREF _Toc388222947 \h </w:instrText>
         </w:r>
         <w:r>
           <w:rPr>
@@ -2877,89 +2845,175 @@
     </w:p>
     <w:p>
       <w:pPr>
-        <w:spacing w:line="240" w:lineRule="auto"/>
-      </w:pPr>
-      <w:r>
-        <w:rPr>
-          <w:rFonts w:ascii="Arial" w:hAnsi="Arial" w:cs="Arial"/>
-          <w:b/>
-        </w:rPr>
-        <w:t xml:space="preserve">22.      </w:t>
-      </w:r>
-      <w:proofErr w:type="spellStart"/>
-      <w:r>
-        <w:rPr>
-          <w:rFonts w:ascii="Arial" w:hAnsi="Arial" w:cs="Arial"/>
-          <w:b/>
-        </w:rPr>
-        <w:t>PathAuto</w:t>
-      </w:r>
-      <w:proofErr w:type="spellEnd"/>
-      <w:r>
-        <w:t>………………………………</w:t>
-      </w:r>
-      <w:r>
-        <w:t>….</w:t>
-      </w:r>
-      <w:r>
-        <w:t>…………………………………………………</w:t>
-      </w:r>
-      <w:r>
-        <w:t>…</w:t>
-      </w:r>
-      <w:r>
-        <w:t>…………………………………….9</w:t>
-      </w:r>
-    </w:p>
-    <w:p>
-      <w:pPr>
-        <w:spacing w:line="240" w:lineRule="auto"/>
-      </w:pPr>
-      <w:r>
-        <w:rPr>
-          <w:rFonts w:ascii="Arial" w:hAnsi="Arial" w:cs="Arial"/>
-          <w:b/>
-        </w:rPr>
-        <w:t xml:space="preserve">23.  </w:t>
-      </w:r>
-      <w:r>
-        <w:rPr>
-          <w:rFonts w:ascii="Arial" w:hAnsi="Arial" w:cs="Arial"/>
-          <w:b/>
-        </w:rPr>
-        <w:t xml:space="preserve">    </w:t>
-      </w:r>
-      <w:proofErr w:type="spellStart"/>
-      <w:r>
-        <w:rPr>
-          <w:rFonts w:ascii="Arial" w:hAnsi="Arial" w:cs="Arial"/>
-          <w:b/>
-        </w:rPr>
-        <w:t>Path</w:t>
-      </w:r>
-      <w:proofErr w:type="spellEnd"/>
-      <w:r>
-        <w:rPr>
-          <w:rFonts w:ascii="Arial" w:hAnsi="Arial" w:cs="Arial"/>
-          <w:b/>
-        </w:rPr>
-        <w:t xml:space="preserve"> </w:t>
-      </w:r>
-      <w:proofErr w:type="spellStart"/>
-      <w:r>
-        <w:rPr>
-          <w:rFonts w:ascii="Arial" w:hAnsi="Arial" w:cs="Arial"/>
-          <w:b/>
-        </w:rPr>
-        <w:t>Breadcrumbs</w:t>
-      </w:r>
-      <w:proofErr w:type="spellEnd"/>
-      <w:r>
-        <w:t>………………………………………………………………..……………………………………..…..9</w:t>
-      </w:r>
-      <w:r>
-        <w:tab/>
-      </w:r>
+        <w:pStyle w:val="TDC1"/>
+        <w:tabs>
+          <w:tab w:val="left" w:pos="660"/>
+          <w:tab w:val="right" w:leader="dot" w:pos="9016"/>
+        </w:tabs>
+        <w:rPr>
+          <w:noProof/>
+        </w:rPr>
+      </w:pPr>
+      <w:hyperlink w:anchor="_Toc388222948" w:history="1">
+        <w:r>
+          <w:rPr>
+            <w:rStyle w:val="Hipervnculo"/>
+            <w:rFonts w:ascii="Arial" w:hAnsi="Arial" w:cs="Arial"/>
+            <w:b/>
+            <w:noProof/>
+          </w:rPr>
+          <w:t>22.</w:t>
+        </w:r>
+        <w:r>
+          <w:rPr>
+            <w:noProof/>
+          </w:rPr>
+          <w:tab/>
+        </w:r>
+        <w:r>
+          <w:rPr>
+            <w:rStyle w:val="Hipervnculo"/>
+            <w:rFonts w:ascii="Arial" w:hAnsi="Arial" w:cs="Arial"/>
+            <w:b/>
+            <w:noProof/>
+          </w:rPr>
+          <w:t>Pathauto</w:t>
+        </w:r>
+        <w:r>
+          <w:rPr>
+            <w:noProof/>
+            <w:webHidden/>
+          </w:rPr>
+          <w:tab/>
+        </w:r>
+        <w:r>
+          <w:rPr>
+            <w:noProof/>
+            <w:webHidden/>
+          </w:rPr>
+          <w:fldChar w:fldCharType="begin"/>
+        </w:r>
+        <w:r>
+          <w:rPr>
+            <w:noProof/>
+            <w:webHidden/>
+          </w:rPr>
+          <w:instrText xml:space="preserve"> PAGEREF _Toc388222948 \h </w:instrText>
+        </w:r>
+        <w:r>
+          <w:rPr>
+            <w:noProof/>
+            <w:webHidden/>
+          </w:rPr>
+        </w:r>
+        <w:r>
+          <w:rPr>
+            <w:noProof/>
+            <w:webHidden/>
+          </w:rPr>
+          <w:fldChar w:fldCharType="separate"/>
+        </w:r>
+        <w:r>
+          <w:rPr>
+            <w:noProof/>
+            <w:webHidden/>
+          </w:rPr>
+          <w:t>9</w:t>
+        </w:r>
+        <w:r>
+          <w:rPr>
+            <w:noProof/>
+            <w:webHidden/>
+          </w:rPr>
+          <w:fldChar w:fldCharType="end"/>
+        </w:r>
+      </w:hyperlink>
+    </w:p>
+    <w:p>
+      <w:pPr>
+        <w:pStyle w:val="TDC1"/>
+        <w:tabs>
+          <w:tab w:val="left" w:pos="660"/>
+          <w:tab w:val="right" w:leader="dot" w:pos="9016"/>
+        </w:tabs>
+        <w:rPr>
+          <w:noProof/>
+        </w:rPr>
+      </w:pPr>
+      <w:hyperlink w:anchor="_Toc388222949" w:history="1">
+        <w:r>
+          <w:rPr>
+            <w:rStyle w:val="Hipervnculo"/>
+            <w:rFonts w:ascii="Arial" w:hAnsi="Arial" w:cs="Arial"/>
+            <w:b/>
+            <w:noProof/>
+          </w:rPr>
+          <w:t>23.</w:t>
+        </w:r>
+        <w:r>
+          <w:rPr>
+            <w:noProof/>
+          </w:rPr>
+          <w:tab/>
+        </w:r>
+        <w:r>
+          <w:rPr>
+            <w:rStyle w:val="Hipervnculo"/>
+            <w:rFonts w:ascii="Arial" w:hAnsi="Arial" w:cs="Arial"/>
+            <w:b/>
+            <w:noProof/>
+          </w:rPr>
+          <w:t>PathBreadcrumbs</w:t>
+        </w:r>
+        <w:r>
+          <w:rPr>
+            <w:noProof/>
+            <w:webHidden/>
+          </w:rPr>
+          <w:tab/>
+        </w:r>
+        <w:r>
+          <w:rPr>
+            <w:noProof/>
+            <w:webHidden/>
+          </w:rPr>
+          <w:fldChar w:fldCharType="begin"/>
+        </w:r>
+        <w:r>
+          <w:rPr>
+            <w:noProof/>
+            <w:webHidden/>
+          </w:rPr>
+          <w:instrText xml:space="preserve"> PAGEREF _Toc388222949 \h </w:instrText>
+        </w:r>
+        <w:r>
+          <w:rPr>
+            <w:noProof/>
+            <w:webHidden/>
+          </w:rPr>
+        </w:r>
+        <w:r>
+          <w:rPr>
+            <w:noProof/>
+            <w:webHidden/>
+          </w:rPr>
+          <w:fldChar w:fldCharType="separate"/>
+        </w:r>
+        <w:r>
+          <w:rPr>
+            <w:noProof/>
+            <w:webHidden/>
+          </w:rPr>
+          <w:t>9</w:t>
+        </w:r>
+        <w:r>
+          <w:rPr>
+            <w:noProof/>
+            <w:webHidden/>
+          </w:rPr>
+          <w:fldChar w:fldCharType="end"/>
+        </w:r>
+      </w:hyperlink>
     </w:p>
     <w:p>
       <w:pPr>
@@ -3013,9 +3067,8 @@
         </w:rPr>
       </w:pPr>
       <w:bookmarkStart w:id="4" w:name="h.mugttcrf0awe" w:colFirst="0" w:colLast="0"/>
-      <w:bookmarkStart w:id="5" w:name="_Toc387186711"/>
+      <w:bookmarkStart w:id="5" w:name="_Toc388222927"/>
       <w:bookmarkEnd w:id="4"/>
-      <w:proofErr w:type="spellStart"/>
       <w:r>
         <w:rPr>
           <w:rFonts w:ascii="Arial" w:eastAsia="Arial" w:hAnsi="Arial" w:cs="Arial"/>
@@ -3027,7 +3080,6 @@
         <w:t>LocalizationUpdate</w:t>
       </w:r>
       <w:bookmarkEnd w:id="5"/>
-      <w:proofErr w:type="spellEnd"/>
     </w:p>
     <w:p>
       <w:pPr>
@@ -3078,9 +3130,8 @@
         </w:rPr>
       </w:pPr>
       <w:bookmarkStart w:id="6" w:name="h.zdgghz9uivil" w:colFirst="0" w:colLast="0"/>
-      <w:bookmarkStart w:id="7" w:name="_Toc387186712"/>
+      <w:bookmarkStart w:id="7" w:name="_Toc388222928"/>
       <w:bookmarkEnd w:id="6"/>
-      <w:proofErr w:type="spellStart"/>
       <w:r>
         <w:rPr>
           <w:rFonts w:ascii="Arial" w:eastAsia="Arial" w:hAnsi="Arial" w:cs="Arial"/>
@@ -3091,7 +3142,6 @@
         <w:t>Marinelli</w:t>
       </w:r>
       <w:bookmarkEnd w:id="7"/>
-      <w:proofErr w:type="spellEnd"/>
     </w:p>
     <w:p>
       <w:pPr>
@@ -3104,13 +3154,8 @@
         <w:ind w:firstLine="540"/>
         <w:jc w:val="both"/>
       </w:pPr>
-      <w:proofErr w:type="spellStart"/>
-      <w:r>
-        <w:t>Marinelli</w:t>
-      </w:r>
-      <w:proofErr w:type="spellEnd"/>
-      <w:r>
-        <w:t xml:space="preserve"> es un tema que permite agregar contenido en tres columnas sin tablas de diseño y con un banner para imágenes en la parte superior y un sistema de enlaces o menú a base de pestañas.</w:t>
+      <w:r>
+        <w:t>Marinelli es un tema que permite agregar contenido en tres columnas sin tablas de diseño y con un banner para imágenes en la parte superior y un sistema de enlaces o menú a base de pestañas.</w:t>
       </w:r>
     </w:p>
     <w:p>
@@ -3150,7 +3195,7 @@
         </w:rPr>
       </w:pPr>
       <w:bookmarkStart w:id="8" w:name="h.gcv5d7jg97xg" w:colFirst="0" w:colLast="0"/>
-      <w:bookmarkStart w:id="9" w:name="_Toc387186713"/>
+      <w:bookmarkStart w:id="9" w:name="_Toc388222929"/>
       <w:bookmarkEnd w:id="8"/>
       <w:r>
         <w:rPr>
@@ -3175,15 +3220,7 @@
         <w:jc w:val="both"/>
       </w:pPr>
       <w:r>
-        <w:t xml:space="preserve">Esta colección es primordialmente un conjunto de </w:t>
-      </w:r>
-      <w:proofErr w:type="spellStart"/>
-      <w:r>
-        <w:t>APIs</w:t>
-      </w:r>
-      <w:proofErr w:type="spellEnd"/>
-      <w:r>
-        <w:t xml:space="preserve"> y herramientas para mejorar la experiencia del desarrollador.</w:t>
+        <w:t>Esta colección es primordialmente un conjunto de APIs y herramientas para mejorar la experiencia del desarrollador.</w:t>
       </w:r>
     </w:p>
     <w:p>
@@ -3250,9 +3287,8 @@
         </w:rPr>
       </w:pPr>
       <w:bookmarkStart w:id="10" w:name="h.dlxjzmn4suae" w:colFirst="0" w:colLast="0"/>
-      <w:bookmarkStart w:id="11" w:name="_Toc387186714"/>
+      <w:bookmarkStart w:id="11" w:name="_Toc388222930"/>
       <w:bookmarkEnd w:id="10"/>
-      <w:proofErr w:type="spellStart"/>
       <w:r>
         <w:rPr>
           <w:rFonts w:ascii="Arial" w:hAnsi="Arial" w:cs="Arial"/>
@@ -3263,7 +3299,6 @@
         <w:t>Views</w:t>
       </w:r>
       <w:bookmarkEnd w:id="11"/>
-      <w:proofErr w:type="spellEnd"/>
     </w:p>
     <w:p>
       <w:pPr>
@@ -3321,9 +3356,8 @@
         </w:rPr>
       </w:pPr>
       <w:bookmarkStart w:id="12" w:name="h.kd5nthdzfxq0" w:colFirst="0" w:colLast="0"/>
-      <w:bookmarkStart w:id="13" w:name="_Toc387186715"/>
+      <w:bookmarkStart w:id="13" w:name="_Toc388222931"/>
       <w:bookmarkEnd w:id="12"/>
-      <w:proofErr w:type="spellStart"/>
       <w:r>
         <w:rPr>
           <w:rFonts w:ascii="Arial" w:hAnsi="Arial" w:cs="Arial"/>
@@ -3334,7 +3368,6 @@
         <w:t>AdvancedForum</w:t>
       </w:r>
       <w:bookmarkEnd w:id="13"/>
-      <w:proofErr w:type="spellEnd"/>
     </w:p>
     <w:p>
       <w:pPr>
@@ -3346,21 +3379,8 @@
         <w:pStyle w:val="Normal1"/>
         <w:ind w:firstLine="540"/>
       </w:pPr>
-      <w:proofErr w:type="spellStart"/>
-      <w:r>
-        <w:t>AdvancedForum</w:t>
-      </w:r>
-      <w:proofErr w:type="spellEnd"/>
-      <w:r>
-        <w:t xml:space="preserve"> amplía y mejora el módulo de foro principal de </w:t>
-      </w:r>
-      <w:proofErr w:type="spellStart"/>
-      <w:r>
-        <w:t>Drupal</w:t>
-      </w:r>
-      <w:proofErr w:type="spellEnd"/>
-      <w:r>
-        <w:t>.</w:t>
+      <w:r>
+        <w:t>AdvancedForum amplía y mejora el módulo de foro principal de Drupal.</w:t>
       </w:r>
     </w:p>
     <w:p>
@@ -3410,8 +3430,7 @@
           <w:sz w:val="28"/>
         </w:rPr>
       </w:pPr>
-      <w:bookmarkStart w:id="14" w:name="_Toc387186716"/>
-      <w:proofErr w:type="spellStart"/>
+      <w:bookmarkStart w:id="14" w:name="_Toc388222932"/>
       <w:r>
         <w:rPr>
           <w:rFonts w:ascii="Arial" w:hAnsi="Arial" w:cs="Arial"/>
@@ -3423,7 +3442,6 @@
         <w:t>DownloadFile</w:t>
       </w:r>
       <w:bookmarkEnd w:id="14"/>
-      <w:proofErr w:type="spellEnd"/>
     </w:p>
     <w:p>
       <w:pPr>
@@ -3442,7 +3460,6 @@
           <w:szCs w:val="23"/>
         </w:rPr>
       </w:pPr>
-      <w:proofErr w:type="spellStart"/>
       <w:r>
         <w:rPr>
           <w:rFonts w:ascii="Arial" w:hAnsi="Arial" w:cs="Arial"/>
@@ -3457,17 +3474,7 @@
           <w:sz w:val="23"/>
           <w:szCs w:val="23"/>
         </w:rPr>
-        <w:t>dFile</w:t>
-      </w:r>
-      <w:proofErr w:type="spellEnd"/>
-      <w:r>
-        <w:rPr>
-          <w:rFonts w:ascii="Arial" w:hAnsi="Arial" w:cs="Arial"/>
-          <w:color w:val="000000"/>
-          <w:sz w:val="23"/>
-          <w:szCs w:val="23"/>
-        </w:rPr>
-        <w:t xml:space="preserve"> es un módulo que permite descargas directas de imágenes o archivos.</w:t>
+        <w:t>dFile es un módulo que permite descargas directas de imágenes o archivos.</w:t>
       </w:r>
     </w:p>
     <w:p>
@@ -3514,8 +3521,7 @@
           <w:sz w:val="28"/>
         </w:rPr>
       </w:pPr>
-      <w:bookmarkStart w:id="15" w:name="_Toc387186717"/>
-      <w:proofErr w:type="spellStart"/>
+      <w:bookmarkStart w:id="15" w:name="_Toc388222933"/>
       <w:r>
         <w:rPr>
           <w:rFonts w:ascii="Arial" w:hAnsi="Arial" w:cs="Arial"/>
@@ -3526,7 +3532,6 @@
         <w:t>CKEditor</w:t>
       </w:r>
       <w:bookmarkEnd w:id="15"/>
-      <w:proofErr w:type="spellEnd"/>
     </w:p>
     <w:p>
       <w:pPr>
@@ -3544,7 +3549,6 @@
           <w:szCs w:val="22"/>
         </w:rPr>
       </w:pPr>
-      <w:proofErr w:type="spellStart"/>
       <w:r>
         <w:rPr>
           <w:rFonts w:ascii="Arial" w:hAnsi="Arial" w:cs="Arial"/>
@@ -3552,57 +3556,7 @@
           <w:sz w:val="22"/>
           <w:szCs w:val="22"/>
         </w:rPr>
-        <w:t>CKEditor</w:t>
-      </w:r>
-      <w:proofErr w:type="spellEnd"/>
-      <w:r>
-        <w:rPr>
-          <w:rFonts w:ascii="Arial" w:hAnsi="Arial" w:cs="Arial"/>
-          <w:color w:val="000000"/>
-          <w:sz w:val="22"/>
-          <w:szCs w:val="22"/>
-        </w:rPr>
-        <w:t xml:space="preserve"> permite reemplazar las áreas de texto de </w:t>
-      </w:r>
-      <w:proofErr w:type="spellStart"/>
-      <w:r>
-        <w:rPr>
-          <w:rFonts w:ascii="Arial" w:hAnsi="Arial" w:cs="Arial"/>
-          <w:color w:val="000000"/>
-          <w:sz w:val="22"/>
-          <w:szCs w:val="22"/>
-        </w:rPr>
-        <w:t>Drupal</w:t>
-      </w:r>
-      <w:proofErr w:type="spellEnd"/>
-      <w:r>
-        <w:rPr>
-          <w:rFonts w:ascii="Arial" w:hAnsi="Arial" w:cs="Arial"/>
-          <w:color w:val="000000"/>
-          <w:sz w:val="22"/>
-          <w:szCs w:val="22"/>
-        </w:rPr>
-        <w:t xml:space="preserve"> por </w:t>
-      </w:r>
-      <w:proofErr w:type="spellStart"/>
-      <w:r>
-        <w:rPr>
-          <w:rFonts w:ascii="Arial" w:hAnsi="Arial" w:cs="Arial"/>
-          <w:color w:val="000000"/>
-          <w:sz w:val="22"/>
-          <w:szCs w:val="22"/>
-        </w:rPr>
-        <w:t>CKEditor</w:t>
-      </w:r>
-      <w:proofErr w:type="spellEnd"/>
-      <w:r>
-        <w:rPr>
-          <w:rFonts w:ascii="Arial" w:hAnsi="Arial" w:cs="Arial"/>
-          <w:color w:val="000000"/>
-          <w:sz w:val="22"/>
-          <w:szCs w:val="22"/>
-        </w:rPr>
-        <w:t>, un editor visual de HTML parecido a las herramientas que proporciona office.</w:t>
+        <w:t>CKEditor permite reemplazar las áreas de texto de Drupal por CKEditor, un editor visual de HTML parecido a las herramientas que proporciona office.</w:t>
       </w:r>
       <w:r>
         <w:rPr>
@@ -3807,7 +3761,7 @@
           <w:sz w:val="28"/>
         </w:rPr>
       </w:pPr>
-      <w:bookmarkStart w:id="16" w:name="_Toc387186718"/>
+      <w:bookmarkStart w:id="16" w:name="_Toc388222934"/>
       <w:r>
         <w:rPr>
           <w:rFonts w:ascii="Arial" w:hAnsi="Arial" w:cs="Arial"/>
@@ -3895,21 +3849,8 @@
         <w:pStyle w:val="Normal1"/>
         <w:ind w:left="426" w:hanging="426"/>
       </w:pPr>
-      <w:proofErr w:type="gramStart"/>
-      <w:r>
-        <w:t>y</w:t>
-      </w:r>
-      <w:proofErr w:type="gramEnd"/>
-      <w:r>
-        <w:t xml:space="preserve"> el módulo </w:t>
-      </w:r>
-      <w:proofErr w:type="spellStart"/>
-      <w:r>
-        <w:t>Entity</w:t>
-      </w:r>
-      <w:proofErr w:type="spellEnd"/>
-      <w:r>
-        <w:t xml:space="preserve"> API</w:t>
+      <w:r>
+        <w:t>y el módulo Entity API</w:t>
       </w:r>
     </w:p>
     <w:p>
@@ -3954,8 +3895,7 @@
           <w:sz w:val="28"/>
         </w:rPr>
       </w:pPr>
-      <w:bookmarkStart w:id="17" w:name="_Toc387186719"/>
-      <w:proofErr w:type="spellStart"/>
+      <w:bookmarkStart w:id="17" w:name="_Toc388222935"/>
       <w:r>
         <w:rPr>
           <w:rFonts w:ascii="Arial" w:hAnsi="Arial" w:cs="Arial"/>
@@ -3966,7 +3906,6 @@
         <w:t>Webform</w:t>
       </w:r>
       <w:bookmarkEnd w:id="17"/>
-      <w:proofErr w:type="spellEnd"/>
     </w:p>
     <w:p>
       <w:pPr>
@@ -3979,15 +3918,7 @@
         <w:ind w:firstLine="426"/>
       </w:pPr>
       <w:r>
-        <w:t xml:space="preserve">El módulo </w:t>
-      </w:r>
-      <w:proofErr w:type="spellStart"/>
-      <w:r>
-        <w:t>WebForm</w:t>
-      </w:r>
-      <w:proofErr w:type="spellEnd"/>
-      <w:r>
-        <w:t xml:space="preserve"> nos permite crear un tipo de contenido con los campos que queramos. En resumen, personalizar nuestro propio formulario.</w:t>
+        <w:t>El módulo WebForm nos permite crear un tipo de contenido con los campos que queramos. En resumen, personalizar nuestro propio formulario.</w:t>
       </w:r>
     </w:p>
     <w:p>
@@ -4041,8 +3972,7 @@
           <w:sz w:val="28"/>
         </w:rPr>
       </w:pPr>
-      <w:bookmarkStart w:id="18" w:name="_Toc387186720"/>
-      <w:proofErr w:type="spellStart"/>
+      <w:bookmarkStart w:id="18" w:name="_Toc388222936"/>
       <w:r>
         <w:rPr>
           <w:rFonts w:ascii="Arial" w:hAnsi="Arial" w:cs="Arial"/>
@@ -4053,7 +3983,6 @@
         <w:t>ArrangeFields</w:t>
       </w:r>
       <w:bookmarkEnd w:id="18"/>
-      <w:proofErr w:type="spellEnd"/>
     </w:p>
     <w:p>
       <w:pPr>
@@ -4065,13 +3994,8 @@
         <w:pStyle w:val="Normal1"/>
         <w:ind w:firstLine="426"/>
       </w:pPr>
-      <w:proofErr w:type="spellStart"/>
-      <w:r>
-        <w:t>ArrangeFields</w:t>
-      </w:r>
-      <w:proofErr w:type="spellEnd"/>
-      <w:r>
-        <w:t xml:space="preserve"> es un módulo que nos permite crear cualquier tipo de contenido y colocarlos como nosotros queramos, simplemente hay que pinchar sobre los elementos que hayamos creado.</w:t>
+      <w:r>
+        <w:t>ArrangeFields es un módulo que nos permite crear cualquier tipo de contenido y colocarlos como nosotros queramos, simplemente hay que pinchar sobre los elementos que hayamos creado.</w:t>
       </w:r>
     </w:p>
     <w:p>
@@ -4144,7 +4068,7 @@
           <w:sz w:val="28"/>
         </w:rPr>
       </w:pPr>
-      <w:bookmarkStart w:id="19" w:name="_Toc387186721"/>
+      <w:bookmarkStart w:id="19" w:name="_Toc388222937"/>
       <w:r>
         <w:rPr>
           <w:rFonts w:ascii="Arial" w:hAnsi="Arial" w:cs="Arial"/>
@@ -4152,20 +4076,9 @@
           <w:color w:val="741B47"/>
           <w:sz w:val="28"/>
         </w:rPr>
-        <w:t xml:space="preserve">Quick </w:t>
-      </w:r>
-      <w:proofErr w:type="spellStart"/>
-      <w:r>
-        <w:rPr>
-          <w:rFonts w:ascii="Arial" w:hAnsi="Arial" w:cs="Arial"/>
-          <w:b/>
-          <w:color w:val="741B47"/>
-          <w:sz w:val="28"/>
-        </w:rPr>
-        <w:t>tabs</w:t>
+        <w:t>Quick tabs</w:t>
       </w:r>
       <w:bookmarkEnd w:id="19"/>
-      <w:proofErr w:type="spellEnd"/>
     </w:p>
     <w:p>
       <w:pPr>
@@ -4178,15 +4091,7 @@
         <w:ind w:firstLine="426"/>
       </w:pPr>
       <w:r>
-        <w:t xml:space="preserve">Quick </w:t>
-      </w:r>
-      <w:proofErr w:type="spellStart"/>
-      <w:r>
-        <w:t>tabs</w:t>
-      </w:r>
-      <w:proofErr w:type="spellEnd"/>
-      <w:r>
-        <w:t xml:space="preserve"> es un módulo que nos permite hacer un menú con pestañas dentro de un menú de nuestra web.</w:t>
+        <w:t>Quick tabs es un módulo que nos permite hacer un menú con pestañas dentro de un menú de nuestra web.</w:t>
       </w:r>
     </w:p>
     <w:p>
@@ -4230,8 +4135,7 @@
           <w:szCs w:val="28"/>
         </w:rPr>
       </w:pPr>
-      <w:bookmarkStart w:id="20" w:name="_Toc387186722"/>
-      <w:proofErr w:type="spellStart"/>
+      <w:bookmarkStart w:id="20" w:name="_Toc388222938"/>
       <w:r>
         <w:rPr>
           <w:rFonts w:ascii="Arial" w:hAnsi="Arial" w:cs="Arial"/>
@@ -4240,32 +4144,9 @@
           <w:sz w:val="28"/>
           <w:szCs w:val="28"/>
         </w:rPr>
-        <w:t>BackUp</w:t>
-      </w:r>
-      <w:proofErr w:type="spellEnd"/>
-      <w:r>
-        <w:rPr>
-          <w:rFonts w:ascii="Arial" w:hAnsi="Arial" w:cs="Arial"/>
-          <w:b/>
-          <w:color w:val="741B47"/>
-          <w:sz w:val="28"/>
-          <w:szCs w:val="28"/>
-        </w:rPr>
-        <w:t xml:space="preserve"> and </w:t>
-      </w:r>
-      <w:proofErr w:type="spellStart"/>
-      <w:r>
-        <w:rPr>
-          <w:rFonts w:ascii="Arial" w:hAnsi="Arial" w:cs="Arial"/>
-          <w:b/>
-          <w:color w:val="741B47"/>
-          <w:sz w:val="28"/>
-          <w:szCs w:val="28"/>
-        </w:rPr>
-        <w:t>Migrate</w:t>
+        <w:t>BackUp and Migrate</w:t>
       </w:r>
       <w:bookmarkEnd w:id="20"/>
-      <w:proofErr w:type="spellEnd"/>
     </w:p>
     <w:p>
       <w:pPr>
@@ -4285,7 +4166,6 @@
           <w:szCs w:val="23"/>
         </w:rPr>
       </w:pPr>
-      <w:proofErr w:type="spellStart"/>
       <w:r>
         <w:rPr>
           <w:rFonts w:ascii="Arial" w:hAnsi="Arial" w:cs="Arial"/>
@@ -4293,57 +4173,7 @@
           <w:sz w:val="23"/>
           <w:szCs w:val="23"/>
         </w:rPr>
-        <w:t>BackUp</w:t>
-      </w:r>
-      <w:proofErr w:type="spellEnd"/>
-      <w:r>
-        <w:rPr>
-          <w:rFonts w:ascii="Arial" w:hAnsi="Arial" w:cs="Arial"/>
-          <w:color w:val="000000"/>
-          <w:sz w:val="23"/>
-          <w:szCs w:val="23"/>
-        </w:rPr>
-        <w:t xml:space="preserve"> and </w:t>
-      </w:r>
-      <w:proofErr w:type="spellStart"/>
-      <w:r>
-        <w:rPr>
-          <w:rFonts w:ascii="Arial" w:hAnsi="Arial" w:cs="Arial"/>
-          <w:color w:val="000000"/>
-          <w:sz w:val="23"/>
-          <w:szCs w:val="23"/>
-        </w:rPr>
-        <w:t>Migrate</w:t>
-      </w:r>
-      <w:proofErr w:type="spellEnd"/>
-      <w:r>
-        <w:rPr>
-          <w:rFonts w:ascii="Arial" w:hAnsi="Arial" w:cs="Arial"/>
-          <w:color w:val="000000"/>
-          <w:sz w:val="23"/>
-          <w:szCs w:val="23"/>
-        </w:rPr>
-        <w:t xml:space="preserve"> nos permite realizar copias de seguridad de la base de datos. Nos permite guardar la copia en FTP o en ruta local. Además podemos programar </w:t>
-      </w:r>
-      <w:proofErr w:type="spellStart"/>
-      <w:r>
-        <w:rPr>
-          <w:rFonts w:ascii="Arial" w:hAnsi="Arial" w:cs="Arial"/>
-          <w:color w:val="000000"/>
-          <w:sz w:val="23"/>
-          <w:szCs w:val="23"/>
-        </w:rPr>
-        <w:t>BackUps</w:t>
-      </w:r>
-      <w:proofErr w:type="spellEnd"/>
-      <w:r>
-        <w:rPr>
-          <w:rFonts w:ascii="Arial" w:hAnsi="Arial" w:cs="Arial"/>
-          <w:color w:val="000000"/>
-          <w:sz w:val="23"/>
-          <w:szCs w:val="23"/>
-        </w:rPr>
-        <w:t xml:space="preserve"> automáticos.</w:t>
+        <w:t>BackUp and Migrate nos permite realizar copias de seguridad de la base de datos. Nos permite guardar la copia en FTP o en ruta local. Además podemos programar BackUps automáticos.</w:t>
       </w:r>
     </w:p>
     <w:p>
@@ -4392,8 +4222,7 @@
         </w:rPr>
       </w:pPr>
       <w:bookmarkStart w:id="21" w:name="_Toc383687591"/>
-      <w:bookmarkStart w:id="22" w:name="_Toc387186723"/>
-      <w:proofErr w:type="spellStart"/>
+      <w:bookmarkStart w:id="22" w:name="_Toc388222939"/>
       <w:r>
         <w:rPr>
           <w:rFonts w:ascii="Arial" w:hAnsi="Arial" w:cs="Arial"/>
@@ -4406,7 +4235,6 @@
       </w:r>
       <w:bookmarkEnd w:id="21"/>
       <w:bookmarkEnd w:id="22"/>
-      <w:proofErr w:type="spellEnd"/>
     </w:p>
     <w:p>
       <w:pPr>
@@ -4418,21 +4246,12 @@
         <w:spacing w:after="0"/>
         <w:ind w:firstLine="567"/>
       </w:pPr>
-      <w:proofErr w:type="spellStart"/>
       <w:r>
         <w:rPr>
           <w:rFonts w:ascii="Arial" w:hAnsi="Arial" w:cs="Arial"/>
           <w:color w:val="000000"/>
         </w:rPr>
-        <w:t>AuthorPane</w:t>
-      </w:r>
-      <w:proofErr w:type="spellEnd"/>
-      <w:r>
-        <w:rPr>
-          <w:rFonts w:ascii="Arial" w:hAnsi="Arial" w:cs="Arial"/>
-          <w:color w:val="000000"/>
-        </w:rPr>
-        <w:t xml:space="preserve"> es un bloque de información sobre un usuario dado, como los que se encuentran típicamente en los post de un foro. Desde el núcleo coge la información del usuario (nombre, fecha en la que se unió, si se encuentra activo o no...)</w:t>
+        <w:t>AuthorPane es un bloque de información sobre un usuario dado, como los que se encuentran típicamente en los post de un foro. Desde el núcleo coge la información del usuario (nombre, fecha en la que se unió, si se encuentra activo o no...)</w:t>
       </w:r>
     </w:p>
     <w:p>
@@ -4482,8 +4301,7 @@
           <w:szCs w:val="28"/>
         </w:rPr>
       </w:pPr>
-      <w:bookmarkStart w:id="23" w:name="_Toc387186724"/>
-      <w:proofErr w:type="spellStart"/>
+      <w:bookmarkStart w:id="23" w:name="_Toc388222940"/>
       <w:r>
         <w:rPr>
           <w:rFonts w:ascii="Arial" w:hAnsi="Arial" w:cs="Arial"/>
@@ -4496,7 +4314,6 @@
         <w:t>FiveStars</w:t>
       </w:r>
       <w:bookmarkEnd w:id="23"/>
-      <w:proofErr w:type="spellEnd"/>
     </w:p>
     <w:p>
       <w:pPr>
@@ -4570,8 +4387,7 @@
           <w:szCs w:val="28"/>
         </w:rPr>
       </w:pPr>
-      <w:bookmarkStart w:id="24" w:name="_Toc387186725"/>
-      <w:proofErr w:type="spellStart"/>
+      <w:bookmarkStart w:id="24" w:name="_Toc388222941"/>
       <w:r>
         <w:rPr>
           <w:rFonts w:ascii="Arial" w:hAnsi="Arial" w:cs="Arial"/>
@@ -4580,18 +4396,7 @@
           <w:sz w:val="28"/>
           <w:szCs w:val="28"/>
         </w:rPr>
-        <w:t>Voting</w:t>
-      </w:r>
-      <w:proofErr w:type="spellEnd"/>
-      <w:r>
-        <w:rPr>
-          <w:rFonts w:ascii="Arial" w:hAnsi="Arial" w:cs="Arial"/>
-          <w:b/>
-          <w:color w:val="741B47"/>
-          <w:sz w:val="28"/>
-          <w:szCs w:val="28"/>
-        </w:rPr>
-        <w:t xml:space="preserve"> Api</w:t>
+        <w:t>Voting Api</w:t>
       </w:r>
       <w:bookmarkEnd w:id="24"/>
     </w:p>
@@ -4607,15 +4412,7 @@
         <w:jc w:val="both"/>
       </w:pPr>
       <w:r>
-        <w:t xml:space="preserve">Módulo necesitado por </w:t>
-      </w:r>
-      <w:proofErr w:type="spellStart"/>
-      <w:r>
-        <w:t>fivestars</w:t>
-      </w:r>
-      <w:proofErr w:type="spellEnd"/>
-      <w:r>
-        <w:t xml:space="preserve"> que sirve para almacenar, recuperar</w:t>
+        <w:t>Módulo necesitado por fivestars que sirve para almacenar, recuperar</w:t>
       </w:r>
       <w:r>
         <w:t xml:space="preserve"> y tabulación de votos para contenidos </w:t>
@@ -4623,11 +4420,9 @@
       <w:r>
         <w:t xml:space="preserve">de </w:t>
       </w:r>
-      <w:proofErr w:type="spellStart"/>
       <w:r>
         <w:t>Drupal</w:t>
       </w:r>
-      <w:proofErr w:type="spellEnd"/>
       <w:r>
         <w:t>.</w:t>
       </w:r>
@@ -4672,7 +4467,7 @@
           <w:szCs w:val="28"/>
         </w:rPr>
       </w:pPr>
-      <w:bookmarkStart w:id="25" w:name="_Toc387186726"/>
+      <w:bookmarkStart w:id="25" w:name="_Toc388222942"/>
       <w:r>
         <w:rPr>
           <w:rFonts w:ascii="Arial" w:hAnsi="Arial" w:cs="Arial"/>
@@ -4681,21 +4476,9 @@
           <w:sz w:val="28"/>
           <w:szCs w:val="28"/>
         </w:rPr>
-        <w:t xml:space="preserve">Field </w:t>
-      </w:r>
-      <w:proofErr w:type="spellStart"/>
-      <w:r>
-        <w:rPr>
-          <w:rFonts w:ascii="Arial" w:hAnsi="Arial" w:cs="Arial"/>
-          <w:b/>
-          <w:color w:val="741B47"/>
-          <w:sz w:val="28"/>
-          <w:szCs w:val="28"/>
-        </w:rPr>
-        <w:t>collection</w:t>
+        <w:t>Field collection</w:t>
       </w:r>
       <w:bookmarkEnd w:id="25"/>
-      <w:proofErr w:type="spellEnd"/>
     </w:p>
     <w:p>
       <w:pPr>
@@ -4771,7 +4554,7 @@
           <w:szCs w:val="28"/>
         </w:rPr>
       </w:pPr>
-      <w:bookmarkStart w:id="26" w:name="_Toc387186727"/>
+      <w:bookmarkStart w:id="26" w:name="_Toc388222943"/>
       <w:r>
         <w:rPr>
           <w:rFonts w:ascii="Arial" w:hAnsi="Arial" w:cs="Arial"/>
@@ -4780,29 +4563,7 @@
           <w:sz w:val="28"/>
           <w:szCs w:val="28"/>
         </w:rPr>
-        <w:t xml:space="preserve">Rules </w:t>
-      </w:r>
-      <w:proofErr w:type="spellStart"/>
-      <w:r>
-        <w:rPr>
-          <w:rFonts w:ascii="Arial" w:hAnsi="Arial" w:cs="Arial"/>
-          <w:b/>
-          <w:color w:val="741B47"/>
-          <w:sz w:val="28"/>
-          <w:szCs w:val="28"/>
-        </w:rPr>
-        <w:t>Bonus</w:t>
-      </w:r>
-      <w:proofErr w:type="spellEnd"/>
-      <w:r>
-        <w:rPr>
-          <w:rFonts w:ascii="Arial" w:hAnsi="Arial" w:cs="Arial"/>
-          <w:b/>
-          <w:color w:val="741B47"/>
-          <w:sz w:val="28"/>
-          <w:szCs w:val="28"/>
-        </w:rPr>
-        <w:t xml:space="preserve"> Pack</w:t>
+        <w:t>Rules Bonus Pack</w:t>
       </w:r>
       <w:bookmarkEnd w:id="26"/>
     </w:p>
@@ -4846,9 +4607,6 @@
       <w:pPr>
         <w:pStyle w:val="Normal1"/>
         <w:jc w:val="both"/>
-        <w:rPr>
-          <w:lang w:val="en-US"/>
-        </w:rPr>
       </w:pPr>
       <w:r>
         <w:t>El módulo “</w:t>
@@ -4867,9 +4625,6 @@
       <w:pPr>
         <w:pStyle w:val="Normal1"/>
         <w:jc w:val="both"/>
-        <w:rPr>
-          <w:lang w:val="en-US"/>
-        </w:rPr>
       </w:pPr>
     </w:p>
     <w:p>
@@ -4894,29 +4649,7 @@
           <w:bdr w:val="none" w:sz="0" w:space="0" w:color="auto" w:frame="1"/>
           <w:shd w:val="clear" w:color="auto" w:fill="FFFFFF"/>
         </w:rPr>
-        <w:t xml:space="preserve">Rules </w:t>
-      </w:r>
-      <w:proofErr w:type="spellStart"/>
-      <w:r>
-        <w:rPr>
-          <w:rStyle w:val="Textoennegrita"/>
-          <w:rFonts w:ascii="Arial Narrow" w:hAnsi="Arial Narrow" w:cs="Lucida Sans Unicode"/>
-          <w:b w:val="0"/>
-          <w:bdr w:val="none" w:sz="0" w:space="0" w:color="auto" w:frame="1"/>
-          <w:shd w:val="clear" w:color="auto" w:fill="FFFFFF"/>
-        </w:rPr>
-        <w:t>Bonus</w:t>
-      </w:r>
-      <w:proofErr w:type="spellEnd"/>
-      <w:r>
-        <w:rPr>
-          <w:rStyle w:val="Textoennegrita"/>
-          <w:rFonts w:ascii="Arial Narrow" w:hAnsi="Arial Narrow" w:cs="Lucida Sans Unicode"/>
-          <w:b w:val="0"/>
-          <w:bdr w:val="none" w:sz="0" w:space="0" w:color="auto" w:frame="1"/>
-          <w:shd w:val="clear" w:color="auto" w:fill="FFFFFF"/>
-        </w:rPr>
-        <w:t>: Block</w:t>
+        <w:t>Rules Bonus: Block</w:t>
       </w:r>
       <w:r>
         <w:t>”.</w:t>
@@ -5024,8 +4757,7 @@
           <w:szCs w:val="28"/>
         </w:rPr>
       </w:pPr>
-      <w:bookmarkStart w:id="27" w:name="_Toc387186728"/>
-      <w:proofErr w:type="spellStart"/>
+      <w:bookmarkStart w:id="27" w:name="_Toc388222944"/>
       <w:r>
         <w:rPr>
           <w:rFonts w:ascii="Arial" w:hAnsi="Arial" w:cs="Arial"/>
@@ -5034,18 +4766,7 @@
           <w:sz w:val="28"/>
           <w:szCs w:val="28"/>
         </w:rPr>
-        <w:t>Menu</w:t>
-      </w:r>
-      <w:proofErr w:type="spellEnd"/>
-      <w:r>
-        <w:rPr>
-          <w:rFonts w:ascii="Arial" w:hAnsi="Arial" w:cs="Arial"/>
-          <w:b/>
-          <w:color w:val="741B47"/>
-          <w:sz w:val="28"/>
-          <w:szCs w:val="28"/>
-        </w:rPr>
-        <w:t xml:space="preserve"> position</w:t>
+        <w:t>Menu position</w:t>
       </w:r>
       <w:bookmarkEnd w:id="27"/>
     </w:p>
@@ -5105,8 +4826,7 @@
           <w:szCs w:val="28"/>
         </w:rPr>
       </w:pPr>
-      <w:bookmarkStart w:id="28" w:name="_Toc387186729"/>
-      <w:proofErr w:type="spellStart"/>
+      <w:bookmarkStart w:id="28" w:name="_Toc388222945"/>
       <w:r>
         <w:rPr>
           <w:rFonts w:ascii="Arial" w:hAnsi="Arial" w:cs="Arial"/>
@@ -5115,54 +4835,9 @@
           <w:sz w:val="28"/>
           <w:szCs w:val="28"/>
         </w:rPr>
-        <w:t>User</w:t>
-      </w:r>
-      <w:proofErr w:type="spellEnd"/>
-      <w:r>
-        <w:rPr>
-          <w:rFonts w:ascii="Arial" w:hAnsi="Arial" w:cs="Arial"/>
-          <w:b/>
-          <w:color w:val="741B47"/>
-          <w:sz w:val="28"/>
-          <w:szCs w:val="28"/>
-        </w:rPr>
-        <w:t xml:space="preserve"> </w:t>
-      </w:r>
-      <w:proofErr w:type="spellStart"/>
-      <w:r>
-        <w:rPr>
-          <w:rFonts w:ascii="Arial" w:hAnsi="Arial" w:cs="Arial"/>
-          <w:b/>
-          <w:color w:val="741B47"/>
-          <w:sz w:val="28"/>
-          <w:szCs w:val="28"/>
-        </w:rPr>
-        <w:t>registration</w:t>
-      </w:r>
-      <w:proofErr w:type="spellEnd"/>
-      <w:r>
-        <w:rPr>
-          <w:rFonts w:ascii="Arial" w:hAnsi="Arial" w:cs="Arial"/>
-          <w:b/>
-          <w:color w:val="741B47"/>
-          <w:sz w:val="28"/>
-          <w:szCs w:val="28"/>
-        </w:rPr>
-        <w:t xml:space="preserve"> </w:t>
-      </w:r>
-      <w:proofErr w:type="spellStart"/>
-      <w:r>
-        <w:rPr>
-          <w:rFonts w:ascii="Arial" w:hAnsi="Arial" w:cs="Arial"/>
-          <w:b/>
-          <w:color w:val="741B47"/>
-          <w:sz w:val="28"/>
-          <w:szCs w:val="28"/>
-        </w:rPr>
-        <w:t>password</w:t>
+        <w:t>Userregistrationpassword</w:t>
       </w:r>
       <w:bookmarkEnd w:id="28"/>
-      <w:proofErr w:type="spellEnd"/>
     </w:p>
     <w:p>
       <w:pPr>
@@ -5175,13 +4850,8 @@
         <w:ind w:firstLine="567"/>
         <w:jc w:val="both"/>
       </w:pPr>
-      <w:proofErr w:type="spellStart"/>
-      <w:r>
-        <w:t>Drupal</w:t>
-      </w:r>
-      <w:proofErr w:type="spellEnd"/>
-      <w:r>
-        <w:t xml:space="preserve"> 7, a la hora de crear un usuario nuevo nos ofrece dos posibilidades: Activarlo por medio de un email de verificación y que sea desde este mismo email desde donde se establezca la contraseña; o dar la posibilidad de elegir la contraseña en el formulario de registro y que la cuenta se active automáticamente. </w:t>
+      <w:r>
+        <w:t xml:space="preserve">Drupal 7, a la hora de crear un usuario nuevo nos ofrece dos posibilidades: Activarlo por medio de un email de verificación y que sea desde este mismo email desde donde se establezca la contraseña; o dar la posibilidad de elegir la contraseña en el formulario de registro y que la cuenta se active automáticamente. </w:t>
       </w:r>
     </w:p>
     <w:p>
@@ -5242,7 +4912,7 @@
           <w:szCs w:val="28"/>
         </w:rPr>
       </w:pPr>
-      <w:bookmarkStart w:id="29" w:name="_Toc387186730"/>
+      <w:bookmarkStart w:id="29" w:name="_Toc388222946"/>
       <w:r>
         <w:rPr>
           <w:rFonts w:ascii="Arial" w:hAnsi="Arial" w:cs="Arial"/>
@@ -5251,21 +4921,9 @@
           <w:sz w:val="28"/>
           <w:szCs w:val="28"/>
         </w:rPr>
-        <w:t xml:space="preserve">Email </w:t>
-      </w:r>
-      <w:proofErr w:type="spellStart"/>
-      <w:r>
-        <w:rPr>
-          <w:rFonts w:ascii="Arial" w:hAnsi="Arial" w:cs="Arial"/>
-          <w:b/>
-          <w:color w:val="741B47"/>
-          <w:sz w:val="28"/>
-          <w:szCs w:val="28"/>
-        </w:rPr>
-        <w:t>required</w:t>
+        <w:t>Email required</w:t>
       </w:r>
       <w:bookmarkEnd w:id="29"/>
-      <w:proofErr w:type="spellEnd"/>
     </w:p>
     <w:p>
       <w:pPr>
@@ -5334,7 +4992,7 @@
           <w:szCs w:val="28"/>
         </w:rPr>
       </w:pPr>
-      <w:bookmarkStart w:id="30" w:name="_Toc387186731"/>
+      <w:bookmarkStart w:id="30" w:name="_Toc388222947"/>
       <w:r>
         <w:rPr>
           <w:rFonts w:ascii="Arial" w:hAnsi="Arial" w:cs="Arial"/>
@@ -5343,43 +5001,9 @@
           <w:sz w:val="28"/>
           <w:szCs w:val="28"/>
         </w:rPr>
-        <w:t xml:space="preserve">Email </w:t>
-      </w:r>
-      <w:proofErr w:type="spellStart"/>
-      <w:r>
-        <w:rPr>
-          <w:rFonts w:ascii="Arial" w:hAnsi="Arial" w:cs="Arial"/>
-          <w:b/>
-          <w:color w:val="741B47"/>
-          <w:sz w:val="28"/>
-          <w:szCs w:val="28"/>
-        </w:rPr>
-        <w:t>Change</w:t>
-      </w:r>
-      <w:proofErr w:type="spellEnd"/>
-      <w:r>
-        <w:rPr>
-          <w:rFonts w:ascii="Arial" w:hAnsi="Arial" w:cs="Arial"/>
-          <w:b/>
-          <w:color w:val="741B47"/>
-          <w:sz w:val="28"/>
-          <w:szCs w:val="28"/>
-        </w:rPr>
-        <w:t xml:space="preserve"> </w:t>
-      </w:r>
-      <w:proofErr w:type="spellStart"/>
-      <w:r>
-        <w:rPr>
-          <w:rFonts w:ascii="Arial" w:hAnsi="Arial" w:cs="Arial"/>
-          <w:b/>
-          <w:color w:val="741B47"/>
-          <w:sz w:val="28"/>
-          <w:szCs w:val="28"/>
-        </w:rPr>
-        <w:t>Confirmation</w:t>
+        <w:t>Email ChangeConfirmation</w:t>
       </w:r>
       <w:bookmarkEnd w:id="30"/>
-      <w:proofErr w:type="spellEnd"/>
     </w:p>
     <w:p>
       <w:pPr>
@@ -5472,6 +5096,7 @@
           <w:szCs w:val="28"/>
         </w:rPr>
       </w:pPr>
+      <w:bookmarkStart w:id="31" w:name="_Toc388222948"/>
       <w:r>
         <w:rPr>
           <w:rFonts w:ascii="Arial" w:hAnsi="Arial" w:cs="Arial"/>
@@ -5481,20 +5106,9 @@
           <w:szCs w:val="28"/>
         </w:rPr>
         <w:lastRenderedPageBreak/>
-        <w:t xml:space="preserve">   </w:t>
-      </w:r>
-      <w:proofErr w:type="spellStart"/>
-      <w:r>
-        <w:rPr>
-          <w:rFonts w:ascii="Arial" w:hAnsi="Arial" w:cs="Arial"/>
-          <w:b/>
-          <w:color w:val="741B47"/>
-          <w:sz w:val="28"/>
-          <w:szCs w:val="28"/>
-        </w:rPr>
         <w:t>Pathauto</w:t>
       </w:r>
-      <w:proofErr w:type="spellEnd"/>
+      <w:bookmarkEnd w:id="31"/>
     </w:p>
     <w:p>
       <w:pPr>
@@ -5527,11 +5141,6 @@
           <w:t>https://drupal.org/project/pathauto</w:t>
         </w:r>
       </w:hyperlink>
-    </w:p>
-    <w:p>
-      <w:pPr>
-        <w:pStyle w:val="Normal1"/>
-      </w:pPr>
     </w:p>
     <w:p>
       <w:pPr>
@@ -5555,6 +5164,7 @@
           <w:szCs w:val="28"/>
         </w:rPr>
       </w:pPr>
+      <w:bookmarkStart w:id="32" w:name="_Toc388222949"/>
       <w:r>
         <w:rPr>
           <w:rFonts w:ascii="Arial" w:hAnsi="Arial" w:cs="Arial"/>
@@ -5563,42 +5173,9 @@
           <w:sz w:val="28"/>
           <w:szCs w:val="28"/>
         </w:rPr>
-        <w:t xml:space="preserve">   </w:t>
-      </w:r>
-      <w:proofErr w:type="spellStart"/>
-      <w:r>
-        <w:rPr>
-          <w:rFonts w:ascii="Arial" w:hAnsi="Arial" w:cs="Arial"/>
-          <w:b/>
-          <w:color w:val="741B47"/>
-          <w:sz w:val="28"/>
-          <w:szCs w:val="28"/>
-        </w:rPr>
-        <w:t>Path</w:t>
-      </w:r>
-      <w:proofErr w:type="spellEnd"/>
-      <w:r>
-        <w:rPr>
-          <w:rFonts w:ascii="Arial" w:hAnsi="Arial" w:cs="Arial"/>
-          <w:b/>
-          <w:color w:val="741B47"/>
-          <w:sz w:val="28"/>
-          <w:szCs w:val="28"/>
-        </w:rPr>
-        <w:t xml:space="preserve"> </w:t>
-      </w:r>
-      <w:proofErr w:type="spellStart"/>
-      <w:r>
-        <w:rPr>
-          <w:rFonts w:ascii="Arial" w:hAnsi="Arial" w:cs="Arial"/>
-          <w:b/>
-          <w:color w:val="741B47"/>
-          <w:sz w:val="28"/>
-          <w:szCs w:val="28"/>
-        </w:rPr>
-        <w:t>Breadcrumbs</w:t>
-      </w:r>
-      <w:proofErr w:type="spellEnd"/>
+        <w:t>PathBreadcrumbs</w:t>
+      </w:r>
+      <w:bookmarkEnd w:id="32"/>
     </w:p>
     <w:p>
       <w:pPr>
@@ -5613,6 +5190,12 @@
       <w:r>
         <w:t xml:space="preserve">Módulo usado para que en cada contenido, aparezca la ruta de dónde estamos en cada momento. </w:t>
       </w:r>
+    </w:p>
+    <w:p>
+      <w:pPr>
+        <w:pStyle w:val="Normal1"/>
+        <w:ind w:firstLine="720"/>
+      </w:pPr>
     </w:p>
     <w:p>
       <w:pPr>
@@ -5657,8 +5240,8 @@
 </file>
 
 <file path=word/endnotes.xml><?xml version="1.0" encoding="utf-8"?>
-<w:endnotes xmlns:wpc="http://schemas.microsoft.com/office/word/2010/wordprocessingCanvas" xmlns:mc="http://schemas.openxmlformats.org/markup-compatibility/2006" xmlns:o="urn:schemas-microsoft-com:office:office" xmlns:r="http://schemas.openxmlformats.org/officeDocument/2006/relationships" xmlns:m="http://schemas.openxmlformats.org/officeDocument/2006/math" xmlns:v="urn:schemas-microsoft-com:vml" xmlns:wp14="http://schemas.microsoft.com/office/word/2010/wordprocessingDrawing" xmlns:wp="http://schemas.openxmlformats.org/drawingml/2006/wordprocessingDrawing" xmlns:w10="urn:schemas-microsoft-com:office:word" xmlns:w="http://schemas.openxmlformats.org/wordprocessingml/2006/main" xmlns:w14="http://schemas.microsoft.com/office/word/2010/wordml" xmlns:w15="http://schemas.microsoft.com/office/word/2012/wordml" xmlns:wpg="http://schemas.microsoft.com/office/word/2010/wordprocessingGroup" xmlns:wpi="http://schemas.microsoft.com/office/word/2010/wordprocessingInk" xmlns:wne="http://schemas.microsoft.com/office/word/2006/wordml" xmlns:wps="http://schemas.microsoft.com/office/word/2010/wordprocessingShape" mc:Ignorable="w14 w15 wp14">
-  <w:endnote w:type="separator" w:id="-1">
+<w:endnotes xmlns:ve="http://schemas.openxmlformats.org/markup-compatibility/2006" xmlns:o="urn:schemas-microsoft-com:office:office" xmlns:r="http://schemas.openxmlformats.org/officeDocument/2006/relationships" xmlns:m="http://schemas.openxmlformats.org/officeDocument/2006/math" xmlns:v="urn:schemas-microsoft-com:vml" xmlns:wp="http://schemas.openxmlformats.org/drawingml/2006/wordprocessingDrawing" xmlns:w10="urn:schemas-microsoft-com:office:word" xmlns:w="http://schemas.openxmlformats.org/wordprocessingml/2006/main" xmlns:wne="http://schemas.microsoft.com/office/word/2006/wordml">
+  <w:endnote w:type="separator" w:id="0">
     <w:p>
       <w:pPr>
         <w:spacing w:after="0" w:line="240" w:lineRule="auto"/>
@@ -5668,7 +5251,7 @@
       </w:r>
     </w:p>
   </w:endnote>
-  <w:endnote w:type="continuationSeparator" w:id="0">
+  <w:endnote w:type="continuationSeparator" w:id="1">
     <w:p>
       <w:pPr>
         <w:spacing w:after="0" w:line="240" w:lineRule="auto"/>
@@ -5682,7 +5265,7 @@
 </file>
 
 <file path=word/footer1.xml><?xml version="1.0" encoding="utf-8"?>
-<w:ftr xmlns:wpc="http://schemas.microsoft.com/office/word/2010/wordprocessingCanvas" xmlns:mc="http://schemas.openxmlformats.org/markup-compatibility/2006" xmlns:o="urn:schemas-microsoft-com:office:office" xmlns:r="http://schemas.openxmlformats.org/officeDocument/2006/relationships" xmlns:m="http://schemas.openxmlformats.org/officeDocument/2006/math" xmlns:v="urn:schemas-microsoft-com:vml" xmlns:wp14="http://schemas.microsoft.com/office/word/2010/wordprocessingDrawing" xmlns:wp="http://schemas.openxmlformats.org/drawingml/2006/wordprocessingDrawing" xmlns:w10="urn:schemas-microsoft-com:office:word" xmlns:w="http://schemas.openxmlformats.org/wordprocessingml/2006/main" xmlns:w14="http://schemas.microsoft.com/office/word/2010/wordml" xmlns:w15="http://schemas.microsoft.com/office/word/2012/wordml" xmlns:wpg="http://schemas.microsoft.com/office/word/2010/wordprocessingGroup" xmlns:wpi="http://schemas.microsoft.com/office/word/2010/wordprocessingInk" xmlns:wne="http://schemas.microsoft.com/office/word/2006/wordml" xmlns:wps="http://schemas.microsoft.com/office/word/2010/wordprocessingShape" mc:Ignorable="w14 w15 wp14">
+<w:ftr xmlns:ve="http://schemas.openxmlformats.org/markup-compatibility/2006" xmlns:o="urn:schemas-microsoft-com:office:office" xmlns:r="http://schemas.openxmlformats.org/officeDocument/2006/relationships" xmlns:m="http://schemas.openxmlformats.org/officeDocument/2006/math" xmlns:v="urn:schemas-microsoft-com:vml" xmlns:wp="http://schemas.openxmlformats.org/drawingml/2006/wordprocessingDrawing" xmlns:w10="urn:schemas-microsoft-com:office:word" xmlns:w="http://schemas.openxmlformats.org/wordprocessingml/2006/main" xmlns:wne="http://schemas.microsoft.com/office/word/2006/wordml">
   <w:p>
     <w:pPr>
       <w:pStyle w:val="Normal1"/>
@@ -5708,7 +5291,6 @@
         <w:docPartUnique/>
       </w:docPartObj>
     </w:sdtPr>
-    <w:sdtEndPr/>
     <w:sdtContent>
       <w:p>
         <w:pPr>
@@ -5741,7 +5323,7 @@
             <w:noProof/>
             <w:color w:val="660033"/>
           </w:rPr>
-          <w:t>9</w:t>
+          <w:t>8</w:t>
         </w:r>
         <w:r>
           <w:rPr>
@@ -5756,8 +5338,8 @@
 </file>
 
 <file path=word/footnotes.xml><?xml version="1.0" encoding="utf-8"?>
-<w:footnotes xmlns:wpc="http://schemas.microsoft.com/office/word/2010/wordprocessingCanvas" xmlns:mc="http://schemas.openxmlformats.org/markup-compatibility/2006" xmlns:o="urn:schemas-microsoft-com:office:office" xmlns:r="http://schemas.openxmlformats.org/officeDocument/2006/relationships" xmlns:m="http://schemas.openxmlformats.org/officeDocument/2006/math" xmlns:v="urn:schemas-microsoft-com:vml" xmlns:wp14="http://schemas.microsoft.com/office/word/2010/wordprocessingDrawing" xmlns:wp="http://schemas.openxmlformats.org/drawingml/2006/wordprocessingDrawing" xmlns:w10="urn:schemas-microsoft-com:office:word" xmlns:w="http://schemas.openxmlformats.org/wordprocessingml/2006/main" xmlns:w14="http://schemas.microsoft.com/office/word/2010/wordml" xmlns:w15="http://schemas.microsoft.com/office/word/2012/wordml" xmlns:wpg="http://schemas.microsoft.com/office/word/2010/wordprocessingGroup" xmlns:wpi="http://schemas.microsoft.com/office/word/2010/wordprocessingInk" xmlns:wne="http://schemas.microsoft.com/office/word/2006/wordml" xmlns:wps="http://schemas.microsoft.com/office/word/2010/wordprocessingShape" mc:Ignorable="w14 w15 wp14">
-  <w:footnote w:type="separator" w:id="-1">
+<w:footnotes xmlns:ve="http://schemas.openxmlformats.org/markup-compatibility/2006" xmlns:o="urn:schemas-microsoft-com:office:office" xmlns:r="http://schemas.openxmlformats.org/officeDocument/2006/relationships" xmlns:m="http://schemas.openxmlformats.org/officeDocument/2006/math" xmlns:v="urn:schemas-microsoft-com:vml" xmlns:wp="http://schemas.openxmlformats.org/drawingml/2006/wordprocessingDrawing" xmlns:w10="urn:schemas-microsoft-com:office:word" xmlns:w="http://schemas.openxmlformats.org/wordprocessingml/2006/main" xmlns:wne="http://schemas.microsoft.com/office/word/2006/wordml">
+  <w:footnote w:type="separator" w:id="0">
     <w:p>
       <w:pPr>
         <w:spacing w:after="0" w:line="240" w:lineRule="auto"/>
@@ -5767,7 +5349,7 @@
       </w:r>
     </w:p>
   </w:footnote>
-  <w:footnote w:type="continuationSeparator" w:id="0">
+  <w:footnote w:type="continuationSeparator" w:id="1">
     <w:p>
       <w:pPr>
         <w:spacing w:after="0" w:line="240" w:lineRule="auto"/>
@@ -5781,7 +5363,7 @@
 </file>
 
 <file path=word/header1.xml><?xml version="1.0" encoding="utf-8"?>
-<w:hdr xmlns:wpc="http://schemas.microsoft.com/office/word/2010/wordprocessingCanvas" xmlns:mc="http://schemas.openxmlformats.org/markup-compatibility/2006" xmlns:o="urn:schemas-microsoft-com:office:office" xmlns:r="http://schemas.openxmlformats.org/officeDocument/2006/relationships" xmlns:m="http://schemas.openxmlformats.org/officeDocument/2006/math" xmlns:v="urn:schemas-microsoft-com:vml" xmlns:wp14="http://schemas.microsoft.com/office/word/2010/wordprocessingDrawing" xmlns:wp="http://schemas.openxmlformats.org/drawingml/2006/wordprocessingDrawing" xmlns:w10="urn:schemas-microsoft-com:office:word" xmlns:w="http://schemas.openxmlformats.org/wordprocessingml/2006/main" xmlns:w14="http://schemas.microsoft.com/office/word/2010/wordml" xmlns:w15="http://schemas.microsoft.com/office/word/2012/wordml" xmlns:wpg="http://schemas.microsoft.com/office/word/2010/wordprocessingGroup" xmlns:wpi="http://schemas.microsoft.com/office/word/2010/wordprocessingInk" xmlns:wne="http://schemas.microsoft.com/office/word/2006/wordml" xmlns:wps="http://schemas.microsoft.com/office/word/2010/wordprocessingShape" mc:Ignorable="w14 w15 wp14">
+<w:hdr xmlns:ve="http://schemas.openxmlformats.org/markup-compatibility/2006" xmlns:o="urn:schemas-microsoft-com:office:office" xmlns:r="http://schemas.openxmlformats.org/officeDocument/2006/relationships" xmlns:m="http://schemas.openxmlformats.org/officeDocument/2006/math" xmlns:v="urn:schemas-microsoft-com:vml" xmlns:wp="http://schemas.openxmlformats.org/drawingml/2006/wordprocessingDrawing" xmlns:w10="urn:schemas-microsoft-com:office:word" xmlns:w="http://schemas.openxmlformats.org/wordprocessingml/2006/main" xmlns:wne="http://schemas.microsoft.com/office/word/2006/wordml">
   <w:p>
     <w:pPr>
       <w:pStyle w:val="Normal1"/>
@@ -5902,7 +5484,7 @@
 </file>
 
 <file path=word/numbering.xml><?xml version="1.0" encoding="utf-8"?>
-<w:numbering xmlns:wpc="http://schemas.microsoft.com/office/word/2010/wordprocessingCanvas" xmlns:mc="http://schemas.openxmlformats.org/markup-compatibility/2006" xmlns:o="urn:schemas-microsoft-com:office:office" xmlns:r="http://schemas.openxmlformats.org/officeDocument/2006/relationships" xmlns:m="http://schemas.openxmlformats.org/officeDocument/2006/math" xmlns:v="urn:schemas-microsoft-com:vml" xmlns:wp14="http://schemas.microsoft.com/office/word/2010/wordprocessingDrawing" xmlns:wp="http://schemas.openxmlformats.org/drawingml/2006/wordprocessingDrawing" xmlns:w10="urn:schemas-microsoft-com:office:word" xmlns:w="http://schemas.openxmlformats.org/wordprocessingml/2006/main" xmlns:w14="http://schemas.microsoft.com/office/word/2010/wordml" xmlns:w15="http://schemas.microsoft.com/office/word/2012/wordml" xmlns:wpg="http://schemas.microsoft.com/office/word/2010/wordprocessingGroup" xmlns:wpi="http://schemas.microsoft.com/office/word/2010/wordprocessingInk" xmlns:wne="http://schemas.microsoft.com/office/word/2006/wordml" xmlns:wps="http://schemas.microsoft.com/office/word/2010/wordprocessingShape" mc:Ignorable="w14 w15 wp14">
+<w:numbering xmlns:ve="http://schemas.openxmlformats.org/markup-compatibility/2006" xmlns:o="urn:schemas-microsoft-com:office:office" xmlns:r="http://schemas.openxmlformats.org/officeDocument/2006/relationships" xmlns:m="http://schemas.openxmlformats.org/officeDocument/2006/math" xmlns:v="urn:schemas-microsoft-com:vml" xmlns:wp="http://schemas.openxmlformats.org/drawingml/2006/wordprocessingDrawing" xmlns:w10="urn:schemas-microsoft-com:office:word" xmlns:w="http://schemas.openxmlformats.org/wordprocessingml/2006/main" xmlns:wne="http://schemas.microsoft.com/office/word/2006/wordml">
   <w:abstractNum w:abstractNumId="0">
     <w:nsid w:val="005F7AA0"/>
     <w:multiLevelType w:val="multilevel"/>
@@ -8621,7 +8203,7 @@
 </file>
 
 <file path=word/styles.xml><?xml version="1.0" encoding="utf-8"?>
-<w:styles xmlns:mc="http://schemas.openxmlformats.org/markup-compatibility/2006" xmlns:r="http://schemas.openxmlformats.org/officeDocument/2006/relationships" xmlns:w="http://schemas.openxmlformats.org/wordprocessingml/2006/main" xmlns:w14="http://schemas.microsoft.com/office/word/2010/wordml" xmlns:w15="http://schemas.microsoft.com/office/word/2012/wordml" mc:Ignorable="w14 w15">
+<w:styles xmlns:r="http://schemas.openxmlformats.org/officeDocument/2006/relationships" xmlns:w="http://schemas.openxmlformats.org/wordprocessingml/2006/main">
   <w:docDefaults>
     <w:rPrDefault>
       <w:rPr>
@@ -8637,378 +8219,144 @@
       </w:pPr>
     </w:pPrDefault>
   </w:docDefaults>
-  <w:latentStyles w:defLockedState="0" w:defUIPriority="99" w:defSemiHidden="0" w:defUnhideWhenUsed="0" w:defQFormat="0" w:count="371">
-    <w:lsdException w:name="Normal" w:uiPriority="0" w:qFormat="1"/>
-    <w:lsdException w:name="heading 1" w:uiPriority="0" w:qFormat="1"/>
-    <w:lsdException w:name="heading 2" w:semiHidden="1" w:uiPriority="9" w:unhideWhenUsed="1" w:qFormat="1"/>
-    <w:lsdException w:name="heading 3" w:semiHidden="1" w:uiPriority="9" w:unhideWhenUsed="1" w:qFormat="1"/>
-    <w:lsdException w:name="heading 4" w:semiHidden="1" w:uiPriority="9" w:unhideWhenUsed="1" w:qFormat="1"/>
-    <w:lsdException w:name="heading 5" w:semiHidden="1" w:uiPriority="9" w:unhideWhenUsed="1" w:qFormat="1"/>
-    <w:lsdException w:name="heading 6" w:semiHidden="1" w:uiPriority="9" w:unhideWhenUsed="1" w:qFormat="1"/>
-    <w:lsdException w:name="heading 7" w:semiHidden="1" w:uiPriority="9" w:unhideWhenUsed="1" w:qFormat="1"/>
-    <w:lsdException w:name="heading 8" w:semiHidden="1" w:uiPriority="9" w:unhideWhenUsed="1" w:qFormat="1"/>
-    <w:lsdException w:name="heading 9" w:semiHidden="1" w:uiPriority="9" w:unhideWhenUsed="1" w:qFormat="1"/>
-    <w:lsdException w:name="index 1" w:semiHidden="1" w:unhideWhenUsed="1"/>
-    <w:lsdException w:name="index 2" w:semiHidden="1" w:unhideWhenUsed="1"/>
-    <w:lsdException w:name="index 3" w:semiHidden="1" w:unhideWhenUsed="1"/>
-    <w:lsdException w:name="index 4" w:semiHidden="1" w:unhideWhenUsed="1"/>
-    <w:lsdException w:name="index 5" w:semiHidden="1" w:unhideWhenUsed="1"/>
-    <w:lsdException w:name="index 6" w:semiHidden="1" w:unhideWhenUsed="1"/>
-    <w:lsdException w:name="index 7" w:semiHidden="1" w:unhideWhenUsed="1"/>
-    <w:lsdException w:name="index 8" w:semiHidden="1" w:unhideWhenUsed="1"/>
-    <w:lsdException w:name="index 9" w:semiHidden="1" w:unhideWhenUsed="1"/>
-    <w:lsdException w:name="toc 1" w:semiHidden="1" w:uiPriority="39" w:unhideWhenUsed="1"/>
-    <w:lsdException w:name="toc 2" w:semiHidden="1" w:uiPriority="39" w:unhideWhenUsed="1"/>
-    <w:lsdException w:name="toc 3" w:semiHidden="1" w:uiPriority="39" w:unhideWhenUsed="1"/>
-    <w:lsdException w:name="toc 4" w:semiHidden="1" w:uiPriority="39" w:unhideWhenUsed="1"/>
-    <w:lsdException w:name="toc 5" w:semiHidden="1" w:uiPriority="39" w:unhideWhenUsed="1"/>
-    <w:lsdException w:name="toc 6" w:semiHidden="1" w:uiPriority="39" w:unhideWhenUsed="1"/>
-    <w:lsdException w:name="toc 7" w:semiHidden="1" w:uiPriority="39" w:unhideWhenUsed="1"/>
-    <w:lsdException w:name="toc 8" w:semiHidden="1" w:uiPriority="39" w:unhideWhenUsed="1"/>
-    <w:lsdException w:name="toc 9" w:semiHidden="1" w:uiPriority="39" w:unhideWhenUsed="1"/>
-    <w:lsdException w:name="Normal Indent" w:semiHidden="1" w:unhideWhenUsed="1"/>
-    <w:lsdException w:name="footnote text" w:semiHidden="1" w:unhideWhenUsed="1"/>
-    <w:lsdException w:name="annotation text" w:semiHidden="1" w:unhideWhenUsed="1"/>
-    <w:lsdException w:name="header" w:semiHidden="1" w:unhideWhenUsed="1"/>
-    <w:lsdException w:name="footer" w:semiHidden="1" w:unhideWhenUsed="1"/>
-    <w:lsdException w:name="index heading" w:semiHidden="1" w:unhideWhenUsed="1"/>
-    <w:lsdException w:name="caption" w:semiHidden="1" w:uiPriority="35" w:unhideWhenUsed="1" w:qFormat="1"/>
-    <w:lsdException w:name="table of figures" w:semiHidden="1" w:unhideWhenUsed="1"/>
-    <w:lsdException w:name="envelope address" w:semiHidden="1" w:unhideWhenUsed="1"/>
-    <w:lsdException w:name="envelope return" w:semiHidden="1" w:unhideWhenUsed="1"/>
-    <w:lsdException w:name="footnote reference" w:semiHidden="1" w:unhideWhenUsed="1"/>
-    <w:lsdException w:name="annotation reference" w:semiHidden="1" w:unhideWhenUsed="1"/>
-    <w:lsdException w:name="line number" w:semiHidden="1" w:unhideWhenUsed="1"/>
-    <w:lsdException w:name="page number" w:semiHidden="1" w:unhideWhenUsed="1"/>
-    <w:lsdException w:name="endnote reference" w:semiHidden="1" w:unhideWhenUsed="1"/>
-    <w:lsdException w:name="endnote text" w:semiHidden="1" w:unhideWhenUsed="1"/>
-    <w:lsdException w:name="table of authorities" w:semiHidden="1" w:unhideWhenUsed="1"/>
-    <w:lsdException w:name="macro" w:semiHidden="1" w:unhideWhenUsed="1"/>
-    <w:lsdException w:name="toa heading" w:semiHidden="1" w:unhideWhenUsed="1"/>
-    <w:lsdException w:name="List" w:semiHidden="1" w:unhideWhenUsed="1"/>
-    <w:lsdException w:name="List Bullet" w:semiHidden="1" w:unhideWhenUsed="1"/>
-    <w:lsdException w:name="List Number" w:semiHidden="1" w:unhideWhenUsed="1"/>
-    <w:lsdException w:name="List 2" w:semiHidden="1" w:unhideWhenUsed="1"/>
-    <w:lsdException w:name="List 3" w:semiHidden="1" w:unhideWhenUsed="1"/>
-    <w:lsdException w:name="List 4" w:semiHidden="1" w:unhideWhenUsed="1"/>
-    <w:lsdException w:name="List 5" w:semiHidden="1" w:unhideWhenUsed="1"/>
-    <w:lsdException w:name="List Bullet 2" w:semiHidden="1" w:unhideWhenUsed="1"/>
-    <w:lsdException w:name="List Bullet 3" w:semiHidden="1" w:unhideWhenUsed="1"/>
-    <w:lsdException w:name="List Bullet 4" w:semiHidden="1" w:unhideWhenUsed="1"/>
-    <w:lsdException w:name="List Bullet 5" w:semiHidden="1" w:unhideWhenUsed="1"/>
-    <w:lsdException w:name="List Number 2" w:semiHidden="1" w:unhideWhenUsed="1"/>
-    <w:lsdException w:name="List Number 3" w:semiHidden="1" w:unhideWhenUsed="1"/>
-    <w:lsdException w:name="List Number 4" w:semiHidden="1" w:unhideWhenUsed="1"/>
-    <w:lsdException w:name="List Number 5" w:semiHidden="1" w:unhideWhenUsed="1"/>
-    <w:lsdException w:name="Title" w:uiPriority="10" w:qFormat="1"/>
-    <w:lsdException w:name="Closing" w:semiHidden="1" w:unhideWhenUsed="1"/>
-    <w:lsdException w:name="Signature" w:semiHidden="1" w:unhideWhenUsed="1"/>
-    <w:lsdException w:name="Default Paragraph Font" w:semiHidden="1" w:uiPriority="1" w:unhideWhenUsed="1"/>
-    <w:lsdException w:name="Body Text" w:semiHidden="1" w:unhideWhenUsed="1"/>
-    <w:lsdException w:name="Body Text Indent" w:semiHidden="1" w:unhideWhenUsed="1"/>
-    <w:lsdException w:name="List Continue" w:semiHidden="1" w:unhideWhenUsed="1"/>
-    <w:lsdException w:name="List Continue 2" w:semiHidden="1" w:unhideWhenUsed="1"/>
-    <w:lsdException w:name="List Continue 3" w:semiHidden="1" w:unhideWhenUsed="1"/>
-    <w:lsdException w:name="List Continue 4" w:semiHidden="1" w:unhideWhenUsed="1"/>
-    <w:lsdException w:name="List Continue 5" w:semiHidden="1" w:unhideWhenUsed="1"/>
-    <w:lsdException w:name="Message Header" w:semiHidden="1" w:unhideWhenUsed="1"/>
-    <w:lsdException w:name="Subtitle" w:uiPriority="11" w:qFormat="1"/>
-    <w:lsdException w:name="Salutation" w:semiHidden="1" w:unhideWhenUsed="1"/>
-    <w:lsdException w:name="Date" w:semiHidden="1" w:unhideWhenUsed="1"/>
-    <w:lsdException w:name="Body Text First Indent" w:semiHidden="1" w:unhideWhenUsed="1"/>
-    <w:lsdException w:name="Body Text First Indent 2" w:semiHidden="1" w:unhideWhenUsed="1"/>
-    <w:lsdException w:name="Note Heading" w:semiHidden="1" w:unhideWhenUsed="1"/>
-    <w:lsdException w:name="Body Text 2" w:semiHidden="1" w:unhideWhenUsed="1"/>
-    <w:lsdException w:name="Body Text 3" w:semiHidden="1" w:unhideWhenUsed="1"/>
-    <w:lsdException w:name="Body Text Indent 2" w:semiHidden="1" w:unhideWhenUsed="1"/>
-    <w:lsdException w:name="Body Text Indent 3" w:semiHidden="1" w:unhideWhenUsed="1"/>
-    <w:lsdException w:name="Block Text" w:semiHidden="1" w:unhideWhenUsed="1"/>
-    <w:lsdException w:name="Hyperlink" w:semiHidden="1" w:unhideWhenUsed="1"/>
-    <w:lsdException w:name="FollowedHyperlink" w:semiHidden="1" w:unhideWhenUsed="1"/>
-    <w:lsdException w:name="Strong" w:uiPriority="22" w:qFormat="1"/>
-    <w:lsdException w:name="Emphasis" w:uiPriority="20" w:qFormat="1"/>
-    <w:lsdException w:name="Document Map" w:semiHidden="1" w:unhideWhenUsed="1"/>
-    <w:lsdException w:name="Plain Text" w:semiHidden="1" w:unhideWhenUsed="1"/>
-    <w:lsdException w:name="E-mail Signature" w:semiHidden="1" w:unhideWhenUsed="1"/>
-    <w:lsdException w:name="HTML Top of Form" w:semiHidden="1" w:unhideWhenUsed="1"/>
-    <w:lsdException w:name="HTML Bottom of Form" w:semiHidden="1" w:unhideWhenUsed="1"/>
-    <w:lsdException w:name="Normal (Web)" w:semiHidden="1" w:unhideWhenUsed="1"/>
-    <w:lsdException w:name="HTML Acronym" w:semiHidden="1" w:unhideWhenUsed="1"/>
-    <w:lsdException w:name="HTML Address" w:semiHidden="1" w:unhideWhenUsed="1"/>
-    <w:lsdException w:name="HTML Cite" w:semiHidden="1" w:unhideWhenUsed="1"/>
-    <w:lsdException w:name="HTML Code" w:semiHidden="1" w:unhideWhenUsed="1"/>
-    <w:lsdException w:name="HTML Definition" w:semiHidden="1" w:unhideWhenUsed="1"/>
-    <w:lsdException w:name="HTML Keyboard" w:semiHidden="1" w:unhideWhenUsed="1"/>
-    <w:lsdException w:name="HTML Preformatted" w:semiHidden="1" w:unhideWhenUsed="1"/>
-    <w:lsdException w:name="HTML Sample" w:semiHidden="1" w:unhideWhenUsed="1"/>
-    <w:lsdException w:name="HTML Typewriter" w:semiHidden="1" w:unhideWhenUsed="1"/>
-    <w:lsdException w:name="HTML Variable" w:semiHidden="1" w:unhideWhenUsed="1"/>
-    <w:lsdException w:name="Normal Table" w:semiHidden="1" w:unhideWhenUsed="1"/>
-    <w:lsdException w:name="annotation subject" w:semiHidden="1" w:unhideWhenUsed="1"/>
-    <w:lsdException w:name="No List" w:semiHidden="1" w:unhideWhenUsed="1"/>
-    <w:lsdException w:name="Outline List 1" w:semiHidden="1" w:unhideWhenUsed="1"/>
-    <w:lsdException w:name="Outline List 2" w:semiHidden="1" w:unhideWhenUsed="1"/>
-    <w:lsdException w:name="Outline List 3" w:semiHidden="1" w:unhideWhenUsed="1"/>
-    <w:lsdException w:name="Table Simple 1" w:semiHidden="1" w:unhideWhenUsed="1"/>
-    <w:lsdException w:name="Table Simple 2" w:semiHidden="1" w:unhideWhenUsed="1"/>
-    <w:lsdException w:name="Table Simple 3" w:semiHidden="1" w:unhideWhenUsed="1"/>
-    <w:lsdException w:name="Table Classic 1" w:semiHidden="1" w:unhideWhenUsed="1"/>
-    <w:lsdException w:name="Table Classic 2" w:semiHidden="1" w:unhideWhenUsed="1"/>
-    <w:lsdException w:name="Table Classic 3" w:semiHidden="1" w:unhideWhenUsed="1"/>
-    <w:lsdException w:name="Table Classic 4" w:semiHidden="1" w:unhideWhenUsed="1"/>
-    <w:lsdException w:name="Table Colorful 1" w:semiHidden="1" w:unhideWhenUsed="1"/>
-    <w:lsdException w:name="Table Colorful 2" w:semiHidden="1" w:unhideWhenUsed="1"/>
-    <w:lsdException w:name="Table Colorful 3" w:semiHidden="1" w:unhideWhenUsed="1"/>
-    <w:lsdException w:name="Table Columns 1" w:semiHidden="1" w:unhideWhenUsed="1"/>
-    <w:lsdException w:name="Table Columns 2" w:semiHidden="1" w:unhideWhenUsed="1"/>
-    <w:lsdException w:name="Table Columns 3" w:semiHidden="1" w:unhideWhenUsed="1"/>
-    <w:lsdException w:name="Table Columns 4" w:semiHidden="1" w:unhideWhenUsed="1"/>
-    <w:lsdException w:name="Table Columns 5" w:semiHidden="1" w:unhideWhenUsed="1"/>
-    <w:lsdException w:name="Table Grid 1" w:semiHidden="1" w:unhideWhenUsed="1"/>
-    <w:lsdException w:name="Table Grid 2" w:semiHidden="1" w:unhideWhenUsed="1"/>
-    <w:lsdException w:name="Table Grid 3" w:semiHidden="1" w:unhideWhenUsed="1"/>
-    <w:lsdException w:name="Table Grid 4" w:semiHidden="1" w:unhideWhenUsed="1"/>
-    <w:lsdException w:name="Table Grid 5" w:semiHidden="1" w:unhideWhenUsed="1"/>
-    <w:lsdException w:name="Table Grid 6" w:semiHidden="1" w:unhideWhenUsed="1"/>
-    <w:lsdException w:name="Table Grid 7" w:semiHidden="1" w:unhideWhenUsed="1"/>
-    <w:lsdException w:name="Table Grid 8" w:semiHidden="1" w:unhideWhenUsed="1"/>
-    <w:lsdException w:name="Table List 1" w:semiHidden="1" w:unhideWhenUsed="1"/>
-    <w:lsdException w:name="Table List 2" w:semiHidden="1" w:unhideWhenUsed="1"/>
-    <w:lsdException w:name="Table List 3" w:semiHidden="1" w:unhideWhenUsed="1"/>
-    <w:lsdException w:name="Table List 4" w:semiHidden="1" w:unhideWhenUsed="1"/>
-    <w:lsdException w:name="Table List 5" w:semiHidden="1" w:unhideWhenUsed="1"/>
-    <w:lsdException w:name="Table List 6" w:semiHidden="1" w:unhideWhenUsed="1"/>
-    <w:lsdException w:name="Table List 7" w:semiHidden="1" w:unhideWhenUsed="1"/>
-    <w:lsdException w:name="Table List 8" w:semiHidden="1" w:unhideWhenUsed="1"/>
-    <w:lsdException w:name="Table 3D effects 1" w:semiHidden="1" w:unhideWhenUsed="1"/>
-    <w:lsdException w:name="Table 3D effects 2" w:semiHidden="1" w:unhideWhenUsed="1"/>
-    <w:lsdException w:name="Table 3D effects 3" w:semiHidden="1" w:unhideWhenUsed="1"/>
-    <w:lsdException w:name="Table Contemporary" w:semiHidden="1" w:unhideWhenUsed="1"/>
-    <w:lsdException w:name="Table Elegant" w:semiHidden="1" w:unhideWhenUsed="1"/>
-    <w:lsdException w:name="Table Professional" w:semiHidden="1" w:unhideWhenUsed="1"/>
-    <w:lsdException w:name="Table Subtle 1" w:semiHidden="1" w:unhideWhenUsed="1"/>
-    <w:lsdException w:name="Table Subtle 2" w:semiHidden="1" w:unhideWhenUsed="1"/>
-    <w:lsdException w:name="Table Web 1" w:semiHidden="1" w:unhideWhenUsed="1"/>
-    <w:lsdException w:name="Table Web 2" w:semiHidden="1" w:unhideWhenUsed="1"/>
-    <w:lsdException w:name="Table Web 3" w:semiHidden="1" w:unhideWhenUsed="1"/>
-    <w:lsdException w:name="Balloon Text" w:semiHidden="1" w:unhideWhenUsed="1"/>
-    <w:lsdException w:name="Table Grid" w:uiPriority="59"/>
-    <w:lsdException w:name="Table Theme" w:semiHidden="1" w:unhideWhenUsed="1"/>
-    <w:lsdException w:name="Placeholder Text" w:semiHidden="1"/>
-    <w:lsdException w:name="No Spacing" w:uiPriority="1" w:qFormat="1"/>
-    <w:lsdException w:name="Light Shading" w:uiPriority="60"/>
-    <w:lsdException w:name="Light List" w:uiPriority="61"/>
-    <w:lsdException w:name="Light Grid" w:uiPriority="62"/>
-    <w:lsdException w:name="Medium Shading 1" w:uiPriority="63"/>
-    <w:lsdException w:name="Medium Shading 2" w:uiPriority="64"/>
-    <w:lsdException w:name="Medium List 1" w:uiPriority="65"/>
-    <w:lsdException w:name="Medium List 2" w:uiPriority="66"/>
-    <w:lsdException w:name="Medium Grid 1" w:uiPriority="67"/>
-    <w:lsdException w:name="Medium Grid 2" w:uiPriority="68"/>
-    <w:lsdException w:name="Medium Grid 3" w:uiPriority="69"/>
-    <w:lsdException w:name="Dark List" w:uiPriority="70"/>
-    <w:lsdException w:name="Colorful Shading" w:uiPriority="71"/>
-    <w:lsdException w:name="Colorful List" w:uiPriority="72"/>
-    <w:lsdException w:name="Colorful Grid" w:uiPriority="73"/>
-    <w:lsdException w:name="Light Shading Accent 1" w:uiPriority="60"/>
-    <w:lsdException w:name="Light List Accent 1" w:uiPriority="61"/>
-    <w:lsdException w:name="Light Grid Accent 1" w:uiPriority="62"/>
-    <w:lsdException w:name="Medium Shading 1 Accent 1" w:uiPriority="63"/>
-    <w:lsdException w:name="Medium Shading 2 Accent 1" w:uiPriority="64"/>
-    <w:lsdException w:name="Medium List 1 Accent 1" w:uiPriority="65"/>
-    <w:lsdException w:name="Revision" w:semiHidden="1"/>
-    <w:lsdException w:name="List Paragraph" w:uiPriority="34" w:qFormat="1"/>
-    <w:lsdException w:name="Quote" w:uiPriority="29" w:qFormat="1"/>
-    <w:lsdException w:name="Intense Quote" w:uiPriority="30" w:qFormat="1"/>
-    <w:lsdException w:name="Medium List 2 Accent 1" w:uiPriority="66"/>
-    <w:lsdException w:name="Medium Grid 1 Accent 1" w:uiPriority="67"/>
-    <w:lsdException w:name="Medium Grid 2 Accent 1" w:uiPriority="68"/>
-    <w:lsdException w:name="Medium Grid 3 Accent 1" w:uiPriority="69"/>
-    <w:lsdException w:name="Dark List Accent 1" w:uiPriority="70"/>
-    <w:lsdException w:name="Colorful Shading Accent 1" w:uiPriority="71"/>
-    <w:lsdException w:name="Colorful List Accent 1" w:uiPriority="72"/>
-    <w:lsdException w:name="Colorful Grid Accent 1" w:uiPriority="73"/>
-    <w:lsdException w:name="Light Shading Accent 2" w:uiPriority="60"/>
-    <w:lsdException w:name="Light List Accent 2" w:uiPriority="61"/>
-    <w:lsdException w:name="Light Grid Accent 2" w:uiPriority="62"/>
-    <w:lsdException w:name="Medium Shading 1 Accent 2" w:uiPriority="63"/>
-    <w:lsdException w:name="Medium Shading 2 Accent 2" w:uiPriority="64"/>
-    <w:lsdException w:name="Medium List 1 Accent 2" w:uiPriority="65"/>
-    <w:lsdException w:name="Medium List 2 Accent 2" w:uiPriority="66"/>
-    <w:lsdException w:name="Medium Grid 1 Accent 2" w:uiPriority="67"/>
-    <w:lsdException w:name="Medium Grid 2 Accent 2" w:uiPriority="68"/>
-    <w:lsdException w:name="Medium Grid 3 Accent 2" w:uiPriority="69"/>
-    <w:lsdException w:name="Dark List Accent 2" w:uiPriority="70"/>
-    <w:lsdException w:name="Colorful Shading Accent 2" w:uiPriority="71"/>
-    <w:lsdException w:name="Colorful List Accent 2" w:uiPriority="72"/>
-    <w:lsdException w:name="Colorful Grid Accent 2" w:uiPriority="73"/>
-    <w:lsdException w:name="Light Shading Accent 3" w:uiPriority="60"/>
-    <w:lsdException w:name="Light List Accent 3" w:uiPriority="61"/>
-    <w:lsdException w:name="Light Grid Accent 3" w:uiPriority="62"/>
-    <w:lsdException w:name="Medium Shading 1 Accent 3" w:uiPriority="63"/>
-    <w:lsdException w:name="Medium Shading 2 Accent 3" w:uiPriority="64"/>
-    <w:lsdException w:name="Medium List 1 Accent 3" w:uiPriority="65"/>
-    <w:lsdException w:name="Medium List 2 Accent 3" w:uiPriority="66"/>
-    <w:lsdException w:name="Medium Grid 1 Accent 3" w:uiPriority="67"/>
-    <w:lsdException w:name="Medium Grid 2 Accent 3" w:uiPriority="68"/>
-    <w:lsdException w:name="Medium Grid 3 Accent 3" w:uiPriority="69"/>
-    <w:lsdException w:name="Dark List Accent 3" w:uiPriority="70"/>
-    <w:lsdException w:name="Colorful Shading Accent 3" w:uiPriority="71"/>
-    <w:lsdException w:name="Colorful List Accent 3" w:uiPriority="72"/>
-    <w:lsdException w:name="Colorful Grid Accent 3" w:uiPriority="73"/>
-    <w:lsdException w:name="Light Shading Accent 4" w:uiPriority="60"/>
-    <w:lsdException w:name="Light List Accent 4" w:uiPriority="61"/>
-    <w:lsdException w:name="Light Grid Accent 4" w:uiPriority="62"/>
-    <w:lsdException w:name="Medium Shading 1 Accent 4" w:uiPriority="63"/>
-    <w:lsdException w:name="Medium Shading 2 Accent 4" w:uiPriority="64"/>
-    <w:lsdException w:name="Medium List 1 Accent 4" w:uiPriority="65"/>
-    <w:lsdException w:name="Medium List 2 Accent 4" w:uiPriority="66"/>
-    <w:lsdException w:name="Medium Grid 1 Accent 4" w:uiPriority="67"/>
-    <w:lsdException w:name="Medium Grid 2 Accent 4" w:uiPriority="68"/>
-    <w:lsdException w:name="Medium Grid 3 Accent 4" w:uiPriority="69"/>
-    <w:lsdException w:name="Dark List Accent 4" w:uiPriority="70"/>
-    <w:lsdException w:name="Colorful Shading Accent 4" w:uiPriority="71"/>
-    <w:lsdException w:name="Colorful List Accent 4" w:uiPriority="72"/>
-    <w:lsdException w:name="Colorful Grid Accent 4" w:uiPriority="73"/>
-    <w:lsdException w:name="Light Shading Accent 5" w:uiPriority="60"/>
-    <w:lsdException w:name="Light List Accent 5" w:uiPriority="61"/>
-    <w:lsdException w:name="Light Grid Accent 5" w:uiPriority="62"/>
-    <w:lsdException w:name="Medium Shading 1 Accent 5" w:uiPriority="63"/>
-    <w:lsdException w:name="Medium Shading 2 Accent 5" w:uiPriority="64"/>
-    <w:lsdException w:name="Medium List 1 Accent 5" w:uiPriority="65"/>
-    <w:lsdException w:name="Medium List 2 Accent 5" w:uiPriority="66"/>
-    <w:lsdException w:name="Medium Grid 1 Accent 5" w:uiPriority="67"/>
-    <w:lsdException w:name="Medium Grid 2 Accent 5" w:uiPriority="68"/>
-    <w:lsdException w:name="Medium Grid 3 Accent 5" w:uiPriority="69"/>
-    <w:lsdException w:name="Dark List Accent 5" w:uiPriority="70"/>
-    <w:lsdException w:name="Colorful Shading Accent 5" w:uiPriority="71"/>
-    <w:lsdException w:name="Colorful List Accent 5" w:uiPriority="72"/>
-    <w:lsdException w:name="Colorful Grid Accent 5" w:uiPriority="73"/>
-    <w:lsdException w:name="Light Shading Accent 6" w:uiPriority="60"/>
-    <w:lsdException w:name="Light List Accent 6" w:uiPriority="61"/>
-    <w:lsdException w:name="Light Grid Accent 6" w:uiPriority="62"/>
-    <w:lsdException w:name="Medium Shading 1 Accent 6" w:uiPriority="63"/>
-    <w:lsdException w:name="Medium Shading 2 Accent 6" w:uiPriority="64"/>
-    <w:lsdException w:name="Medium List 1 Accent 6" w:uiPriority="65"/>
-    <w:lsdException w:name="Medium List 2 Accent 6" w:uiPriority="66"/>
-    <w:lsdException w:name="Medium Grid 1 Accent 6" w:uiPriority="67"/>
-    <w:lsdException w:name="Medium Grid 2 Accent 6" w:uiPriority="68"/>
-    <w:lsdException w:name="Medium Grid 3 Accent 6" w:uiPriority="69"/>
-    <w:lsdException w:name="Dark List Accent 6" w:uiPriority="70"/>
-    <w:lsdException w:name="Colorful Shading Accent 6" w:uiPriority="71"/>
-    <w:lsdException w:name="Colorful List Accent 6" w:uiPriority="72"/>
-    <w:lsdException w:name="Colorful Grid Accent 6" w:uiPriority="73"/>
-    <w:lsdException w:name="Subtle Emphasis" w:uiPriority="19" w:qFormat="1"/>
-    <w:lsdException w:name="Intense Emphasis" w:uiPriority="21" w:qFormat="1"/>
-    <w:lsdException w:name="Subtle Reference" w:uiPriority="31" w:qFormat="1"/>
-    <w:lsdException w:name="Intense Reference" w:uiPriority="32" w:qFormat="1"/>
-    <w:lsdException w:name="Book Title" w:uiPriority="33" w:qFormat="1"/>
-    <w:lsdException w:name="Bibliography" w:semiHidden="1" w:uiPriority="37" w:unhideWhenUsed="1"/>
-    <w:lsdException w:name="TOC Heading" w:semiHidden="1" w:uiPriority="39" w:unhideWhenUsed="1" w:qFormat="1"/>
-    <w:lsdException w:name="Plain Table 1" w:uiPriority="41"/>
-    <w:lsdException w:name="Plain Table 2" w:uiPriority="42"/>
-    <w:lsdException w:name="Plain Table 3" w:uiPriority="43"/>
-    <w:lsdException w:name="Plain Table 4" w:uiPriority="44"/>
-    <w:lsdException w:name="Plain Table 5" w:uiPriority="45"/>
-    <w:lsdException w:name="Grid Table Light" w:uiPriority="40"/>
-    <w:lsdException w:name="Grid Table 1 Light" w:uiPriority="46"/>
-    <w:lsdException w:name="Grid Table 2" w:uiPriority="47"/>
-    <w:lsdException w:name="Grid Table 3" w:uiPriority="48"/>
-    <w:lsdException w:name="Grid Table 4" w:uiPriority="49"/>
-    <w:lsdException w:name="Grid Table 5 Dark" w:uiPriority="50"/>
-    <w:lsdException w:name="Grid Table 6 Colorful" w:uiPriority="51"/>
-    <w:lsdException w:name="Grid Table 7 Colorful" w:uiPriority="52"/>
-    <w:lsdException w:name="Grid Table 1 Light Accent 1" w:uiPriority="46"/>
-    <w:lsdException w:name="Grid Table 2 Accent 1" w:uiPriority="47"/>
-    <w:lsdException w:name="Grid Table 3 Accent 1" w:uiPriority="48"/>
-    <w:lsdException w:name="Grid Table 4 Accent 1" w:uiPriority="49"/>
-    <w:lsdException w:name="Grid Table 5 Dark Accent 1" w:uiPriority="50"/>
-    <w:lsdException w:name="Grid Table 6 Colorful Accent 1" w:uiPriority="51"/>
-    <w:lsdException w:name="Grid Table 7 Colorful Accent 1" w:uiPriority="52"/>
-    <w:lsdException w:name="Grid Table 1 Light Accent 2" w:uiPriority="46"/>
-    <w:lsdException w:name="Grid Table 2 Accent 2" w:uiPriority="47"/>
-    <w:lsdException w:name="Grid Table 3 Accent 2" w:uiPriority="48"/>
-    <w:lsdException w:name="Grid Table 4 Accent 2" w:uiPriority="49"/>
-    <w:lsdException w:name="Grid Table 5 Dark Accent 2" w:uiPriority="50"/>
-    <w:lsdException w:name="Grid Table 6 Colorful Accent 2" w:uiPriority="51"/>
-    <w:lsdException w:name="Grid Table 7 Colorful Accent 2" w:uiPriority="52"/>
-    <w:lsdException w:name="Grid Table 1 Light Accent 3" w:uiPriority="46"/>
-    <w:lsdException w:name="Grid Table 2 Accent 3" w:uiPriority="47"/>
-    <w:lsdException w:name="Grid Table 3 Accent 3" w:uiPriority="48"/>
-    <w:lsdException w:name="Grid Table 4 Accent 3" w:uiPriority="49"/>
-    <w:lsdException w:name="Grid Table 5 Dark Accent 3" w:uiPriority="50"/>
-    <w:lsdException w:name="Grid Table 6 Colorful Accent 3" w:uiPriority="51"/>
-    <w:lsdException w:name="Grid Table 7 Colorful Accent 3" w:uiPriority="52"/>
-    <w:lsdException w:name="Grid Table 1 Light Accent 4" w:uiPriority="46"/>
-    <w:lsdException w:name="Grid Table 2 Accent 4" w:uiPriority="47"/>
-    <w:lsdException w:name="Grid Table 3 Accent 4" w:uiPriority="48"/>
-    <w:lsdException w:name="Grid Table 4 Accent 4" w:uiPriority="49"/>
-    <w:lsdException w:name="Grid Table 5 Dark Accent 4" w:uiPriority="50"/>
-    <w:lsdException w:name="Grid Table 6 Colorful Accent 4" w:uiPriority="51"/>
-    <w:lsdException w:name="Grid Table 7 Colorful Accent 4" w:uiPriority="52"/>
-    <w:lsdException w:name="Grid Table 1 Light Accent 5" w:uiPriority="46"/>
-    <w:lsdException w:name="Grid Table 2 Accent 5" w:uiPriority="47"/>
-    <w:lsdException w:name="Grid Table 3 Accent 5" w:uiPriority="48"/>
-    <w:lsdException w:name="Grid Table 4 Accent 5" w:uiPriority="49"/>
-    <w:lsdException w:name="Grid Table 5 Dark Accent 5" w:uiPriority="50"/>
-    <w:lsdException w:name="Grid Table 6 Colorful Accent 5" w:uiPriority="51"/>
-    <w:lsdException w:name="Grid Table 7 Colorful Accent 5" w:uiPriority="52"/>
-    <w:lsdException w:name="Grid Table 1 Light Accent 6" w:uiPriority="46"/>
-    <w:lsdException w:name="Grid Table 2 Accent 6" w:uiPriority="47"/>
-    <w:lsdException w:name="Grid Table 3 Accent 6" w:uiPriority="48"/>
-    <w:lsdException w:name="Grid Table 4 Accent 6" w:uiPriority="49"/>
-    <w:lsdException w:name="Grid Table 5 Dark Accent 6" w:uiPriority="50"/>
-    <w:lsdException w:name="Grid Table 6 Colorful Accent 6" w:uiPriority="51"/>
-    <w:lsdException w:name="Grid Table 7 Colorful Accent 6" w:uiPriority="52"/>
-    <w:lsdException w:name="List Table 1 Light" w:uiPriority="46"/>
-    <w:lsdException w:name="List Table 2" w:uiPriority="47"/>
-    <w:lsdException w:name="List Table 3" w:uiPriority="48"/>
-    <w:lsdException w:name="List Table 4" w:uiPriority="49"/>
-    <w:lsdException w:name="List Table 5 Dark" w:uiPriority="50"/>
-    <w:lsdException w:name="List Table 6 Colorful" w:uiPriority="51"/>
-    <w:lsdException w:name="List Table 7 Colorful" w:uiPriority="52"/>
-    <w:lsdException w:name="List Table 1 Light Accent 1" w:uiPriority="46"/>
-    <w:lsdException w:name="List Table 2 Accent 1" w:uiPriority="47"/>
-    <w:lsdException w:name="List Table 3 Accent 1" w:uiPriority="48"/>
-    <w:lsdException w:name="List Table 4 Accent 1" w:uiPriority="49"/>
-    <w:lsdException w:name="List Table 5 Dark Accent 1" w:uiPriority="50"/>
-    <w:lsdException w:name="List Table 6 Colorful Accent 1" w:uiPriority="51"/>
-    <w:lsdException w:name="List Table 7 Colorful Accent 1" w:uiPriority="52"/>
-    <w:lsdException w:name="List Table 1 Light Accent 2" w:uiPriority="46"/>
-    <w:lsdException w:name="List Table 2 Accent 2" w:uiPriority="47"/>
-    <w:lsdException w:name="List Table 3 Accent 2" w:uiPriority="48"/>
-    <w:lsdException w:name="List Table 4 Accent 2" w:uiPriority="49"/>
-    <w:lsdException w:name="List Table 5 Dark Accent 2" w:uiPriority="50"/>
-    <w:lsdException w:name="List Table 6 Colorful Accent 2" w:uiPriority="51"/>
-    <w:lsdException w:name="List Table 7 Colorful Accent 2" w:uiPriority="52"/>
-    <w:lsdException w:name="List Table 1 Light Accent 3" w:uiPriority="46"/>
-    <w:lsdException w:name="List Table 2 Accent 3" w:uiPriority="47"/>
-    <w:lsdException w:name="List Table 3 Accent 3" w:uiPriority="48"/>
-    <w:lsdException w:name="List Table 4 Accent 3" w:uiPriority="49"/>
-    <w:lsdException w:name="List Table 5 Dark Accent 3" w:uiPriority="50"/>
-    <w:lsdException w:name="List Table 6 Colorful Accent 3" w:uiPriority="51"/>
-    <w:lsdException w:name="List Table 7 Colorful Accent 3" w:uiPriority="52"/>
-    <w:lsdException w:name="List Table 1 Light Accent 4" w:uiPriority="46"/>
-    <w:lsdException w:name="List Table 2 Accent 4" w:uiPriority="47"/>
-    <w:lsdException w:name="List Table 3 Accent 4" w:uiPriority="48"/>
-    <w:lsdException w:name="List Table 4 Accent 4" w:uiPriority="49"/>
-    <w:lsdException w:name="List Table 5 Dark Accent 4" w:uiPriority="50"/>
-    <w:lsdException w:name="List Table 6 Colorful Accent 4" w:uiPriority="51"/>
-    <w:lsdException w:name="List Table 7 Colorful Accent 4" w:uiPriority="52"/>
-    <w:lsdException w:name="List Table 1 Light Accent 5" w:uiPriority="46"/>
-    <w:lsdException w:name="List Table 2 Accent 5" w:uiPriority="47"/>
-    <w:lsdException w:name="List Table 3 Accent 5" w:uiPriority="48"/>
-    <w:lsdException w:name="List Table 4 Accent 5" w:uiPriority="49"/>
-    <w:lsdException w:name="List Table 5 Dark Accent 5" w:uiPriority="50"/>
-    <w:lsdException w:name="List Table 6 Colorful Accent 5" w:uiPriority="51"/>
-    <w:lsdException w:name="List Table 7 Colorful Accent 5" w:uiPriority="52"/>
-    <w:lsdException w:name="List Table 1 Light Accent 6" w:uiPriority="46"/>
-    <w:lsdException w:name="List Table 2 Accent 6" w:uiPriority="47"/>
-    <w:lsdException w:name="List Table 3 Accent 6" w:uiPriority="48"/>
-    <w:lsdException w:name="List Table 4 Accent 6" w:uiPriority="49"/>
-    <w:lsdException w:name="List Table 5 Dark Accent 6" w:uiPriority="50"/>
-    <w:lsdException w:name="List Table 6 Colorful Accent 6" w:uiPriority="51"/>
-    <w:lsdException w:name="List Table 7 Colorful Accent 6" w:uiPriority="52"/>
+  <w:latentStyles w:defLockedState="0" w:defUIPriority="99" w:defSemiHidden="1" w:defUnhideWhenUsed="1" w:defQFormat="0" w:count="267">
+    <w:lsdException w:name="Normal" w:semiHidden="0" w:uiPriority="0" w:unhideWhenUsed="0" w:qFormat="1"/>
+    <w:lsdException w:name="heading 1" w:semiHidden="0" w:uiPriority="0" w:unhideWhenUsed="0" w:qFormat="1"/>
+    <w:lsdException w:name="heading 2" w:uiPriority="9" w:qFormat="1"/>
+    <w:lsdException w:name="heading 3" w:uiPriority="9" w:qFormat="1"/>
+    <w:lsdException w:name="heading 4" w:uiPriority="9" w:qFormat="1"/>
+    <w:lsdException w:name="heading 5" w:uiPriority="9" w:qFormat="1"/>
+    <w:lsdException w:name="heading 6" w:uiPriority="9" w:qFormat="1"/>
+    <w:lsdException w:name="heading 7" w:uiPriority="9" w:qFormat="1"/>
+    <w:lsdException w:name="heading 8" w:uiPriority="9" w:qFormat="1"/>
+    <w:lsdException w:name="heading 9" w:uiPriority="9" w:qFormat="1"/>
+    <w:lsdException w:name="toc 1" w:uiPriority="39"/>
+    <w:lsdException w:name="toc 2" w:uiPriority="39"/>
+    <w:lsdException w:name="toc 3" w:uiPriority="39"/>
+    <w:lsdException w:name="toc 4" w:uiPriority="39"/>
+    <w:lsdException w:name="toc 5" w:uiPriority="39"/>
+    <w:lsdException w:name="toc 6" w:uiPriority="39"/>
+    <w:lsdException w:name="toc 7" w:uiPriority="39"/>
+    <w:lsdException w:name="toc 8" w:uiPriority="39"/>
+    <w:lsdException w:name="toc 9" w:uiPriority="39"/>
+    <w:lsdException w:name="caption" w:uiPriority="35" w:qFormat="1"/>
+    <w:lsdException w:name="Title" w:semiHidden="0" w:uiPriority="10" w:unhideWhenUsed="0" w:qFormat="1"/>
+    <w:lsdException w:name="Default Paragraph Font" w:uiPriority="1"/>
+    <w:lsdException w:name="Subtitle" w:semiHidden="0" w:uiPriority="11" w:unhideWhenUsed="0" w:qFormat="1"/>
+    <w:lsdException w:name="Strong" w:semiHidden="0" w:uiPriority="22" w:unhideWhenUsed="0" w:qFormat="1"/>
+    <w:lsdException w:name="Emphasis" w:semiHidden="0" w:uiPriority="20" w:unhideWhenUsed="0" w:qFormat="1"/>
+    <w:lsdException w:name="Table Grid" w:semiHidden="0" w:uiPriority="59" w:unhideWhenUsed="0"/>
+    <w:lsdException w:name="Placeholder Text" w:unhideWhenUsed="0"/>
+    <w:lsdException w:name="No Spacing" w:semiHidden="0" w:uiPriority="1" w:unhideWhenUsed="0" w:qFormat="1"/>
+    <w:lsdException w:name="Light Shading" w:semiHidden="0" w:uiPriority="60" w:unhideWhenUsed="0"/>
+    <w:lsdException w:name="Light List" w:semiHidden="0" w:uiPriority="61" w:unhideWhenUsed="0"/>
+    <w:lsdException w:name="Light Grid" w:semiHidden="0" w:uiPriority="62" w:unhideWhenUsed="0"/>
+    <w:lsdException w:name="Medium Shading 1" w:semiHidden="0" w:uiPriority="63" w:unhideWhenUsed="0"/>
+    <w:lsdException w:name="Medium Shading 2" w:semiHidden="0" w:uiPriority="64" w:unhideWhenUsed="0"/>
+    <w:lsdException w:name="Medium List 1" w:semiHidden="0" w:uiPriority="65" w:unhideWhenUsed="0"/>
+    <w:lsdException w:name="Medium List 2" w:semiHidden="0" w:uiPriority="66" w:unhideWhenUsed="0"/>
+    <w:lsdException w:name="Medium Grid 1" w:semiHidden="0" w:uiPriority="67" w:unhideWhenUsed="0"/>
+    <w:lsdException w:name="Medium Grid 2" w:semiHidden="0" w:uiPriority="68" w:unhideWhenUsed="0"/>
+    <w:lsdException w:name="Medium Grid 3" w:semiHidden="0" w:uiPriority="69" w:unhideWhenUsed="0"/>
+    <w:lsdException w:name="Dark List" w:semiHidden="0" w:uiPriority="70" w:unhideWhenUsed="0"/>
+    <w:lsdException w:name="Colorful Shading" w:semiHidden="0" w:uiPriority="71" w:unhideWhenUsed="0"/>
+    <w:lsdException w:name="Colorful List" w:semiHidden="0" w:uiPriority="72" w:unhideWhenUsed="0"/>
+    <w:lsdException w:name="Colorful Grid" w:semiHidden="0" w:uiPriority="73" w:unhideWhenUsed="0"/>
+    <w:lsdException w:name="Light Shading Accent 1" w:semiHidden="0" w:uiPriority="60" w:unhideWhenUsed="0"/>
+    <w:lsdException w:name="Light List Accent 1" w:semiHidden="0" w:uiPriority="61" w:unhideWhenUsed="0"/>
+    <w:lsdException w:name="Light Grid Accent 1" w:semiHidden="0" w:uiPriority="62" w:unhideWhenUsed="0"/>
+    <w:lsdException w:name="Medium Shading 1 Accent 1" w:semiHidden="0" w:uiPriority="63" w:unhideWhenUsed="0"/>
+    <w:lsdException w:name="Medium Shading 2 Accent 1" w:semiHidden="0" w:uiPriority="64" w:unhideWhenUsed="0"/>
+    <w:lsdException w:name="Medium List 1 Accent 1" w:semiHidden="0" w:uiPriority="65" w:unhideWhenUsed="0"/>
+    <w:lsdException w:name="Revision" w:unhideWhenUsed="0"/>
+    <w:lsdException w:name="List Paragraph" w:semiHidden="0" w:uiPriority="34" w:unhideWhenUsed="0" w:qFormat="1"/>
+    <w:lsdException w:name="Quote" w:semiHidden="0" w:uiPriority="29" w:unhideWhenUsed="0" w:qFormat="1"/>
+    <w:lsdException w:name="Intense Quote" w:semiHidden="0" w:uiPriority="30" w:unhideWhenUsed="0" w:qFormat="1"/>
+    <w:lsdException w:name="Medium List 2 Accent 1" w:semiHidden="0" w:uiPriority="66" w:unhideWhenUsed="0"/>
+    <w:lsdException w:name="Medium Grid 1 Accent 1" w:semiHidden="0" w:uiPriority="67" w:unhideWhenUsed="0"/>
+    <w:lsdException w:name="Medium Grid 2 Accent 1" w:semiHidden="0" w:uiPriority="68" w:unhideWhenUsed="0"/>
+    <w:lsdException w:name="Medium Grid 3 Accent 1" w:semiHidden="0" w:uiPriority="69" w:unhideWhenUsed="0"/>
+    <w:lsdException w:name="Dark List Accent 1" w:semiHidden="0" w:uiPriority="70" w:unhideWhenUsed="0"/>
+    <w:lsdException w:name="Colorful Shading Accent 1" w:semiHidden="0" w:uiPriority="71" w:unhideWhenUsed="0"/>
+    <w:lsdException w:name="Colorful List Accent 1" w:semiHidden="0" w:uiPriority="72" w:unhideWhenUsed="0"/>
+    <w:lsdException w:name="Colorful Grid Accent 1" w:semiHidden="0" w:uiPriority="73" w:unhideWhenUsed="0"/>
+    <w:lsdException w:name="Light Shading Accent 2" w:semiHidden="0" w:uiPriority="60" w:unhideWhenUsed="0"/>
+    <w:lsdException w:name="Light List Accent 2" w:semiHidden="0" w:uiPriority="61" w:unhideWhenUsed="0"/>
+    <w:lsdException w:name="Light Grid Accent 2" w:semiHidden="0" w:uiPriority="62" w:unhideWhenUsed="0"/>
+    <w:lsdException w:name="Medium Shading 1 Accent 2" w:semiHidden="0" w:uiPriority="63" w:unhideWhenUsed="0"/>
+    <w:lsdException w:name="Medium Shading 2 Accent 2" w:semiHidden="0" w:uiPriority="64" w:unhideWhenUsed="0"/>
+    <w:lsdException w:name="Medium List 1 Accent 2" w:semiHidden="0" w:uiPriority="65" w:unhideWhenUsed="0"/>
+    <w:lsdException w:name="Medium List 2 Accent 2" w:semiHidden="0" w:uiPriority="66" w:unhideWhenUsed="0"/>
+    <w:lsdException w:name="Medium Grid 1 Accent 2" w:semiHidden="0" w:uiPriority="67" w:unhideWhenUsed="0"/>
+    <w:lsdException w:name="Medium Grid 2 Accent 2" w:semiHidden="0" w:uiPriority="68" w:unhideWhenUsed="0"/>
+    <w:lsdException w:name="Medium Grid 3 Accent 2" w:semiHidden="0" w:uiPriority="69" w:unhideWhenUsed="0"/>
+    <w:lsdException w:name="Dark List Accent 2" w:semiHidden="0" w:uiPriority="70" w:unhideWhenUsed="0"/>
+    <w:lsdException w:name="Colorful Shading Accent 2" w:semiHidden="0" w:uiPriority="71" w:unhideWhenUsed="0"/>
+    <w:lsdException w:name="Colorful List Accent 2" w:semiHidden="0" w:uiPriority="72" w:unhideWhenUsed="0"/>
+    <w:lsdException w:name="Colorful Grid Accent 2" w:semiHidden="0" w:uiPriority="73" w:unhideWhenUsed="0"/>
+    <w:lsdException w:name="Light Shading Accent 3" w:semiHidden="0" w:uiPriority="60" w:unhideWhenUsed="0"/>
+    <w:lsdException w:name="Light List Accent 3" w:semiHidden="0" w:uiPriority="61" w:unhideWhenUsed="0"/>
+    <w:lsdException w:name="Light Grid Accent 3" w:semiHidden="0" w:uiPriority="62" w:unhideWhenUsed="0"/>
+    <w:lsdException w:name="Medium Shading 1 Accent 3" w:semiHidden="0" w:uiPriority="63" w:unhideWhenUsed="0"/>
+    <w:lsdException w:name="Medium Shading 2 Accent 3" w:semiHidden="0" w:uiPriority="64" w:unhideWhenUsed="0"/>
+    <w:lsdException w:name="Medium List 1 Accent 3" w:semiHidden="0" w:uiPriority="65" w:unhideWhenUsed="0"/>
+    <w:lsdException w:name="Medium List 2 Accent 3" w:semiHidden="0" w:uiPriority="66" w:unhideWhenUsed="0"/>
+    <w:lsdException w:name="Medium Grid 1 Accent 3" w:semiHidden="0" w:uiPriority="67" w:unhideWhenUsed="0"/>
+    <w:lsdException w:name="Medium Grid 2 Accent 3" w:semiHidden="0" w:uiPriority="68" w:unhideWhenUsed="0"/>
+    <w:lsdException w:name="Medium Grid 3 Accent 3" w:semiHidden="0" w:uiPriority="69" w:unhideWhenUsed="0"/>
+    <w:lsdException w:name="Dark List Accent 3" w:semiHidden="0" w:uiPriority="70" w:unhideWhenUsed="0"/>
+    <w:lsdException w:name="Colorful Shading Accent 3" w:semiHidden="0" w:uiPriority="71" w:unhideWhenUsed="0"/>
+    <w:lsdException w:name="Colorful List Accent 3" w:semiHidden="0" w:uiPriority="72" w:unhideWhenUsed="0"/>
+    <w:lsdException w:name="Colorful Grid Accent 3" w:semiHidden="0" w:uiPriority="73" w:unhideWhenUsed="0"/>
+    <w:lsdException w:name="Light Shading Accent 4" w:semiHidden="0" w:uiPriority="60" w:unhideWhenUsed="0"/>
+    <w:lsdException w:name="Light List Accent 4" w:semiHidden="0" w:uiPriority="61" w:unhideWhenUsed="0"/>
+    <w:lsdException w:name="Light Grid Accent 4" w:semiHidden="0" w:uiPriority="62" w:unhideWhenUsed="0"/>
+    <w:lsdException w:name="Medium Shading 1 Accent 4" w:semiHidden="0" w:uiPriority="63" w:unhideWhenUsed="0"/>
+    <w:lsdException w:name="Medium Shading 2 Accent 4" w:semiHidden="0" w:uiPriority="64" w:unhideWhenUsed="0"/>
+    <w:lsdException w:name="Medium List 1 Accent 4" w:semiHidden="0" w:uiPriority="65" w:unhideWhenUsed="0"/>
+    <w:lsdException w:name="Medium List 2 Accent 4" w:semiHidden="0" w:uiPriority="66" w:unhideWhenUsed="0"/>
+    <w:lsdException w:name="Medium Grid 1 Accent 4" w:semiHidden="0" w:uiPriority="67" w:unhideWhenUsed="0"/>
+    <w:lsdException w:name="Medium Grid 2 Accent 4" w:semiHidden="0" w:uiPriority="68" w:unhideWhenUsed="0"/>
+    <w:lsdException w:name="Medium Grid 3 Accent 4" w:semiHidden="0" w:uiPriority="69" w:unhideWhenUsed="0"/>
+    <w:lsdException w:name="Dark List Accent 4" w:semiHidden="0" w:uiPriority="70" w:unhideWhenUsed="0"/>
+    <w:lsdException w:name="Colorful Shading Accent 4" w:semiHidden="0" w:uiPriority="71" w:unhideWhenUsed="0"/>
+    <w:lsdException w:name="Colorful List Accent 4" w:semiHidden="0" w:uiPriority="72" w:unhideWhenUsed="0"/>
+    <w:lsdException w:name="Colorful Grid Accent 4" w:semiHidden="0" w:uiPriority="73" w:unhideWhenUsed="0"/>
+    <w:lsdException w:name="Light Shading Accent 5" w:semiHidden="0" w:uiPriority="60" w:unhideWhenUsed="0"/>
+    <w:lsdException w:name="Light List Accent 5" w:semiHidden="0" w:uiPriority="61" w:unhideWhenUsed="0"/>
+    <w:lsdException w:name="Light Grid Accent 5" w:semiHidden="0" w:uiPriority="62" w:unhideWhenUsed="0"/>
+    <w:lsdException w:name="Medium Shading 1 Accent 5" w:semiHidden="0" w:uiPriority="63" w:unhideWhenUsed="0"/>
+    <w:lsdException w:name="Medium Shading 2 Accent 5" w:semiHidden="0" w:uiPriority="64" w:unhideWhenUsed="0"/>
+    <w:lsdException w:name="Medium List 1 Accent 5" w:semiHidden="0" w:uiPriority="65" w:unhideWhenUsed="0"/>
+    <w:lsdException w:name="Medium List 2 Accent 5" w:semiHidden="0" w:uiPriority="66" w:unhideWhenUsed="0"/>
+    <w:lsdException w:name="Medium Grid 1 Accent 5" w:semiHidden="0" w:uiPriority="67" w:unhideWhenUsed="0"/>
+    <w:lsdException w:name="Medium Grid 2 Accent 5" w:semiHidden="0" w:uiPriority="68" w:unhideWhenUsed="0"/>
+    <w:lsdException w:name="Medium Grid 3 Accent 5" w:semiHidden="0" w:uiPriority="69" w:unhideWhenUsed="0"/>
+    <w:lsdException w:name="Dark List Accent 5" w:semiHidden="0" w:uiPriority="70" w:unhideWhenUsed="0"/>
+    <w:lsdException w:name="Colorful Shading Accent 5" w:semiHidden="0" w:uiPriority="71" w:unhideWhenUsed="0"/>
+    <w:lsdException w:name="Colorful List Accent 5" w:semiHidden="0" w:uiPriority="72" w:unhideWhenUsed="0"/>
+    <w:lsdException w:name="Colorful Grid Accent 5" w:semiHidden="0" w:uiPriority="73" w:unhideWhenUsed="0"/>
+    <w:lsdException w:name="Light Shading Accent 6" w:semiHidden="0" w:uiPriority="60" w:unhideWhenUsed="0"/>
+    <w:lsdException w:name="Light List Accent 6" w:semiHidden="0" w:uiPriority="61" w:unhideWhenUsed="0"/>
+    <w:lsdException w:name="Light Grid Accent 6" w:semiHidden="0" w:uiPriority="62" w:unhideWhenUsed="0"/>
+    <w:lsdException w:name="Medium Shading 1 Accent 6" w:semiHidden="0" w:uiPriority="63" w:unhideWhenUsed="0"/>
+    <w:lsdException w:name="Medium Shading 2 Accent 6" w:semiHidden="0" w:uiPriority="64" w:unhideWhenUsed="0"/>
+    <w:lsdException w:name="Medium List 1 Accent 6" w:semiHidden="0" w:uiPriority="65" w:unhideWhenUsed="0"/>
+    <w:lsdException w:name="Medium List 2 Accent 6" w:semiHidden="0" w:uiPriority="66" w:unhideWhenUsed="0"/>
+    <w:lsdException w:name="Medium Grid 1 Accent 6" w:semiHidden="0" w:uiPriority="67" w:unhideWhenUsed="0"/>
+    <w:lsdException w:name="Medium Grid 2 Accent 6" w:semiHidden="0" w:uiPriority="68" w:unhideWhenUsed="0"/>
+    <w:lsdException w:name="Medium Grid 3 Accent 6" w:semiHidden="0" w:uiPriority="69" w:unhideWhenUsed="0"/>
+    <w:lsdException w:name="Dark List Accent 6" w:semiHidden="0" w:uiPriority="70" w:unhideWhenUsed="0"/>
+    <w:lsdException w:name="Colorful Shading Accent 6" w:semiHidden="0" w:uiPriority="71" w:unhideWhenUsed="0"/>
+    <w:lsdException w:name="Colorful List Accent 6" w:semiHidden="0" w:uiPriority="72" w:unhideWhenUsed="0"/>
+    <w:lsdException w:name="Colorful Grid Accent 6" w:semiHidden="0" w:uiPriority="73" w:unhideWhenUsed="0"/>
+    <w:lsdException w:name="Subtle Emphasis" w:semiHidden="0" w:uiPriority="19" w:unhideWhenUsed="0" w:qFormat="1"/>
+    <w:lsdException w:name="Intense Emphasis" w:semiHidden="0" w:uiPriority="21" w:unhideWhenUsed="0" w:qFormat="1"/>
+    <w:lsdException w:name="Subtle Reference" w:semiHidden="0" w:uiPriority="31" w:unhideWhenUsed="0" w:qFormat="1"/>
+    <w:lsdException w:name="Intense Reference" w:semiHidden="0" w:uiPriority="32" w:unhideWhenUsed="0" w:qFormat="1"/>
+    <w:lsdException w:name="Book Title" w:semiHidden="0" w:uiPriority="33" w:unhideWhenUsed="0" w:qFormat="1"/>
+    <w:lsdException w:name="Bibliography" w:uiPriority="37"/>
+    <w:lsdException w:name="TOC Heading" w:uiPriority="39" w:qFormat="1"/>
   </w:latentStyles>
   <w:style w:type="paragraph" w:default="1" w:styleId="Normal">
     <w:name w:val="Normal"/>
@@ -9134,6 +8482,7 @@
     <w:uiPriority w:val="99"/>
     <w:semiHidden/>
     <w:unhideWhenUsed/>
+    <w:qFormat/>
     <w:tblPr>
       <w:tblInd w:w="0" w:type="dxa"/>
       <w:tblCellMar>
@@ -9161,7 +8510,7 @@
       <w:color w:val="000000"/>
     </w:rPr>
   </w:style>
-  <w:style w:type="paragraph" w:styleId="Puesto">
+  <w:style w:type="paragraph" w:styleId="Ttulo">
     <w:name w:val="Title"/>
     <w:basedOn w:val="Normal1"/>
     <w:next w:val="Normal1"/>

</xml_diff>